<commit_message>
Modified manuscript and response.
</commit_message>
<xml_diff>
--- a/Response_Special_Issue_Reviewers.docx
+++ b/Response_Special_Issue_Reviewers.docx
@@ -445,8 +445,6 @@
         </w:rPr>
         <w:t>p 5</w:t>
       </w:r>
-      <w:bookmarkStart w:id="0" w:name="_GoBack"/>
-      <w:bookmarkEnd w:id="0"/>
     </w:p>
     <w:p>
       <w:pPr>
@@ -788,7 +786,25 @@
           <w:sz w:val="24"/>
           <w:szCs w:val="24"/>
         </w:rPr>
-        <w:t>optional points is made by the authors. To summarize I think this is a useful addition to the field suitable for publication in the journal, Fluid Phase Equilibria.</w:t>
+        <w:t xml:space="preserve">optional points </w:t>
+      </w:r>
+      <w:proofErr w:type="gramStart"/>
+      <w:r>
+        <w:rPr>
+          <w:rFonts w:ascii="CMR12" w:hAnsi="CMR12" w:cs="CMR12"/>
+          <w:sz w:val="24"/>
+          <w:szCs w:val="24"/>
+        </w:rPr>
+        <w:t>is</w:t>
+      </w:r>
+      <w:proofErr w:type="gramEnd"/>
+      <w:r>
+        <w:rPr>
+          <w:rFonts w:ascii="CMR12" w:hAnsi="CMR12" w:cs="CMR12"/>
+          <w:sz w:val="24"/>
+          <w:szCs w:val="24"/>
+        </w:rPr>
+        <w:t xml:space="preserve"> made by the authors. To summarize I think this is a useful addition to the field suitable for publication in the journal, Fluid Phase Equilibria.</w:t>
       </w:r>
     </w:p>
     <w:p>
@@ -1085,7 +1101,25 @@
           <w:sz w:val="24"/>
           <w:szCs w:val="24"/>
         </w:rPr>
-        <w:t>The GK method applied to the shear viscosity is notorious in regard to its statistical</w:t>
+        <w:t xml:space="preserve">The GK method applied to the shear viscosity is notorious </w:t>
+      </w:r>
+      <w:proofErr w:type="gramStart"/>
+      <w:r>
+        <w:rPr>
+          <w:rFonts w:ascii="CMR12" w:hAnsi="CMR12" w:cs="CMR12"/>
+          <w:sz w:val="24"/>
+          <w:szCs w:val="24"/>
+        </w:rPr>
+        <w:t>in regard to</w:t>
+      </w:r>
+      <w:proofErr w:type="gramEnd"/>
+      <w:r>
+        <w:rPr>
+          <w:rFonts w:ascii="CMR12" w:hAnsi="CMR12" w:cs="CMR12"/>
+          <w:sz w:val="24"/>
+          <w:szCs w:val="24"/>
+        </w:rPr>
+        <w:t xml:space="preserve"> its statistical</w:t>
       </w:r>
     </w:p>
     <w:p>
@@ -1148,7 +1182,43 @@
           <w:sz w:val="24"/>
           <w:szCs w:val="24"/>
         </w:rPr>
-        <w:t>(see eq. (8) in the manuscript). In the paper by R. Hartkamp, P.J. Daivis and B.D. Todd, Phys.</w:t>
+        <w:t xml:space="preserve">(see eq. (8) in the manuscript). In the paper by R. </w:t>
+      </w:r>
+      <w:proofErr w:type="spellStart"/>
+      <w:r>
+        <w:rPr>
+          <w:rFonts w:ascii="CMR12" w:hAnsi="CMR12" w:cs="CMR12"/>
+          <w:sz w:val="24"/>
+          <w:szCs w:val="24"/>
+        </w:rPr>
+        <w:t>Hartkamp</w:t>
+      </w:r>
+      <w:proofErr w:type="spellEnd"/>
+      <w:r>
+        <w:rPr>
+          <w:rFonts w:ascii="CMR12" w:hAnsi="CMR12" w:cs="CMR12"/>
+          <w:sz w:val="24"/>
+          <w:szCs w:val="24"/>
+        </w:rPr>
+        <w:t xml:space="preserve">, P.J. </w:t>
+      </w:r>
+      <w:proofErr w:type="spellStart"/>
+      <w:r>
+        <w:rPr>
+          <w:rFonts w:ascii="CMR12" w:hAnsi="CMR12" w:cs="CMR12"/>
+          <w:sz w:val="24"/>
+          <w:szCs w:val="24"/>
+        </w:rPr>
+        <w:t>Daivis</w:t>
+      </w:r>
+      <w:proofErr w:type="spellEnd"/>
+      <w:r>
+        <w:rPr>
+          <w:rFonts w:ascii="CMR12" w:hAnsi="CMR12" w:cs="CMR12"/>
+          <w:sz w:val="24"/>
+          <w:szCs w:val="24"/>
+        </w:rPr>
+        <w:t xml:space="preserve"> and B.D. Todd, Phys.</w:t>
       </w:r>
     </w:p>
     <w:p>
@@ -1401,7 +1471,27 @@
           <w:sz w:val="19"/>
           <w:szCs w:val="19"/>
         </w:rPr>
-        <w:t>We appreciate the reviewer providing the reference to Hartkamp et al.</w:t>
+        <w:t xml:space="preserve">We appreciate the reviewer providing the reference to </w:t>
+      </w:r>
+      <w:proofErr w:type="spellStart"/>
+      <w:r>
+        <w:rPr>
+          <w:rFonts w:ascii="Arial" w:hAnsi="Arial" w:cs="Arial"/>
+          <w:color w:val="00B0F0"/>
+          <w:sz w:val="19"/>
+          <w:szCs w:val="19"/>
+        </w:rPr>
+        <w:t>Hartkamp</w:t>
+      </w:r>
+      <w:proofErr w:type="spellEnd"/>
+      <w:r>
+        <w:rPr>
+          <w:rFonts w:ascii="Arial" w:hAnsi="Arial" w:cs="Arial"/>
+          <w:color w:val="00B0F0"/>
+          <w:sz w:val="19"/>
+          <w:szCs w:val="19"/>
+        </w:rPr>
+        <w:t xml:space="preserve"> et al.</w:t>
       </w:r>
       <w:r>
         <w:rPr>
@@ -1419,7 +1509,27 @@
           <w:sz w:val="19"/>
           <w:szCs w:val="19"/>
         </w:rPr>
-        <w:t xml:space="preserve"> Indeed, the addition of a gaussian term allows for more accurate representation of the short time part of the correlation function. Fortunately, the approach we utilize does not need to fit the short time part because we exclude all data before t = 3 ps (per recommendation of Zhang et al.)</w:t>
+        <w:t xml:space="preserve"> Indeed, the addition of a gaussian term allows for more accurate representation of the short time part of the correlation function. Fortunately, the approach we utilize does not need to fit the short time part because we exclude all data before t = 3 </w:t>
+      </w:r>
+      <w:proofErr w:type="spellStart"/>
+      <w:r>
+        <w:rPr>
+          <w:rFonts w:ascii="Arial" w:hAnsi="Arial" w:cs="Arial"/>
+          <w:color w:val="00B0F0"/>
+          <w:sz w:val="19"/>
+          <w:szCs w:val="19"/>
+        </w:rPr>
+        <w:t>ps</w:t>
+      </w:r>
+      <w:proofErr w:type="spellEnd"/>
+      <w:r>
+        <w:rPr>
+          <w:rFonts w:ascii="Arial" w:hAnsi="Arial" w:cs="Arial"/>
+          <w:color w:val="00B0F0"/>
+          <w:sz w:val="19"/>
+          <w:szCs w:val="19"/>
+        </w:rPr>
+        <w:t xml:space="preserve"> (per recommendation of Zhang et al.)</w:t>
       </w:r>
       <w:r>
         <w:rPr>
@@ -1778,13 +1888,24 @@
         </w:rPr>
         <w:t>(anisotropic united atom) construction forms. It would have been interesting to have seen these viscosity predictions compared with those from corresponding fully-atomistic (</w:t>
       </w:r>
+      <w:proofErr w:type="spellStart"/>
+      <w:proofErr w:type="gramStart"/>
       <w:r>
         <w:rPr>
           <w:rFonts w:ascii="CMTI12" w:hAnsi="CMTI12" w:cs="CMTI12"/>
           <w:sz w:val="24"/>
           <w:szCs w:val="24"/>
         </w:rPr>
-        <w:t xml:space="preserve">i </w:t>
+        <w:t>i</w:t>
+      </w:r>
+      <w:proofErr w:type="spellEnd"/>
+      <w:r>
+        <w:rPr>
+          <w:rFonts w:ascii="CMTI12" w:hAnsi="CMTI12" w:cs="CMTI12"/>
+          <w:sz w:val="24"/>
+          <w:szCs w:val="24"/>
+        </w:rPr>
+        <w:t xml:space="preserve"> </w:t>
       </w:r>
       <w:r>
         <w:rPr>
@@ -1794,6 +1915,7 @@
         </w:rPr>
         <w:t>.</w:t>
       </w:r>
+      <w:proofErr w:type="gramEnd"/>
       <w:r>
         <w:rPr>
           <w:rFonts w:ascii="CMTI12" w:hAnsi="CMTI12" w:cs="CMTI12"/>
@@ -1816,7 +1938,25 @@
           <w:sz w:val="24"/>
           <w:szCs w:val="24"/>
         </w:rPr>
-        <w:t>including explicit hydrogens) potential models (if they exist), at least for a few test cases. In regard to the force fields actually used, it would be informative to have some indication in broad terms of what the principal differences between them are.</w:t>
+        <w:t xml:space="preserve">including explicit hydrogens) potential models (if they exist), at least for a few test cases. </w:t>
+      </w:r>
+      <w:proofErr w:type="gramStart"/>
+      <w:r>
+        <w:rPr>
+          <w:rFonts w:ascii="CMR12" w:hAnsi="CMR12" w:cs="CMR12"/>
+          <w:sz w:val="24"/>
+          <w:szCs w:val="24"/>
+        </w:rPr>
+        <w:t>In regard to</w:t>
+      </w:r>
+      <w:proofErr w:type="gramEnd"/>
+      <w:r>
+        <w:rPr>
+          <w:rFonts w:ascii="CMR12" w:hAnsi="CMR12" w:cs="CMR12"/>
+          <w:sz w:val="24"/>
+          <w:szCs w:val="24"/>
+        </w:rPr>
+        <w:t xml:space="preserve"> the force fields actually used, it would be informative to have some indication in broad terms of what the principal differences between them are.</w:t>
       </w:r>
     </w:p>
     <w:p>
@@ -1990,7 +2130,27 @@
           <w:sz w:val="19"/>
           <w:szCs w:val="19"/>
         </w:rPr>
-        <w:t xml:space="preserve"> -6 potential. The first paragraph of Section 2.1 on page 6 discusses how some are UA and some are AUA force fields. </w:t>
+        <w:t xml:space="preserve"> -6 </w:t>
+      </w:r>
+      <w:proofErr w:type="gramStart"/>
+      <w:r>
+        <w:rPr>
+          <w:rFonts w:ascii="Arial" w:hAnsi="Arial" w:cs="Arial"/>
+          <w:color w:val="00B0F0"/>
+          <w:sz w:val="19"/>
+          <w:szCs w:val="19"/>
+        </w:rPr>
+        <w:t>potential</w:t>
+      </w:r>
+      <w:proofErr w:type="gramEnd"/>
+      <w:r>
+        <w:rPr>
+          <w:rFonts w:ascii="Arial" w:hAnsi="Arial" w:cs="Arial"/>
+          <w:color w:val="00B0F0"/>
+          <w:sz w:val="19"/>
+          <w:szCs w:val="19"/>
+        </w:rPr>
+        <w:t xml:space="preserve">. The first paragraph of Section 2.1 on page 6 discusses how some are UA and some are AUA force fields. </w:t>
       </w:r>
     </w:p>
     <w:p>
@@ -2169,7 +2329,67 @@
           <w:sz w:val="19"/>
           <w:szCs w:val="19"/>
         </w:rPr>
-        <w:t xml:space="preserve">Notice that Potoff and TAMie utilize Mie 16-6 and Mie 14-6 potentials, respectively, whereas TraPPE, TraPPE-2, and AUA4 are LJ 12-6 based force fields. As the repulsive barrier is steeper with increasing </w:t>
+        <w:t xml:space="preserve">Notice that </w:t>
+      </w:r>
+      <w:proofErr w:type="spellStart"/>
+      <w:r>
+        <w:rPr>
+          <w:rFonts w:ascii="Arial" w:eastAsiaTheme="minorEastAsia" w:hAnsi="Arial" w:cs="Arial"/>
+          <w:color w:val="00B0F0"/>
+          <w:sz w:val="19"/>
+          <w:szCs w:val="19"/>
+        </w:rPr>
+        <w:t>Potoff</w:t>
+      </w:r>
+      <w:proofErr w:type="spellEnd"/>
+      <w:r>
+        <w:rPr>
+          <w:rFonts w:ascii="Arial" w:eastAsiaTheme="minorEastAsia" w:hAnsi="Arial" w:cs="Arial"/>
+          <w:color w:val="00B0F0"/>
+          <w:sz w:val="19"/>
+          <w:szCs w:val="19"/>
+        </w:rPr>
+        <w:t xml:space="preserve"> and </w:t>
+      </w:r>
+      <w:proofErr w:type="spellStart"/>
+      <w:r>
+        <w:rPr>
+          <w:rFonts w:ascii="Arial" w:eastAsiaTheme="minorEastAsia" w:hAnsi="Arial" w:cs="Arial"/>
+          <w:color w:val="00B0F0"/>
+          <w:sz w:val="19"/>
+          <w:szCs w:val="19"/>
+        </w:rPr>
+        <w:t>TAMie</w:t>
+      </w:r>
+      <w:proofErr w:type="spellEnd"/>
+      <w:r>
+        <w:rPr>
+          <w:rFonts w:ascii="Arial" w:eastAsiaTheme="minorEastAsia" w:hAnsi="Arial" w:cs="Arial"/>
+          <w:color w:val="00B0F0"/>
+          <w:sz w:val="19"/>
+          <w:szCs w:val="19"/>
+        </w:rPr>
+        <w:t xml:space="preserve"> utilize Mie 16-6 and Mie 14-6 potentials, respectively, whereas </w:t>
+      </w:r>
+      <w:proofErr w:type="spellStart"/>
+      <w:r>
+        <w:rPr>
+          <w:rFonts w:ascii="Arial" w:eastAsiaTheme="minorEastAsia" w:hAnsi="Arial" w:cs="Arial"/>
+          <w:color w:val="00B0F0"/>
+          <w:sz w:val="19"/>
+          <w:szCs w:val="19"/>
+        </w:rPr>
+        <w:t>TraPPE</w:t>
+      </w:r>
+      <w:proofErr w:type="spellEnd"/>
+      <w:r>
+        <w:rPr>
+          <w:rFonts w:ascii="Arial" w:eastAsiaTheme="minorEastAsia" w:hAnsi="Arial" w:cs="Arial"/>
+          <w:color w:val="00B0F0"/>
+          <w:sz w:val="19"/>
+          <w:szCs w:val="19"/>
+        </w:rPr>
+        <w:t xml:space="preserve">, TraPPE-2, and AUA4 are LJ 12-6 based force fields. As the repulsive barrier is steeper with increasing </w:t>
       </w:r>
       <m:oMath>
         <m:r>
@@ -2189,8 +2409,9 @@
           <w:sz w:val="19"/>
           <w:szCs w:val="19"/>
         </w:rPr>
-        <w:t xml:space="preserve">, the Potoff potential is the ``hardest’’ at close distances. The TAMie potential is </w:t>
-      </w:r>
+        <w:t xml:space="preserve">, the Potoff potential is the ``hardest’’ at close distances. The </w:t>
+      </w:r>
+      <w:proofErr w:type="spellStart"/>
       <w:r>
         <w:rPr>
           <w:rFonts w:ascii="Arial" w:eastAsiaTheme="minorEastAsia" w:hAnsi="Arial" w:cs="Arial"/>
@@ -2198,6 +2419,25 @@
           <w:sz w:val="19"/>
           <w:szCs w:val="19"/>
         </w:rPr>
+        <w:t>TAMie</w:t>
+      </w:r>
+      <w:proofErr w:type="spellEnd"/>
+      <w:r>
+        <w:rPr>
+          <w:rFonts w:ascii="Arial" w:eastAsiaTheme="minorEastAsia" w:hAnsi="Arial" w:cs="Arial"/>
+          <w:color w:val="00B0F0"/>
+          <w:sz w:val="19"/>
+          <w:szCs w:val="19"/>
+        </w:rPr>
+        <w:t xml:space="preserve"> potential is </w:t>
+      </w:r>
+      <w:r>
+        <w:rPr>
+          <w:rFonts w:ascii="Arial" w:eastAsiaTheme="minorEastAsia" w:hAnsi="Arial" w:cs="Arial"/>
+          <w:color w:val="00B0F0"/>
+          <w:sz w:val="19"/>
+          <w:szCs w:val="19"/>
+        </w:rPr>
         <w:t>“softer”</w:t>
       </w:r>
       <w:r>
@@ -2207,7 +2447,47 @@
           <w:sz w:val="19"/>
           <w:szCs w:val="19"/>
         </w:rPr>
-        <w:t xml:space="preserve"> than Potoff, but still more repulsive than the TraPPE, TraPPE-2, and AUA4 models. </w:t>
+        <w:t xml:space="preserve"> than </w:t>
+      </w:r>
+      <w:proofErr w:type="spellStart"/>
+      <w:r>
+        <w:rPr>
+          <w:rFonts w:ascii="Arial" w:eastAsiaTheme="minorEastAsia" w:hAnsi="Arial" w:cs="Arial"/>
+          <w:color w:val="00B0F0"/>
+          <w:sz w:val="19"/>
+          <w:szCs w:val="19"/>
+        </w:rPr>
+        <w:t>Potoff</w:t>
+      </w:r>
+      <w:proofErr w:type="spellEnd"/>
+      <w:r>
+        <w:rPr>
+          <w:rFonts w:ascii="Arial" w:eastAsiaTheme="minorEastAsia" w:hAnsi="Arial" w:cs="Arial"/>
+          <w:color w:val="00B0F0"/>
+          <w:sz w:val="19"/>
+          <w:szCs w:val="19"/>
+        </w:rPr>
+        <w:t xml:space="preserve">, but still more repulsive than the </w:t>
+      </w:r>
+      <w:proofErr w:type="spellStart"/>
+      <w:r>
+        <w:rPr>
+          <w:rFonts w:ascii="Arial" w:eastAsiaTheme="minorEastAsia" w:hAnsi="Arial" w:cs="Arial"/>
+          <w:color w:val="00B0F0"/>
+          <w:sz w:val="19"/>
+          <w:szCs w:val="19"/>
+        </w:rPr>
+        <w:t>TraPPE</w:t>
+      </w:r>
+      <w:proofErr w:type="spellEnd"/>
+      <w:r>
+        <w:rPr>
+          <w:rFonts w:ascii="Arial" w:eastAsiaTheme="minorEastAsia" w:hAnsi="Arial" w:cs="Arial"/>
+          <w:color w:val="00B0F0"/>
+          <w:sz w:val="19"/>
+          <w:szCs w:val="19"/>
+        </w:rPr>
+        <w:t xml:space="preserve">, TraPPE-2, and AUA4 models. </w:t>
       </w:r>
       <w:r>
         <w:rPr>
@@ -2277,6 +2557,7 @@
         </w:rPr>
         <w:t xml:space="preserve">Perhaps one should not be too surprised that the interaction cut-off distance, </w:t>
       </w:r>
+      <w:proofErr w:type="spellStart"/>
       <w:r>
         <w:rPr>
           <w:rFonts w:ascii="CMMI12" w:hAnsi="CMMI12" w:cs="CMMI12"/>
@@ -2293,6 +2574,7 @@
         </w:rPr>
         <w:t>c</w:t>
       </w:r>
+      <w:proofErr w:type="spellEnd"/>
       <w:r>
         <w:rPr>
           <w:rFonts w:ascii="CMR12" w:hAnsi="CMR12" w:cs="CMR12"/>
@@ -2454,7 +2736,16 @@
           <w:sz w:val="24"/>
           <w:szCs w:val="24"/>
         </w:rPr>
-        <w:t>r &gt; r</w:t>
+        <w:t xml:space="preserve">r &gt; </w:t>
+      </w:r>
+      <w:proofErr w:type="spellStart"/>
+      <w:r>
+        <w:rPr>
+          <w:rFonts w:ascii="CMMI12" w:hAnsi="CMMI12" w:cs="CMMI12"/>
+          <w:sz w:val="24"/>
+          <w:szCs w:val="24"/>
+        </w:rPr>
+        <w:t>r</w:t>
       </w:r>
       <w:r>
         <w:rPr>
@@ -2462,7 +2753,16 @@
           <w:sz w:val="16"/>
           <w:szCs w:val="16"/>
         </w:rPr>
-        <w:t xml:space="preserve">c </w:t>
+        <w:t>c</w:t>
+      </w:r>
+      <w:proofErr w:type="spellEnd"/>
+      <w:r>
+        <w:rPr>
+          <w:rFonts w:ascii="CMMI8" w:hAnsi="CMMI8" w:cs="CMMI8"/>
+          <w:sz w:val="16"/>
+          <w:szCs w:val="16"/>
+        </w:rPr>
+        <w:t xml:space="preserve"> </w:t>
       </w:r>
       <w:r>
         <w:rPr>
@@ -3121,7 +3421,25 @@
           <w:sz w:val="24"/>
           <w:szCs w:val="24"/>
         </w:rPr>
-        <w:t>could be added in the Introduction. In this regard, the paper [J. P. Ewen, C. Gattinoni, F. M.</w:t>
+        <w:t xml:space="preserve">could be added in the Introduction. In this regard, the paper [J. P. Ewen, C. </w:t>
+      </w:r>
+      <w:proofErr w:type="spellStart"/>
+      <w:r>
+        <w:rPr>
+          <w:rFonts w:ascii="CMR12" w:hAnsi="CMR12" w:cs="CMR12"/>
+          <w:sz w:val="24"/>
+          <w:szCs w:val="24"/>
+        </w:rPr>
+        <w:t>Gattinoni</w:t>
+      </w:r>
+      <w:proofErr w:type="spellEnd"/>
+      <w:r>
+        <w:rPr>
+          <w:rFonts w:ascii="CMR12" w:hAnsi="CMR12" w:cs="CMR12"/>
+          <w:sz w:val="24"/>
+          <w:szCs w:val="24"/>
+        </w:rPr>
+        <w:t>, F. M.</w:t>
       </w:r>
     </w:p>
     <w:p>
@@ -3237,7 +3555,16 @@
           <w:sz w:val="19"/>
           <w:szCs w:val="19"/>
         </w:rPr>
-        <w:t>. The following additions are made on pages 5 and 6</w:t>
+        <w:t xml:space="preserve">. The following additions are made on pages </w:t>
+      </w:r>
+      <w:r>
+        <w:rPr>
+          <w:rFonts w:ascii="Arial" w:hAnsi="Arial" w:cs="Arial"/>
+          <w:color w:val="00B0F0"/>
+          <w:sz w:val="19"/>
+          <w:szCs w:val="19"/>
+        </w:rPr>
+        <w:t>5, 6, and 21</w:t>
       </w:r>
       <w:r>
         <w:rPr>
@@ -3319,7 +3646,56 @@
           <w:sz w:val="19"/>
           <w:szCs w:val="19"/>
         </w:rPr>
-        <w:t>Despite AA force fields being more physically realistic, most do not provide quantitatively reliable viscosities and some AA force fields are even less accurate than their simpler UA counterparts</w:t>
+        <w:t xml:space="preserve">Despite AA force fields being more physically realistic, most do not provide quantitatively reliable </w:t>
+      </w:r>
+      <w:proofErr w:type="gramStart"/>
+      <w:r>
+        <w:rPr>
+          <w:rFonts w:ascii="Arial" w:hAnsi="Arial" w:cs="Arial"/>
+          <w:color w:val="00B0F0"/>
+          <w:sz w:val="19"/>
+          <w:szCs w:val="19"/>
+        </w:rPr>
+        <w:t>viscosities</w:t>
+      </w:r>
+      <w:proofErr w:type="gramEnd"/>
+      <w:r>
+        <w:rPr>
+          <w:rFonts w:ascii="Arial" w:hAnsi="Arial" w:cs="Arial"/>
+          <w:color w:val="00B0F0"/>
+          <w:sz w:val="19"/>
+          <w:szCs w:val="19"/>
+        </w:rPr>
+        <w:t xml:space="preserve"> and some </w:t>
+      </w:r>
+      <w:r>
+        <w:rPr>
+          <w:rFonts w:ascii="Arial" w:hAnsi="Arial" w:cs="Arial"/>
+          <w:color w:val="00B0F0"/>
+          <w:sz w:val="19"/>
+          <w:szCs w:val="19"/>
+        </w:rPr>
+        <w:t>are actually</w:t>
+      </w:r>
+      <w:r>
+        <w:rPr>
+          <w:rFonts w:ascii="Arial" w:hAnsi="Arial" w:cs="Arial"/>
+          <w:color w:val="00B0F0"/>
+          <w:sz w:val="19"/>
+          <w:szCs w:val="19"/>
+        </w:rPr>
+        <w:t xml:space="preserve"> less accurate than</w:t>
+      </w:r>
+      <w:bookmarkStart w:id="0" w:name="_GoBack"/>
+      <w:bookmarkEnd w:id="0"/>
+      <w:r>
+        <w:rPr>
+          <w:rFonts w:ascii="Arial" w:hAnsi="Arial" w:cs="Arial"/>
+          <w:color w:val="00B0F0"/>
+          <w:sz w:val="19"/>
+          <w:szCs w:val="19"/>
+        </w:rPr>
+        <w:t xml:space="preserve"> their simpler UA counterparts</w:t>
       </w:r>
       <w:r>
         <w:rPr>
@@ -3354,26 +3730,54 @@
           <w:sz w:val="19"/>
           <w:szCs w:val="19"/>
         </w:rPr>
-        <w:t xml:space="preserve">However, Ewen et al. purport that the Potoff (UA Mie 16-6) force field performs poorly when predicting compressed liquid viscosities for </w:t>
-      </w:r>
-      <w:r>
-        <w:rPr>
-          <w:rFonts w:ascii="Arial" w:hAnsi="Arial" w:cs="Arial"/>
-          <w:i/>
-          <w:color w:val="00B0F0"/>
-          <w:sz w:val="19"/>
-          <w:szCs w:val="19"/>
-        </w:rPr>
-        <w:t>n</w:t>
-      </w:r>
-      <w:r>
-        <w:rPr>
-          <w:rFonts w:ascii="Arial" w:hAnsi="Arial" w:cs="Arial"/>
-          <w:color w:val="00B0F0"/>
-          <w:sz w:val="19"/>
-          <w:szCs w:val="19"/>
-        </w:rPr>
-        <w:t>-hexadecane at a temperature of 423 K</w:t>
+        <w:t>(we are aware of only three</w:t>
+      </w:r>
+      <w:r>
+        <w:rPr>
+          <w:rFonts w:ascii="Arial" w:hAnsi="Arial" w:cs="Arial"/>
+          <w:color w:val="00B0F0"/>
+          <w:sz w:val="19"/>
+          <w:szCs w:val="19"/>
+        </w:rPr>
+        <w:t xml:space="preserve"> reported viscosity values with</w:t>
+      </w:r>
+      <w:r>
+        <w:rPr>
+          <w:rFonts w:ascii="Arial" w:hAnsi="Arial" w:cs="Arial"/>
+          <w:color w:val="00B0F0"/>
+          <w:sz w:val="19"/>
+          <w:szCs w:val="19"/>
+        </w:rPr>
+        <w:t xml:space="preserve"> the </w:t>
+      </w:r>
+      <w:proofErr w:type="spellStart"/>
+      <w:r>
+        <w:rPr>
+          <w:rFonts w:ascii="Arial" w:hAnsi="Arial" w:cs="Arial"/>
+          <w:color w:val="00B0F0"/>
+          <w:sz w:val="19"/>
+          <w:szCs w:val="19"/>
+        </w:rPr>
+        <w:t>Potoff</w:t>
+      </w:r>
+      <w:proofErr w:type="spellEnd"/>
+      <w:r>
+        <w:rPr>
+          <w:rFonts w:ascii="Arial" w:hAnsi="Arial" w:cs="Arial"/>
+          <w:color w:val="00B0F0"/>
+          <w:sz w:val="19"/>
+          <w:szCs w:val="19"/>
+        </w:rPr>
+        <w:t xml:space="preserve"> force field for normal or branched alkanes </w:t>
+      </w:r>
+      <w:r>
+        <w:rPr>
+          <w:rFonts w:ascii="Arial" w:hAnsi="Arial" w:cs="Arial"/>
+          <w:color w:val="00B0F0"/>
+          <w:sz w:val="19"/>
+          <w:szCs w:val="19"/>
+        </w:rPr>
+        <w:t>[24])</w:t>
       </w:r>
     </w:p>
     <w:p>
@@ -3399,47 +3803,103 @@
           <w:sz w:val="19"/>
           <w:szCs w:val="19"/>
         </w:rPr>
-        <w:t>(we are aware of only three</w:t>
-      </w:r>
-      <w:r>
-        <w:rPr>
-          <w:rFonts w:ascii="Arial" w:hAnsi="Arial" w:cs="Arial"/>
-          <w:color w:val="00B0F0"/>
-          <w:sz w:val="19"/>
-          <w:szCs w:val="19"/>
-        </w:rPr>
-        <w:t xml:space="preserve"> reported viscosity values with</w:t>
-      </w:r>
-      <w:r>
-        <w:rPr>
-          <w:rFonts w:ascii="Arial" w:hAnsi="Arial" w:cs="Arial"/>
-          <w:color w:val="00B0F0"/>
-          <w:sz w:val="19"/>
-          <w:szCs w:val="19"/>
-        </w:rPr>
-        <w:t xml:space="preserve"> the Potoff force field for normal or branched alkanes </w:t>
-      </w:r>
-      <w:r>
-        <w:rPr>
-          <w:rFonts w:ascii="Arial" w:hAnsi="Arial" w:cs="Arial"/>
-          <w:color w:val="00B0F0"/>
-          <w:sz w:val="19"/>
-          <w:szCs w:val="19"/>
-        </w:rPr>
-        <w:t>[24])</w:t>
-      </w:r>
-    </w:p>
-    <w:p>
-      <w:pPr>
-        <w:shd w:val="clear" w:color="auto" w:fill="FFFFFF"/>
-        <w:spacing w:after="0" w:line="240" w:lineRule="auto"/>
-        <w:rPr>
-          <w:rFonts w:ascii="Arial" w:hAnsi="Arial" w:cs="Arial"/>
-          <w:color w:val="00B0F0"/>
-          <w:sz w:val="19"/>
-          <w:szCs w:val="19"/>
-        </w:rPr>
-      </w:pPr>
+        <w:t>Surprisingly</w:t>
+      </w:r>
+      <w:r>
+        <w:rPr>
+          <w:rFonts w:ascii="Arial" w:hAnsi="Arial" w:cs="Arial"/>
+          <w:color w:val="00B0F0"/>
+          <w:sz w:val="19"/>
+          <w:szCs w:val="19"/>
+        </w:rPr>
+        <w:t xml:space="preserve">, Ewen et al. </w:t>
+      </w:r>
+      <w:r>
+        <w:rPr>
+          <w:rFonts w:ascii="Arial" w:hAnsi="Arial" w:cs="Arial"/>
+          <w:color w:val="00B0F0"/>
+          <w:sz w:val="19"/>
+          <w:szCs w:val="19"/>
+        </w:rPr>
+        <w:t>re</w:t>
+      </w:r>
+      <w:r>
+        <w:rPr>
+          <w:rFonts w:ascii="Arial" w:hAnsi="Arial" w:cs="Arial"/>
+          <w:color w:val="00B0F0"/>
+          <w:sz w:val="19"/>
+          <w:szCs w:val="19"/>
+        </w:rPr>
+        <w:t xml:space="preserve">port that the </w:t>
+      </w:r>
+      <w:proofErr w:type="spellStart"/>
+      <w:r>
+        <w:rPr>
+          <w:rFonts w:ascii="Arial" w:hAnsi="Arial" w:cs="Arial"/>
+          <w:color w:val="00B0F0"/>
+          <w:sz w:val="19"/>
+          <w:szCs w:val="19"/>
+        </w:rPr>
+        <w:t>Potoff</w:t>
+      </w:r>
+      <w:proofErr w:type="spellEnd"/>
+      <w:r>
+        <w:rPr>
+          <w:rFonts w:ascii="Arial" w:hAnsi="Arial" w:cs="Arial"/>
+          <w:color w:val="00B0F0"/>
+          <w:sz w:val="19"/>
+          <w:szCs w:val="19"/>
+        </w:rPr>
+        <w:t xml:space="preserve"> (UA Mie 16-6) force field </w:t>
+      </w:r>
+      <w:r>
+        <w:rPr>
+          <w:rFonts w:ascii="Arial" w:hAnsi="Arial" w:cs="Arial"/>
+          <w:color w:val="00B0F0"/>
+          <w:sz w:val="19"/>
+          <w:szCs w:val="19"/>
+        </w:rPr>
+        <w:t xml:space="preserve">significantly under predicts viscosity for </w:t>
+      </w:r>
+      <w:r>
+        <w:rPr>
+          <w:rFonts w:ascii="Arial" w:hAnsi="Arial" w:cs="Arial"/>
+          <w:i/>
+          <w:color w:val="00B0F0"/>
+          <w:sz w:val="19"/>
+          <w:szCs w:val="19"/>
+        </w:rPr>
+        <w:t>n</w:t>
+      </w:r>
+      <w:r>
+        <w:rPr>
+          <w:rFonts w:ascii="Arial" w:hAnsi="Arial" w:cs="Arial"/>
+          <w:color w:val="00B0F0"/>
+          <w:sz w:val="19"/>
+          <w:szCs w:val="19"/>
+        </w:rPr>
+        <w:t xml:space="preserve">-hexadecane at a pressure of 202.7 </w:t>
+      </w:r>
+      <w:proofErr w:type="spellStart"/>
+      <w:r>
+        <w:rPr>
+          <w:rFonts w:ascii="Arial" w:hAnsi="Arial" w:cs="Arial"/>
+          <w:color w:val="00B0F0"/>
+          <w:sz w:val="19"/>
+          <w:szCs w:val="19"/>
+        </w:rPr>
+        <w:t>MPa</w:t>
+      </w:r>
+      <w:proofErr w:type="spellEnd"/>
+      <w:r>
+        <w:rPr>
+          <w:rFonts w:ascii="Arial" w:hAnsi="Arial" w:cs="Arial"/>
+          <w:color w:val="00B0F0"/>
+          <w:sz w:val="19"/>
+          <w:szCs w:val="19"/>
+        </w:rPr>
+        <w:t xml:space="preserve"> and a temperature of 423 K</w:t>
+      </w:r>
     </w:p>
     <w:p>
       <w:pPr>
@@ -3549,7 +4009,15 @@
         </w:rPr>
       </w:pPr>
       <w:r>
-        <w:t>Page 3: It would have been meaningful to cite some references on viscosity experimental data under high pressures published in the literature (Assael and co-workers, Abramson and co-workers, Boned and co-workers …).</w:t>
+        <w:t>Page 3: It would have been meaningful to cite some references on viscosity experimental data under high pressures published in the literature (</w:t>
+      </w:r>
+      <w:proofErr w:type="spellStart"/>
+      <w:r>
+        <w:t>Assael</w:t>
+      </w:r>
+      <w:proofErr w:type="spellEnd"/>
+      <w:r>
+        <w:t xml:space="preserve"> and co-workers, Abramson and co-workers, Boned and co-workers …).</w:t>
       </w:r>
     </w:p>
     <w:p>
@@ -3664,8 +4132,27 @@
     </w:p>
     <w:p>
       <w:r>
+        <w:t xml:space="preserve">Page 4: It is stated that entropy scaling approach requires a reference viscosity and an adequate equation of state. This statement is not fully valid, as excess entropy can be deduced from molecular </w:t>
+      </w:r>
+      <w:r>
         <w:lastRenderedPageBreak/>
-        <w:t>Page 4: It is stated that entropy scaling approach requires a reference viscosity and an adequate equation of state. This statement is not fully valid, as excess entropy can be deduced from molecular simulations (e.g. Goel et al., J. Chem. Phys. 129, 2008) and some entropy scaling approach does not require a reference viscosity (e.g. Galliero et al., J. Chem. Phys. 134, 2011)</w:t>
+        <w:t xml:space="preserve">simulations (e.g. </w:t>
+      </w:r>
+      <w:proofErr w:type="spellStart"/>
+      <w:r>
+        <w:t>Goel</w:t>
+      </w:r>
+      <w:proofErr w:type="spellEnd"/>
+      <w:r>
+        <w:t xml:space="preserve"> et al., J. Chem. Phys. 129, 2008) and some entropy scaling approach does not require a reference viscosity (e.g. </w:t>
+      </w:r>
+      <w:proofErr w:type="spellStart"/>
+      <w:r>
+        <w:t>Galliero</w:t>
+      </w:r>
+      <w:proofErr w:type="spellEnd"/>
+      <w:r>
+        <w:t xml:space="preserve"> et al., J. Chem. Phys. 134, 2011)</w:t>
       </w:r>
     </w:p>
     <w:p>
@@ -3799,7 +4286,31 @@
     </w:p>
     <w:p>
       <w:r>
-        <w:t xml:space="preserve"> -Page 5: It would be interesting to discuss as well what is known on the advantages (and limits) of Mie type potential when used to deal with transport properties of quasi spherical molecules (e.g. Galliero et al., J. Chem. Phys. 129, 2008; Bohling et al., J. Chem. Phys. 140, 2014 …). </w:t>
+        <w:t xml:space="preserve"> -Page 5: It would be interesting to discuss </w:t>
+      </w:r>
+      <w:proofErr w:type="gramStart"/>
+      <w:r>
+        <w:t>as well what</w:t>
+      </w:r>
+      <w:proofErr w:type="gramEnd"/>
+      <w:r>
+        <w:t xml:space="preserve"> is known on the advantages (and limits) of Mie type potential when used to deal with transport properties of quasi spherical molecules (e.g. </w:t>
+      </w:r>
+      <w:proofErr w:type="spellStart"/>
+      <w:r>
+        <w:t>Galliero</w:t>
+      </w:r>
+      <w:proofErr w:type="spellEnd"/>
+      <w:r>
+        <w:t xml:space="preserve"> et al., J. Chem. Phys. 129, 2008; </w:t>
+      </w:r>
+      <w:proofErr w:type="spellStart"/>
+      <w:r>
+        <w:t>Bohling</w:t>
+      </w:r>
+      <w:proofErr w:type="spellEnd"/>
+      <w:r>
+        <w:t xml:space="preserve"> et al., J. Chem. Phys. 140, 2014 …). </w:t>
       </w:r>
     </w:p>
     <w:p>
@@ -3956,7 +4467,27 @@
           <w:sz w:val="19"/>
           <w:szCs w:val="19"/>
         </w:rPr>
-        <w:t>[References to three studies of Galliero et al.</w:t>
+        <w:t xml:space="preserve">[References to three studies of </w:t>
+      </w:r>
+      <w:proofErr w:type="spellStart"/>
+      <w:r>
+        <w:rPr>
+          <w:rFonts w:ascii="Arial" w:hAnsi="Arial" w:cs="Arial"/>
+          <w:color w:val="00B0F0"/>
+          <w:sz w:val="19"/>
+          <w:szCs w:val="19"/>
+        </w:rPr>
+        <w:t>Galliero</w:t>
+      </w:r>
+      <w:proofErr w:type="spellEnd"/>
+      <w:r>
+        <w:rPr>
+          <w:rFonts w:ascii="Arial" w:hAnsi="Arial" w:cs="Arial"/>
+          <w:color w:val="00B0F0"/>
+          <w:sz w:val="19"/>
+          <w:szCs w:val="19"/>
+        </w:rPr>
+        <w:t xml:space="preserve"> et al.</w:t>
       </w:r>
       <w:r>
         <w:rPr>
@@ -4161,8 +4692,39 @@
           <w:sz w:val="19"/>
           <w:szCs w:val="19"/>
         </w:rPr>
-        <w:t>why Potoff was overly repulsive at high densities and pressures</w:t>
-      </w:r>
+        <w:t xml:space="preserve">why </w:t>
+      </w:r>
+      <w:proofErr w:type="spellStart"/>
+      <w:r>
+        <w:rPr>
+          <w:rFonts w:ascii="Arial" w:hAnsi="Arial" w:cs="Arial"/>
+          <w:color w:val="00B0F0"/>
+          <w:sz w:val="19"/>
+          <w:szCs w:val="19"/>
+        </w:rPr>
+        <w:t>Potoff</w:t>
+      </w:r>
+      <w:proofErr w:type="spellEnd"/>
+      <w:r>
+        <w:rPr>
+          <w:rFonts w:ascii="Arial" w:hAnsi="Arial" w:cs="Arial"/>
+          <w:color w:val="00B0F0"/>
+          <w:sz w:val="19"/>
+          <w:szCs w:val="19"/>
+        </w:rPr>
+        <w:t xml:space="preserve"> was overly repulsive at high densities and </w:t>
+      </w:r>
+      <w:proofErr w:type="gramStart"/>
+      <w:r>
+        <w:rPr>
+          <w:rFonts w:ascii="Arial" w:hAnsi="Arial" w:cs="Arial"/>
+          <w:color w:val="00B0F0"/>
+          <w:sz w:val="19"/>
+          <w:szCs w:val="19"/>
+        </w:rPr>
+        <w:t>pressures</w:t>
+      </w:r>
+      <w:proofErr w:type="gramEnd"/>
       <w:r>
         <w:rPr>
           <w:rFonts w:ascii="Arial" w:hAnsi="Arial" w:cs="Arial"/>
@@ -4230,7 +4792,31 @@
         <w:pStyle w:val="PlainText"/>
       </w:pPr>
       <w:r>
-        <w:t>Page 29: The discussion on possible numerical artefacts (finite size, cut off …) is really interesting. There exist recent works that tackles that problem in details which could be of interest to the authors (e.g. Leonard et al., J. Chem. Theory Comput. 14, 2018).</w:t>
+        <w:t xml:space="preserve">Page 29: The discussion on possible numerical artefacts (finite size, cut off …) is </w:t>
+      </w:r>
+      <w:proofErr w:type="gramStart"/>
+      <w:r>
+        <w:t>really interesting</w:t>
+      </w:r>
+      <w:proofErr w:type="gramEnd"/>
+      <w:r>
+        <w:t xml:space="preserve">. There exist recent works that tackles that problem in </w:t>
+      </w:r>
+      <w:proofErr w:type="gramStart"/>
+      <w:r>
+        <w:t>details</w:t>
+      </w:r>
+      <w:proofErr w:type="gramEnd"/>
+      <w:r>
+        <w:t xml:space="preserve"> which could be of interest to the authors (e.g. Leonard et al., J. Chem. Theory </w:t>
+      </w:r>
+      <w:proofErr w:type="spellStart"/>
+      <w:r>
+        <w:t>Comput</w:t>
+      </w:r>
+      <w:proofErr w:type="spellEnd"/>
+      <w:r>
+        <w:t>. 14, 2018).</w:t>
       </w:r>
     </w:p>
     <w:p>
@@ -4404,153 +4990,153 @@
           <w:sz w:val="19"/>
           <w:szCs w:val="19"/>
         </w:rPr>
+        <w:t xml:space="preserve">In addition, </w:t>
+      </w:r>
+      <w:r>
+        <w:rPr>
+          <w:rFonts w:ascii="Arial" w:hAnsi="Arial" w:cs="Arial"/>
+          <w:color w:val="00B0F0"/>
+          <w:sz w:val="19"/>
+          <w:szCs w:val="19"/>
+        </w:rPr>
+        <w:t xml:space="preserve">we found another recent </w:t>
+      </w:r>
+      <w:r>
+        <w:rPr>
+          <w:rFonts w:ascii="Arial" w:hAnsi="Arial" w:cs="Arial"/>
+          <w:color w:val="00B0F0"/>
+          <w:sz w:val="19"/>
+          <w:szCs w:val="19"/>
+        </w:rPr>
+        <w:t>article by Kim et al.</w:t>
+      </w:r>
+      <w:r>
+        <w:rPr>
+          <w:rFonts w:ascii="Arial" w:hAnsi="Arial" w:cs="Arial"/>
+          <w:color w:val="00B0F0"/>
+          <w:sz w:val="19"/>
+          <w:szCs w:val="19"/>
+        </w:rPr>
+        <w:t xml:space="preserve"> that discusses the role of </w:t>
+      </w:r>
+      <w:r>
+        <w:rPr>
+          <w:rFonts w:ascii="Arial" w:hAnsi="Arial" w:cs="Arial"/>
+          <w:color w:val="00B0F0"/>
+          <w:sz w:val="19"/>
+          <w:szCs w:val="19"/>
+        </w:rPr>
+        <w:t>finite siz</w:t>
+      </w:r>
+      <w:r>
+        <w:rPr>
+          <w:rFonts w:ascii="Arial" w:hAnsi="Arial" w:cs="Arial"/>
+          <w:color w:val="00B0F0"/>
+          <w:sz w:val="19"/>
+          <w:szCs w:val="19"/>
+        </w:rPr>
+        <w:t>e effects on</w:t>
+      </w:r>
+      <w:r>
+        <w:rPr>
+          <w:rFonts w:ascii="Arial" w:hAnsi="Arial" w:cs="Arial"/>
+          <w:color w:val="00B0F0"/>
+          <w:sz w:val="19"/>
+          <w:szCs w:val="19"/>
+        </w:rPr>
+        <w:t xml:space="preserve"> viscosity</w:t>
+      </w:r>
+      <w:r>
+        <w:rPr>
+          <w:rFonts w:ascii="Arial" w:hAnsi="Arial" w:cs="Arial"/>
+          <w:color w:val="00B0F0"/>
+          <w:sz w:val="19"/>
+          <w:szCs w:val="19"/>
+        </w:rPr>
+        <w:t>. We have modified our discussion</w:t>
+      </w:r>
+      <w:r>
+        <w:rPr>
+          <w:rFonts w:ascii="Arial" w:hAnsi="Arial" w:cs="Arial"/>
+          <w:color w:val="00B0F0"/>
+          <w:sz w:val="19"/>
+          <w:szCs w:val="19"/>
+        </w:rPr>
+        <w:t xml:space="preserve"> in</w:t>
+      </w:r>
+      <w:r>
+        <w:rPr>
+          <w:rFonts w:ascii="Arial" w:hAnsi="Arial" w:cs="Arial"/>
+          <w:color w:val="00B0F0"/>
+          <w:sz w:val="19"/>
+          <w:szCs w:val="19"/>
+        </w:rPr>
+        <w:t xml:space="preserve"> the final paragraph of</w:t>
+      </w:r>
+      <w:r>
+        <w:rPr>
+          <w:rFonts w:ascii="Arial" w:hAnsi="Arial" w:cs="Arial"/>
+          <w:color w:val="00B0F0"/>
+          <w:sz w:val="19"/>
+          <w:szCs w:val="19"/>
+        </w:rPr>
+        <w:t xml:space="preserve"> Section 4.2 “</w:t>
+      </w:r>
+      <w:r>
+        <w:rPr>
+          <w:rFonts w:ascii="Arial" w:hAnsi="Arial" w:cs="Arial"/>
+          <w:color w:val="00B0F0"/>
+          <w:sz w:val="19"/>
+          <w:szCs w:val="19"/>
+        </w:rPr>
+        <w:t>Finite-size effect</w:t>
+      </w:r>
+      <w:r>
+        <w:rPr>
+          <w:rFonts w:ascii="Arial" w:hAnsi="Arial" w:cs="Arial"/>
+          <w:color w:val="00B0F0"/>
+          <w:sz w:val="19"/>
+          <w:szCs w:val="19"/>
+        </w:rPr>
+        <w:t>s”</w:t>
+      </w:r>
+      <w:r>
+        <w:rPr>
+          <w:rFonts w:ascii="Arial" w:hAnsi="Arial" w:cs="Arial"/>
+          <w:color w:val="00B0F0"/>
+          <w:sz w:val="19"/>
+          <w:szCs w:val="19"/>
+        </w:rPr>
+        <w:t xml:space="preserve"> on page 30</w:t>
+      </w:r>
+      <w:r>
+        <w:rPr>
+          <w:rFonts w:ascii="Arial" w:hAnsi="Arial" w:cs="Arial"/>
+          <w:color w:val="00B0F0"/>
+          <w:sz w:val="19"/>
+          <w:szCs w:val="19"/>
+        </w:rPr>
+        <w:t xml:space="preserve"> to reflect the results from their study:</w:t>
+      </w:r>
+    </w:p>
+    <w:p>
+      <w:pPr>
+        <w:ind w:left="720"/>
+        <w:rPr>
+          <w:rFonts w:ascii="Arial" w:hAnsi="Arial" w:cs="Arial"/>
+          <w:color w:val="00B0F0"/>
+          <w:sz w:val="19"/>
+          <w:szCs w:val="19"/>
+        </w:rPr>
+      </w:pPr>
+      <w:r>
+        <w:rPr>
+          <w:rFonts w:ascii="Arial" w:hAnsi="Arial" w:cs="Arial"/>
+          <w:color w:val="00B0F0"/>
+          <w:sz w:val="19"/>
+          <w:szCs w:val="19"/>
+        </w:rPr>
         <w:lastRenderedPageBreak/>
-        <w:t xml:space="preserve">In addition, </w:t>
-      </w:r>
-      <w:r>
-        <w:rPr>
-          <w:rFonts w:ascii="Arial" w:hAnsi="Arial" w:cs="Arial"/>
-          <w:color w:val="00B0F0"/>
-          <w:sz w:val="19"/>
-          <w:szCs w:val="19"/>
-        </w:rPr>
-        <w:t xml:space="preserve">we found another recent </w:t>
-      </w:r>
-      <w:r>
-        <w:rPr>
-          <w:rFonts w:ascii="Arial" w:hAnsi="Arial" w:cs="Arial"/>
-          <w:color w:val="00B0F0"/>
-          <w:sz w:val="19"/>
-          <w:szCs w:val="19"/>
-        </w:rPr>
-        <w:t>article by Kim et al.</w:t>
-      </w:r>
-      <w:r>
-        <w:rPr>
-          <w:rFonts w:ascii="Arial" w:hAnsi="Arial" w:cs="Arial"/>
-          <w:color w:val="00B0F0"/>
-          <w:sz w:val="19"/>
-          <w:szCs w:val="19"/>
-        </w:rPr>
-        <w:t xml:space="preserve"> that discusses the role of </w:t>
-      </w:r>
-      <w:r>
-        <w:rPr>
-          <w:rFonts w:ascii="Arial" w:hAnsi="Arial" w:cs="Arial"/>
-          <w:color w:val="00B0F0"/>
-          <w:sz w:val="19"/>
-          <w:szCs w:val="19"/>
-        </w:rPr>
-        <w:t>finite siz</w:t>
-      </w:r>
-      <w:r>
-        <w:rPr>
-          <w:rFonts w:ascii="Arial" w:hAnsi="Arial" w:cs="Arial"/>
-          <w:color w:val="00B0F0"/>
-          <w:sz w:val="19"/>
-          <w:szCs w:val="19"/>
-        </w:rPr>
-        <w:t>e effects on</w:t>
-      </w:r>
-      <w:r>
-        <w:rPr>
-          <w:rFonts w:ascii="Arial" w:hAnsi="Arial" w:cs="Arial"/>
-          <w:color w:val="00B0F0"/>
-          <w:sz w:val="19"/>
-          <w:szCs w:val="19"/>
-        </w:rPr>
-        <w:t xml:space="preserve"> viscosity</w:t>
-      </w:r>
-      <w:r>
-        <w:rPr>
-          <w:rFonts w:ascii="Arial" w:hAnsi="Arial" w:cs="Arial"/>
-          <w:color w:val="00B0F0"/>
-          <w:sz w:val="19"/>
-          <w:szCs w:val="19"/>
-        </w:rPr>
-        <w:t>. We have modified our discussion</w:t>
-      </w:r>
-      <w:r>
-        <w:rPr>
-          <w:rFonts w:ascii="Arial" w:hAnsi="Arial" w:cs="Arial"/>
-          <w:color w:val="00B0F0"/>
-          <w:sz w:val="19"/>
-          <w:szCs w:val="19"/>
-        </w:rPr>
-        <w:t xml:space="preserve"> in</w:t>
-      </w:r>
-      <w:r>
-        <w:rPr>
-          <w:rFonts w:ascii="Arial" w:hAnsi="Arial" w:cs="Arial"/>
-          <w:color w:val="00B0F0"/>
-          <w:sz w:val="19"/>
-          <w:szCs w:val="19"/>
-        </w:rPr>
-        <w:t xml:space="preserve"> the final paragraph of</w:t>
-      </w:r>
-      <w:r>
-        <w:rPr>
-          <w:rFonts w:ascii="Arial" w:hAnsi="Arial" w:cs="Arial"/>
-          <w:color w:val="00B0F0"/>
-          <w:sz w:val="19"/>
-          <w:szCs w:val="19"/>
-        </w:rPr>
-        <w:t xml:space="preserve"> Section 4.2 “</w:t>
-      </w:r>
-      <w:r>
-        <w:rPr>
-          <w:rFonts w:ascii="Arial" w:hAnsi="Arial" w:cs="Arial"/>
-          <w:color w:val="00B0F0"/>
-          <w:sz w:val="19"/>
-          <w:szCs w:val="19"/>
-        </w:rPr>
-        <w:t>Finite-size effect</w:t>
-      </w:r>
-      <w:r>
-        <w:rPr>
-          <w:rFonts w:ascii="Arial" w:hAnsi="Arial" w:cs="Arial"/>
-          <w:color w:val="00B0F0"/>
-          <w:sz w:val="19"/>
-          <w:szCs w:val="19"/>
-        </w:rPr>
-        <w:t>s”</w:t>
-      </w:r>
-      <w:r>
-        <w:rPr>
-          <w:rFonts w:ascii="Arial" w:hAnsi="Arial" w:cs="Arial"/>
-          <w:color w:val="00B0F0"/>
-          <w:sz w:val="19"/>
-          <w:szCs w:val="19"/>
-        </w:rPr>
-        <w:t xml:space="preserve"> on page 30</w:t>
-      </w:r>
-      <w:r>
-        <w:rPr>
-          <w:rFonts w:ascii="Arial" w:hAnsi="Arial" w:cs="Arial"/>
-          <w:color w:val="00B0F0"/>
-          <w:sz w:val="19"/>
-          <w:szCs w:val="19"/>
-        </w:rPr>
-        <w:t xml:space="preserve"> to reflect the results from their study:</w:t>
-      </w:r>
-    </w:p>
-    <w:p>
-      <w:pPr>
-        <w:ind w:left="720"/>
-        <w:rPr>
-          <w:rFonts w:ascii="Arial" w:hAnsi="Arial" w:cs="Arial"/>
-          <w:color w:val="00B0F0"/>
-          <w:sz w:val="19"/>
-          <w:szCs w:val="19"/>
-        </w:rPr>
-      </w:pPr>
-      <w:r>
-        <w:rPr>
-          <w:rFonts w:ascii="Arial" w:hAnsi="Arial" w:cs="Arial"/>
-          <w:color w:val="00B0F0"/>
-          <w:sz w:val="19"/>
-          <w:szCs w:val="19"/>
-        </w:rPr>
         <w:t xml:space="preserve">The small fluctuations in </w:t>
       </w:r>
       <m:oMath>
@@ -4774,7 +5360,23 @@
     </w:p>
     <w:p>
       <w:r>
-        <w:t>The authors say they look at 4 force fields but lump TraPPE and TraPPE-2 together. They are really different force fields so maybe there are 5 studied?</w:t>
+        <w:t xml:space="preserve">The authors say they look at 4 force fields but lump </w:t>
+      </w:r>
+      <w:proofErr w:type="spellStart"/>
+      <w:r>
+        <w:t>TraPPE</w:t>
+      </w:r>
+      <w:proofErr w:type="spellEnd"/>
+      <w:r>
+        <w:t xml:space="preserve"> and TraPPE-2 together. They are </w:t>
+      </w:r>
+      <w:proofErr w:type="gramStart"/>
+      <w:r>
+        <w:t>really different</w:t>
+      </w:r>
+      <w:proofErr w:type="gramEnd"/>
+      <w:r>
+        <w:t xml:space="preserve"> force fields so maybe there are 5 studied?</w:t>
       </w:r>
     </w:p>
     <w:p>
@@ -4841,8 +5443,9 @@
           <w:szCs w:val="19"/>
           <w:shd w:val="clear" w:color="auto" w:fill="FFFFFF"/>
         </w:rPr>
-        <w:t>. For example, TAMie also reports CH3 specific parameters for ethane</w:t>
-      </w:r>
+        <w:t xml:space="preserve">. For example, </w:t>
+      </w:r>
+      <w:proofErr w:type="spellStart"/>
       <w:r>
         <w:rPr>
           <w:rFonts w:ascii="Arial" w:hAnsi="Arial" w:cs="Arial"/>
@@ -4851,6 +5454,27 @@
           <w:szCs w:val="19"/>
           <w:shd w:val="clear" w:color="auto" w:fill="FFFFFF"/>
         </w:rPr>
+        <w:t>TAMie</w:t>
+      </w:r>
+      <w:proofErr w:type="spellEnd"/>
+      <w:r>
+        <w:rPr>
+          <w:rFonts w:ascii="Arial" w:hAnsi="Arial" w:cs="Arial"/>
+          <w:color w:val="00B0F0"/>
+          <w:sz w:val="19"/>
+          <w:szCs w:val="19"/>
+          <w:shd w:val="clear" w:color="auto" w:fill="FFFFFF"/>
+        </w:rPr>
+        <w:t xml:space="preserve"> also reports CH3 specific parameters for ethane</w:t>
+      </w:r>
+      <w:r>
+        <w:rPr>
+          <w:rFonts w:ascii="Arial" w:hAnsi="Arial" w:cs="Arial"/>
+          <w:color w:val="00B0F0"/>
+          <w:sz w:val="19"/>
+          <w:szCs w:val="19"/>
+          <w:shd w:val="clear" w:color="auto" w:fill="FFFFFF"/>
+        </w:rPr>
         <w:t>, but that does not seem to merit any distinction</w:t>
       </w:r>
       <w:r>
@@ -4861,7 +5485,29 @@
           <w:szCs w:val="19"/>
           <w:shd w:val="clear" w:color="auto" w:fill="FFFFFF"/>
         </w:rPr>
-        <w:t xml:space="preserve">. In this case, we prefer grouping the TraPPE and TraPPE-2 force fields </w:t>
+        <w:t xml:space="preserve">. In this case, we prefer grouping the </w:t>
+      </w:r>
+      <w:proofErr w:type="spellStart"/>
+      <w:r>
+        <w:rPr>
+          <w:rFonts w:ascii="Arial" w:hAnsi="Arial" w:cs="Arial"/>
+          <w:color w:val="00B0F0"/>
+          <w:sz w:val="19"/>
+          <w:szCs w:val="19"/>
+          <w:shd w:val="clear" w:color="auto" w:fill="FFFFFF"/>
+        </w:rPr>
+        <w:t>TraPPE</w:t>
+      </w:r>
+      <w:proofErr w:type="spellEnd"/>
+      <w:r>
+        <w:rPr>
+          <w:rFonts w:ascii="Arial" w:hAnsi="Arial" w:cs="Arial"/>
+          <w:color w:val="00B0F0"/>
+          <w:sz w:val="19"/>
+          <w:szCs w:val="19"/>
+          <w:shd w:val="clear" w:color="auto" w:fill="FFFFFF"/>
+        </w:rPr>
+        <w:t xml:space="preserve"> and TraPPE-2 force fields </w:t>
       </w:r>
       <w:r>
         <w:rPr>
@@ -4886,7 +5532,15 @@
     </w:p>
     <w:p>
       <w:r>
-        <w:t>The authors make all the force fields have the same intramolecular terms and the same cutoff (with some small exceptions). However, I think the original force fields did not have all these similarities. Those intramolecular terms and details like cutoff are part of the "force field" and so I think it would be correct to say that the original force fields are slightly modified.  The authors should clearly discuss this and I think need to state that they are most interested in probing the nonbonded parameters.  Please explain why you made all the intramolecular parameters the same.</w:t>
+        <w:t xml:space="preserve">The authors make all the force fields have the same intramolecular terms and the same cutoff (with some small exceptions). However, I think the original force fields did not have all these similarities. Those intramolecular terms and details like cutoff are part of the "force field" and so I think it would be correct to say that the original force fields are slightly modified.  The authors should clearly discuss </w:t>
+      </w:r>
+      <w:proofErr w:type="gramStart"/>
+      <w:r>
+        <w:t>this</w:t>
+      </w:r>
+      <w:proofErr w:type="gramEnd"/>
+      <w:r>
+        <w:t xml:space="preserve"> and I think need to state that they are most interested in probing the nonbonded parameters.  Please explain why you made all the intramolecular parameters the same.</w:t>
       </w:r>
     </w:p>
     <w:p>
@@ -4933,8 +5587,9 @@
           <w:szCs w:val="19"/>
           <w:shd w:val="clear" w:color="auto" w:fill="FFFFFF"/>
         </w:rPr>
-        <w:t xml:space="preserve">The intramolecular potential used by the original authors of the TraPPE, Potoff, and TAMie force fields are the same as those used in this study. Only the torsional intramolecular terms for AUA4 are different, but we don’t simulate any molecules that have torsions with AUA4. </w:t>
-      </w:r>
+        <w:t xml:space="preserve">The intramolecular potential used by the original authors of the </w:t>
+      </w:r>
+      <w:proofErr w:type="spellStart"/>
       <w:r>
         <w:rPr>
           <w:rFonts w:ascii="Arial" w:hAnsi="Arial" w:cs="Arial"/>
@@ -4943,6 +5598,71 @@
           <w:szCs w:val="19"/>
           <w:shd w:val="clear" w:color="auto" w:fill="FFFFFF"/>
         </w:rPr>
+        <w:t>TraPPE</w:t>
+      </w:r>
+      <w:proofErr w:type="spellEnd"/>
+      <w:r>
+        <w:rPr>
+          <w:rFonts w:ascii="Arial" w:hAnsi="Arial" w:cs="Arial"/>
+          <w:color w:val="00B0F0"/>
+          <w:sz w:val="19"/>
+          <w:szCs w:val="19"/>
+          <w:shd w:val="clear" w:color="auto" w:fill="FFFFFF"/>
+        </w:rPr>
+        <w:t xml:space="preserve">, </w:t>
+      </w:r>
+      <w:proofErr w:type="spellStart"/>
+      <w:r>
+        <w:rPr>
+          <w:rFonts w:ascii="Arial" w:hAnsi="Arial" w:cs="Arial"/>
+          <w:color w:val="00B0F0"/>
+          <w:sz w:val="19"/>
+          <w:szCs w:val="19"/>
+          <w:shd w:val="clear" w:color="auto" w:fill="FFFFFF"/>
+        </w:rPr>
+        <w:t>Potoff</w:t>
+      </w:r>
+      <w:proofErr w:type="spellEnd"/>
+      <w:r>
+        <w:rPr>
+          <w:rFonts w:ascii="Arial" w:hAnsi="Arial" w:cs="Arial"/>
+          <w:color w:val="00B0F0"/>
+          <w:sz w:val="19"/>
+          <w:szCs w:val="19"/>
+          <w:shd w:val="clear" w:color="auto" w:fill="FFFFFF"/>
+        </w:rPr>
+        <w:t xml:space="preserve">, and </w:t>
+      </w:r>
+      <w:proofErr w:type="spellStart"/>
+      <w:r>
+        <w:rPr>
+          <w:rFonts w:ascii="Arial" w:hAnsi="Arial" w:cs="Arial"/>
+          <w:color w:val="00B0F0"/>
+          <w:sz w:val="19"/>
+          <w:szCs w:val="19"/>
+          <w:shd w:val="clear" w:color="auto" w:fill="FFFFFF"/>
+        </w:rPr>
+        <w:t>TAMie</w:t>
+      </w:r>
+      <w:proofErr w:type="spellEnd"/>
+      <w:r>
+        <w:rPr>
+          <w:rFonts w:ascii="Arial" w:hAnsi="Arial" w:cs="Arial"/>
+          <w:color w:val="00B0F0"/>
+          <w:sz w:val="19"/>
+          <w:szCs w:val="19"/>
+          <w:shd w:val="clear" w:color="auto" w:fill="FFFFFF"/>
+        </w:rPr>
+        <w:t xml:space="preserve"> force fields are the same as those used in this study. Only the torsional intramolecular terms for AUA4 are different, but we don’t simulate any molecules that have torsions with AUA4. </w:t>
+      </w:r>
+      <w:r>
+        <w:rPr>
+          <w:rFonts w:ascii="Arial" w:hAnsi="Arial" w:cs="Arial"/>
+          <w:color w:val="00B0F0"/>
+          <w:sz w:val="19"/>
+          <w:szCs w:val="19"/>
+          <w:shd w:val="clear" w:color="auto" w:fill="FFFFFF"/>
+        </w:rPr>
         <w:t>For this reason, no change is made regarding the intramolecular terms.</w:t>
       </w:r>
     </w:p>
@@ -4964,8 +5684,9 @@
           <w:szCs w:val="19"/>
           <w:shd w:val="clear" w:color="auto" w:fill="FFFFFF"/>
         </w:rPr>
-        <w:t xml:space="preserve">The cutoff prescribed by TraPPE and TAMie is 1.4 nm and for Potoff it is 1.0 nm, which are the same as reported by the corresponding authors. The cut-off for AUA4 in the original publication was 1.0 nm, but the developers of AUA4 </w:t>
-      </w:r>
+        <w:t xml:space="preserve">The cutoff prescribed by </w:t>
+      </w:r>
+      <w:proofErr w:type="spellStart"/>
       <w:r>
         <w:rPr>
           <w:rFonts w:ascii="Arial" w:hAnsi="Arial" w:cs="Arial"/>
@@ -4974,6 +5695,71 @@
           <w:szCs w:val="19"/>
           <w:shd w:val="clear" w:color="auto" w:fill="FFFFFF"/>
         </w:rPr>
+        <w:t>TraPPE</w:t>
+      </w:r>
+      <w:proofErr w:type="spellEnd"/>
+      <w:r>
+        <w:rPr>
+          <w:rFonts w:ascii="Arial" w:hAnsi="Arial" w:cs="Arial"/>
+          <w:color w:val="00B0F0"/>
+          <w:sz w:val="19"/>
+          <w:szCs w:val="19"/>
+          <w:shd w:val="clear" w:color="auto" w:fill="FFFFFF"/>
+        </w:rPr>
+        <w:t xml:space="preserve"> and </w:t>
+      </w:r>
+      <w:proofErr w:type="spellStart"/>
+      <w:r>
+        <w:rPr>
+          <w:rFonts w:ascii="Arial" w:hAnsi="Arial" w:cs="Arial"/>
+          <w:color w:val="00B0F0"/>
+          <w:sz w:val="19"/>
+          <w:szCs w:val="19"/>
+          <w:shd w:val="clear" w:color="auto" w:fill="FFFFFF"/>
+        </w:rPr>
+        <w:t>TAMie</w:t>
+      </w:r>
+      <w:proofErr w:type="spellEnd"/>
+      <w:r>
+        <w:rPr>
+          <w:rFonts w:ascii="Arial" w:hAnsi="Arial" w:cs="Arial"/>
+          <w:color w:val="00B0F0"/>
+          <w:sz w:val="19"/>
+          <w:szCs w:val="19"/>
+          <w:shd w:val="clear" w:color="auto" w:fill="FFFFFF"/>
+        </w:rPr>
+        <w:t xml:space="preserve"> is 1.4 nm and for </w:t>
+      </w:r>
+      <w:proofErr w:type="spellStart"/>
+      <w:r>
+        <w:rPr>
+          <w:rFonts w:ascii="Arial" w:hAnsi="Arial" w:cs="Arial"/>
+          <w:color w:val="00B0F0"/>
+          <w:sz w:val="19"/>
+          <w:szCs w:val="19"/>
+          <w:shd w:val="clear" w:color="auto" w:fill="FFFFFF"/>
+        </w:rPr>
+        <w:t>Potoff</w:t>
+      </w:r>
+      <w:proofErr w:type="spellEnd"/>
+      <w:r>
+        <w:rPr>
+          <w:rFonts w:ascii="Arial" w:hAnsi="Arial" w:cs="Arial"/>
+          <w:color w:val="00B0F0"/>
+          <w:sz w:val="19"/>
+          <w:szCs w:val="19"/>
+          <w:shd w:val="clear" w:color="auto" w:fill="FFFFFF"/>
+        </w:rPr>
+        <w:t xml:space="preserve"> it is 1.0 nm, which are the same as reported by the corresponding authors. The cut-off for AUA4 in the original publication was 1.0 nm, but the developers of AUA4 </w:t>
+      </w:r>
+      <w:r>
+        <w:rPr>
+          <w:rFonts w:ascii="Arial" w:hAnsi="Arial" w:cs="Arial"/>
+          <w:color w:val="00B0F0"/>
+          <w:sz w:val="19"/>
+          <w:szCs w:val="19"/>
+          <w:shd w:val="clear" w:color="auto" w:fill="FFFFFF"/>
+        </w:rPr>
         <w:t>subsequently</w:t>
       </w:r>
       <w:r>
@@ -5076,8 +5862,9 @@
           <w:szCs w:val="19"/>
           <w:shd w:val="clear" w:color="auto" w:fill="FFFFFF"/>
         </w:rPr>
-        <w:t xml:space="preserve">The results presented previously implement a 1.4 nm cut-off for TraPPE, TraPPE-2, and TAMie but a 1.0 nm cut-off for Potoff, as these are the cut-off lengths implemented by the respective authors. Note that the AUA4 developers utilize cut-off distances of </w:t>
-      </w:r>
+        <w:t xml:space="preserve">The results presented previously implement a 1.4 nm cut-off for </w:t>
+      </w:r>
+      <w:proofErr w:type="spellStart"/>
       <w:r>
         <w:rPr>
           <w:rFonts w:ascii="Arial" w:hAnsi="Arial" w:cs="Arial"/>
@@ -5086,6 +5873,71 @@
           <w:szCs w:val="19"/>
           <w:shd w:val="clear" w:color="auto" w:fill="FFFFFF"/>
         </w:rPr>
+        <w:t>TraPPE</w:t>
+      </w:r>
+      <w:proofErr w:type="spellEnd"/>
+      <w:r>
+        <w:rPr>
+          <w:rFonts w:ascii="Arial" w:hAnsi="Arial" w:cs="Arial"/>
+          <w:color w:val="00B0F0"/>
+          <w:sz w:val="19"/>
+          <w:szCs w:val="19"/>
+          <w:shd w:val="clear" w:color="auto" w:fill="FFFFFF"/>
+        </w:rPr>
+        <w:t xml:space="preserve">, TraPPE-2, and </w:t>
+      </w:r>
+      <w:proofErr w:type="spellStart"/>
+      <w:r>
+        <w:rPr>
+          <w:rFonts w:ascii="Arial" w:hAnsi="Arial" w:cs="Arial"/>
+          <w:color w:val="00B0F0"/>
+          <w:sz w:val="19"/>
+          <w:szCs w:val="19"/>
+          <w:shd w:val="clear" w:color="auto" w:fill="FFFFFF"/>
+        </w:rPr>
+        <w:t>TAMie</w:t>
+      </w:r>
+      <w:proofErr w:type="spellEnd"/>
+      <w:r>
+        <w:rPr>
+          <w:rFonts w:ascii="Arial" w:hAnsi="Arial" w:cs="Arial"/>
+          <w:color w:val="00B0F0"/>
+          <w:sz w:val="19"/>
+          <w:szCs w:val="19"/>
+          <w:shd w:val="clear" w:color="auto" w:fill="FFFFFF"/>
+        </w:rPr>
+        <w:t xml:space="preserve"> but a 1.0 nm cut-off for </w:t>
+      </w:r>
+      <w:proofErr w:type="spellStart"/>
+      <w:r>
+        <w:rPr>
+          <w:rFonts w:ascii="Arial" w:hAnsi="Arial" w:cs="Arial"/>
+          <w:color w:val="00B0F0"/>
+          <w:sz w:val="19"/>
+          <w:szCs w:val="19"/>
+          <w:shd w:val="clear" w:color="auto" w:fill="FFFFFF"/>
+        </w:rPr>
+        <w:t>Potoff</w:t>
+      </w:r>
+      <w:proofErr w:type="spellEnd"/>
+      <w:r>
+        <w:rPr>
+          <w:rFonts w:ascii="Arial" w:hAnsi="Arial" w:cs="Arial"/>
+          <w:color w:val="00B0F0"/>
+          <w:sz w:val="19"/>
+          <w:szCs w:val="19"/>
+          <w:shd w:val="clear" w:color="auto" w:fill="FFFFFF"/>
+        </w:rPr>
+        <w:t xml:space="preserve">, as these are the cut-off lengths implemented by the respective authors. Note that the AUA4 developers utilize cut-off distances of </w:t>
+      </w:r>
+      <w:r>
+        <w:rPr>
+          <w:rFonts w:ascii="Arial" w:hAnsi="Arial" w:cs="Arial"/>
+          <w:color w:val="00B0F0"/>
+          <w:sz w:val="19"/>
+          <w:szCs w:val="19"/>
+          <w:shd w:val="clear" w:color="auto" w:fill="FFFFFF"/>
+        </w:rPr>
         <w:t>1.0 nm, 1.2 nm</w:t>
       </w:r>
       <w:r>
@@ -5096,18 +5948,7 @@
           <w:szCs w:val="19"/>
           <w:shd w:val="clear" w:color="auto" w:fill="FFFFFF"/>
         </w:rPr>
-        <w:t xml:space="preserve">, and equal to half the box length </w:t>
-      </w:r>
-      <w:r>
-        <w:rPr>
-          <w:rFonts w:ascii="Arial" w:hAnsi="Arial" w:cs="Arial"/>
-          <w:color w:val="00B0F0"/>
-          <w:sz w:val="19"/>
-          <w:szCs w:val="19"/>
-          <w:shd w:val="clear" w:color="auto" w:fill="FFFFFF"/>
-        </w:rPr>
-        <w:lastRenderedPageBreak/>
-        <w:t>(which is typically larger than 1.4 nm for the systems studied). For simplicity, our AUA4 results are obtained using a 1.4 nm cut-off.</w:t>
+        <w:t>, and equal to half the box length (which is typically larger than 1.4 nm for the systems studied). For simplicity, our AUA4 results are obtained using a 1.4 nm cut-off.</w:t>
       </w:r>
       <w:r>
         <w:rPr>
@@ -5407,7 +6248,29 @@
         <w:szCs w:val="19"/>
         <w:shd w:val="clear" w:color="auto" w:fill="FFFFFF"/>
       </w:rPr>
-      <w:t xml:space="preserve">Richard A. Messerly, Michelle C. Anderson, S. Mostafa Razavi, J. Richard Elliott </w:t>
+      <w:t xml:space="preserve">Richard A. Messerly, Michelle C. Anderson, S. Mostafa </w:t>
+    </w:r>
+    <w:proofErr w:type="spellStart"/>
+    <w:r>
+      <w:rPr>
+        <w:rFonts w:ascii="Arial" w:hAnsi="Arial" w:cs="Arial"/>
+        <w:color w:val="222222"/>
+        <w:sz w:val="24"/>
+        <w:szCs w:val="19"/>
+        <w:shd w:val="clear" w:color="auto" w:fill="FFFFFF"/>
+      </w:rPr>
+      <w:t>Razavi</w:t>
+    </w:r>
+    <w:proofErr w:type="spellEnd"/>
+    <w:r>
+      <w:rPr>
+        <w:rFonts w:ascii="Arial" w:hAnsi="Arial" w:cs="Arial"/>
+        <w:color w:val="222222"/>
+        <w:sz w:val="24"/>
+        <w:szCs w:val="19"/>
+        <w:shd w:val="clear" w:color="auto" w:fill="FFFFFF"/>
+      </w:rPr>
+      <w:t xml:space="preserve">, J. Richard Elliott </w:t>
     </w:r>
   </w:p>
   <w:p>

</xml_diff>

<commit_message>
Concluded my responses to reviewers.
</commit_message>
<xml_diff>
--- a/Response_Special_Issue_Reviewers.docx
+++ b/Response_Special_Issue_Reviewers.docx
@@ -311,7 +311,28 @@
           <w:sz w:val="24"/>
           <w:szCs w:val="24"/>
         </w:rPr>
-        <w:t>se to Reviewer 1, Comment 6: p 5, 6</w:t>
+        <w:t>se to Reviewer 1, Comment 6: p</w:t>
+      </w:r>
+      <w:r>
+        <w:rPr>
+          <w:sz w:val="24"/>
+          <w:szCs w:val="24"/>
+        </w:rPr>
+        <w:t>p</w:t>
+      </w:r>
+      <w:r>
+        <w:rPr>
+          <w:sz w:val="24"/>
+          <w:szCs w:val="24"/>
+        </w:rPr>
+        <w:t xml:space="preserve"> 5, 6</w:t>
+      </w:r>
+      <w:r>
+        <w:rPr>
+          <w:sz w:val="24"/>
+          <w:szCs w:val="24"/>
+        </w:rPr>
+        <w:t>, 21</w:t>
       </w:r>
     </w:p>
     <w:p>
@@ -467,6 +488,29 @@
           <w:szCs w:val="24"/>
         </w:rPr>
         <w:t xml:space="preserve">nse to Reviewer 2, Comment 4: </w:t>
+      </w:r>
+      <w:r>
+        <w:rPr>
+          <w:sz w:val="24"/>
+          <w:szCs w:val="24"/>
+        </w:rPr>
+        <w:t xml:space="preserve">p 27 and </w:t>
+      </w:r>
+      <w:proofErr w:type="gramStart"/>
+      <w:r>
+        <w:rPr>
+          <w:sz w:val="24"/>
+          <w:szCs w:val="24"/>
+        </w:rPr>
+        <w:t>SI.VIII.</w:t>
+      </w:r>
+      <w:proofErr w:type="gramEnd"/>
+      <w:r>
+        <w:rPr>
+          <w:sz w:val="24"/>
+          <w:szCs w:val="24"/>
+        </w:rPr>
+        <w:t xml:space="preserve"> of </w:t>
       </w:r>
       <w:r>
         <w:rPr>
@@ -1888,7 +1932,6 @@
         </w:rPr>
         <w:t>(anisotropic united atom) construction forms. It would have been interesting to have seen these viscosity predictions compared with those from corresponding fully-atomistic (</w:t>
       </w:r>
-      <w:proofErr w:type="spellStart"/>
       <w:proofErr w:type="gramStart"/>
       <w:r>
         <w:rPr>
@@ -1896,16 +1939,7 @@
           <w:sz w:val="24"/>
           <w:szCs w:val="24"/>
         </w:rPr>
-        <w:t>i</w:t>
-      </w:r>
-      <w:proofErr w:type="spellEnd"/>
-      <w:r>
-        <w:rPr>
-          <w:rFonts w:ascii="CMTI12" w:hAnsi="CMTI12" w:cs="CMTI12"/>
-          <w:sz w:val="24"/>
-          <w:szCs w:val="24"/>
-        </w:rPr>
-        <w:t xml:space="preserve"> </w:t>
+        <w:t xml:space="preserve">i </w:t>
       </w:r>
       <w:r>
         <w:rPr>
@@ -2329,7 +2363,7 @@
           <w:sz w:val="19"/>
           <w:szCs w:val="19"/>
         </w:rPr>
-        <w:t xml:space="preserve">Notice that </w:t>
+        <w:t xml:space="preserve">Notice that Potoff and </w:t>
       </w:r>
       <w:proofErr w:type="spellStart"/>
       <w:r>
@@ -2339,7 +2373,7 @@
           <w:sz w:val="19"/>
           <w:szCs w:val="19"/>
         </w:rPr>
-        <w:t>Potoff</w:t>
+        <w:t>TAMie</w:t>
       </w:r>
       <w:proofErr w:type="spellEnd"/>
       <w:r>
@@ -2349,7 +2383,7 @@
           <w:sz w:val="19"/>
           <w:szCs w:val="19"/>
         </w:rPr>
-        <w:t xml:space="preserve"> and </w:t>
+        <w:t xml:space="preserve"> utilize Mie 16-6 and Mie 14-6 potentials, respectively, whereas </w:t>
       </w:r>
       <w:proofErr w:type="spellStart"/>
       <w:r>
@@ -2359,7 +2393,7 @@
           <w:sz w:val="19"/>
           <w:szCs w:val="19"/>
         </w:rPr>
-        <w:t>TAMie</w:t>
+        <w:t>TraPPE</w:t>
       </w:r>
       <w:proofErr w:type="spellEnd"/>
       <w:r>
@@ -2369,9 +2403,8 @@
           <w:sz w:val="19"/>
           <w:szCs w:val="19"/>
         </w:rPr>
-        <w:t xml:space="preserve"> utilize Mie 16-6 and Mie 14-6 potentials, respectively, whereas </w:t>
-      </w:r>
-      <w:proofErr w:type="spellStart"/>
+        <w:t>, TraPPE-2, and AUA4 are LJ 12-6 based force fields. As the repulsive barrier</w:t>
+      </w:r>
       <w:r>
         <w:rPr>
           <w:rFonts w:ascii="Arial" w:eastAsiaTheme="minorEastAsia" w:hAnsi="Arial" w:cs="Arial"/>
@@ -2379,9 +2412,8 @@
           <w:sz w:val="19"/>
           <w:szCs w:val="19"/>
         </w:rPr>
-        <w:t>TraPPE</w:t>
-      </w:r>
-      <w:proofErr w:type="spellEnd"/>
+        <w:t xml:space="preserve"> </w:t>
+      </w:r>
       <w:r>
         <w:rPr>
           <w:rFonts w:ascii="Arial" w:eastAsiaTheme="minorEastAsia" w:hAnsi="Arial" w:cs="Arial"/>
@@ -2389,7 +2421,16 @@
           <w:sz w:val="19"/>
           <w:szCs w:val="19"/>
         </w:rPr>
-        <w:t xml:space="preserve">, TraPPE-2, and AUA4 are LJ 12-6 based force fields. As the repulsive barrier is steeper with increasing </w:t>
+        <w:t>at close distances</w:t>
+      </w:r>
+      <w:r>
+        <w:rPr>
+          <w:rFonts w:ascii="Arial" w:eastAsiaTheme="minorEastAsia" w:hAnsi="Arial" w:cs="Arial"/>
+          <w:color w:val="00B0F0"/>
+          <w:sz w:val="19"/>
+          <w:szCs w:val="19"/>
+        </w:rPr>
+        <w:t xml:space="preserve"> is steeper with increasing </w:t>
       </w:r>
       <m:oMath>
         <m:r>
@@ -2409,7 +2450,34 @@
           <w:sz w:val="19"/>
           <w:szCs w:val="19"/>
         </w:rPr>
-        <w:t xml:space="preserve">, the Potoff potential is the ``hardest’’ at close distances. The </w:t>
+        <w:t xml:space="preserve">, the Potoff </w:t>
+      </w:r>
+      <w:r>
+        <w:rPr>
+          <w:rFonts w:ascii="Arial" w:eastAsiaTheme="minorEastAsia" w:hAnsi="Arial" w:cs="Arial"/>
+          <w:color w:val="00B0F0"/>
+          <w:sz w:val="19"/>
+          <w:szCs w:val="19"/>
+        </w:rPr>
+        <w:t xml:space="preserve">non-bonded </w:t>
+      </w:r>
+      <w:r>
+        <w:rPr>
+          <w:rFonts w:ascii="Arial" w:eastAsiaTheme="minorEastAsia" w:hAnsi="Arial" w:cs="Arial"/>
+          <w:color w:val="00B0F0"/>
+          <w:sz w:val="19"/>
+          <w:szCs w:val="19"/>
+        </w:rPr>
+        <w:t>potential is the ``hardest’’</w:t>
+      </w:r>
+      <w:r>
+        <w:rPr>
+          <w:rFonts w:ascii="Arial" w:eastAsiaTheme="minorEastAsia" w:hAnsi="Arial" w:cs="Arial"/>
+          <w:color w:val="00B0F0"/>
+          <w:sz w:val="19"/>
+          <w:szCs w:val="19"/>
+        </w:rPr>
+        <w:t xml:space="preserve"> while </w:t>
       </w:r>
       <w:proofErr w:type="spellStart"/>
       <w:r>
@@ -2419,7 +2487,7 @@
           <w:sz w:val="19"/>
           <w:szCs w:val="19"/>
         </w:rPr>
-        <w:t>TAMie</w:t>
+        <w:t>TraPPE</w:t>
       </w:r>
       <w:proofErr w:type="spellEnd"/>
       <w:r>
@@ -2429,7 +2497,7 @@
           <w:sz w:val="19"/>
           <w:szCs w:val="19"/>
         </w:rPr>
-        <w:t xml:space="preserve"> potential is </w:t>
+        <w:t>, TraPPE-2, and AUA4 have the ``softest’’ non-bonded potentials</w:t>
       </w:r>
       <w:r>
         <w:rPr>
@@ -2438,56 +2506,7 @@
           <w:sz w:val="19"/>
           <w:szCs w:val="19"/>
         </w:rPr>
-        <w:t>“softer”</w:t>
-      </w:r>
-      <w:r>
-        <w:rPr>
-          <w:rFonts w:ascii="Arial" w:eastAsiaTheme="minorEastAsia" w:hAnsi="Arial" w:cs="Arial"/>
-          <w:color w:val="00B0F0"/>
-          <w:sz w:val="19"/>
-          <w:szCs w:val="19"/>
-        </w:rPr>
-        <w:t xml:space="preserve"> than </w:t>
-      </w:r>
-      <w:proofErr w:type="spellStart"/>
-      <w:r>
-        <w:rPr>
-          <w:rFonts w:ascii="Arial" w:eastAsiaTheme="minorEastAsia" w:hAnsi="Arial" w:cs="Arial"/>
-          <w:color w:val="00B0F0"/>
-          <w:sz w:val="19"/>
-          <w:szCs w:val="19"/>
-        </w:rPr>
-        <w:t>Potoff</w:t>
-      </w:r>
-      <w:proofErr w:type="spellEnd"/>
-      <w:r>
-        <w:rPr>
-          <w:rFonts w:ascii="Arial" w:eastAsiaTheme="minorEastAsia" w:hAnsi="Arial" w:cs="Arial"/>
-          <w:color w:val="00B0F0"/>
-          <w:sz w:val="19"/>
-          <w:szCs w:val="19"/>
-        </w:rPr>
-        <w:t xml:space="preserve">, but still more repulsive than the </w:t>
-      </w:r>
-      <w:proofErr w:type="spellStart"/>
-      <w:r>
-        <w:rPr>
-          <w:rFonts w:ascii="Arial" w:eastAsiaTheme="minorEastAsia" w:hAnsi="Arial" w:cs="Arial"/>
-          <w:color w:val="00B0F0"/>
-          <w:sz w:val="19"/>
-          <w:szCs w:val="19"/>
-        </w:rPr>
-        <w:t>TraPPE</w:t>
-      </w:r>
-      <w:proofErr w:type="spellEnd"/>
-      <w:r>
-        <w:rPr>
-          <w:rFonts w:ascii="Arial" w:eastAsiaTheme="minorEastAsia" w:hAnsi="Arial" w:cs="Arial"/>
-          <w:color w:val="00B0F0"/>
-          <w:sz w:val="19"/>
-          <w:szCs w:val="19"/>
-        </w:rPr>
-        <w:t xml:space="preserve">, TraPPE-2, and AUA4 models. </w:t>
+        <w:t xml:space="preserve">. </w:t>
       </w:r>
       <w:r>
         <w:rPr>
@@ -3684,18 +3703,7 @@
           <w:sz w:val="19"/>
           <w:szCs w:val="19"/>
         </w:rPr>
-        <w:t xml:space="preserve"> less accurate than</w:t>
-      </w:r>
-      <w:bookmarkStart w:id="0" w:name="_GoBack"/>
-      <w:bookmarkEnd w:id="0"/>
-      <w:r>
-        <w:rPr>
-          <w:rFonts w:ascii="Arial" w:hAnsi="Arial" w:cs="Arial"/>
-          <w:color w:val="00B0F0"/>
-          <w:sz w:val="19"/>
-          <w:szCs w:val="19"/>
-        </w:rPr>
-        <w:t xml:space="preserve"> their simpler UA counterparts</w:t>
+        <w:t xml:space="preserve"> less accurate than their simpler UA counterparts</w:t>
       </w:r>
       <w:r>
         <w:rPr>
@@ -3748,27 +3756,7 @@
           <w:sz w:val="19"/>
           <w:szCs w:val="19"/>
         </w:rPr>
-        <w:t xml:space="preserve"> the </w:t>
-      </w:r>
-      <w:proofErr w:type="spellStart"/>
-      <w:r>
-        <w:rPr>
-          <w:rFonts w:ascii="Arial" w:hAnsi="Arial" w:cs="Arial"/>
-          <w:color w:val="00B0F0"/>
-          <w:sz w:val="19"/>
-          <w:szCs w:val="19"/>
-        </w:rPr>
-        <w:t>Potoff</w:t>
-      </w:r>
-      <w:proofErr w:type="spellEnd"/>
-      <w:r>
-        <w:rPr>
-          <w:rFonts w:ascii="Arial" w:hAnsi="Arial" w:cs="Arial"/>
-          <w:color w:val="00B0F0"/>
-          <w:sz w:val="19"/>
-          <w:szCs w:val="19"/>
-        </w:rPr>
-        <w:t xml:space="preserve"> force field for normal or branched alkanes </w:t>
+        <w:t xml:space="preserve"> the Potoff force field for normal or branched alkanes </w:t>
       </w:r>
       <w:r>
         <w:rPr>
@@ -3830,27 +3818,7 @@
           <w:sz w:val="19"/>
           <w:szCs w:val="19"/>
         </w:rPr>
-        <w:t xml:space="preserve">port that the </w:t>
-      </w:r>
-      <w:proofErr w:type="spellStart"/>
-      <w:r>
-        <w:rPr>
-          <w:rFonts w:ascii="Arial" w:hAnsi="Arial" w:cs="Arial"/>
-          <w:color w:val="00B0F0"/>
-          <w:sz w:val="19"/>
-          <w:szCs w:val="19"/>
-        </w:rPr>
-        <w:t>Potoff</w:t>
-      </w:r>
-      <w:proofErr w:type="spellEnd"/>
-      <w:r>
-        <w:rPr>
-          <w:rFonts w:ascii="Arial" w:hAnsi="Arial" w:cs="Arial"/>
-          <w:color w:val="00B0F0"/>
-          <w:sz w:val="19"/>
-          <w:szCs w:val="19"/>
-        </w:rPr>
-        <w:t xml:space="preserve"> (UA Mie 16-6) force field </w:t>
+        <w:t xml:space="preserve">port that the Potoff (UA Mie 16-6) force field </w:t>
       </w:r>
       <w:r>
         <w:rPr>
@@ -4062,7 +4030,7 @@
           <w:szCs w:val="19"/>
           <w:shd w:val="clear" w:color="auto" w:fill="FFFFFF"/>
         </w:rPr>
-        <w:t>We agree with the reviewer and are grateful for the references. We have included citations for</w:t>
+        <w:t xml:space="preserve">We agree with the reviewer and are grateful for the references. </w:t>
       </w:r>
       <w:r>
         <w:rPr>
@@ -4072,7 +4040,7 @@
           <w:szCs w:val="19"/>
           <w:shd w:val="clear" w:color="auto" w:fill="FFFFFF"/>
         </w:rPr>
-        <w:t xml:space="preserve"> several experimental measurement articles </w:t>
+        <w:t>Page 3 now</w:t>
       </w:r>
       <w:r>
         <w:rPr>
@@ -4082,7 +4050,7 @@
           <w:szCs w:val="19"/>
           <w:shd w:val="clear" w:color="auto" w:fill="FFFFFF"/>
         </w:rPr>
-        <w:t xml:space="preserve">on page </w:t>
+        <w:t xml:space="preserve"> include</w:t>
       </w:r>
       <w:r>
         <w:rPr>
@@ -4092,7 +4060,57 @@
           <w:szCs w:val="19"/>
           <w:shd w:val="clear" w:color="auto" w:fill="FFFFFF"/>
         </w:rPr>
-        <w:t>3</w:t>
+        <w:t>s</w:t>
+      </w:r>
+      <w:r>
+        <w:rPr>
+          <w:rFonts w:ascii="Arial" w:hAnsi="Arial" w:cs="Arial"/>
+          <w:color w:val="00B0F0"/>
+          <w:sz w:val="19"/>
+          <w:szCs w:val="19"/>
+          <w:shd w:val="clear" w:color="auto" w:fill="FFFFFF"/>
+        </w:rPr>
+        <w:t xml:space="preserve"> citations for</w:t>
+      </w:r>
+      <w:r>
+        <w:rPr>
+          <w:rFonts w:ascii="Arial" w:hAnsi="Arial" w:cs="Arial"/>
+          <w:color w:val="00B0F0"/>
+          <w:sz w:val="19"/>
+          <w:szCs w:val="19"/>
+          <w:shd w:val="clear" w:color="auto" w:fill="FFFFFF"/>
+        </w:rPr>
+        <w:t xml:space="preserve"> </w:t>
+      </w:r>
+      <w:r>
+        <w:rPr>
+          <w:rFonts w:ascii="Arial" w:hAnsi="Arial" w:cs="Arial"/>
+          <w:color w:val="00B0F0"/>
+          <w:sz w:val="19"/>
+          <w:szCs w:val="19"/>
+          <w:shd w:val="clear" w:color="auto" w:fill="FFFFFF"/>
+        </w:rPr>
+        <w:t>five</w:t>
+      </w:r>
+      <w:r>
+        <w:rPr>
+          <w:rFonts w:ascii="Arial" w:hAnsi="Arial" w:cs="Arial"/>
+          <w:color w:val="00B0F0"/>
+          <w:sz w:val="19"/>
+          <w:szCs w:val="19"/>
+          <w:shd w:val="clear" w:color="auto" w:fill="FFFFFF"/>
+        </w:rPr>
+        <w:t xml:space="preserve"> experimental measurement articles</w:t>
+      </w:r>
+      <w:r>
+        <w:rPr>
+          <w:rFonts w:ascii="Arial" w:hAnsi="Arial" w:cs="Arial"/>
+          <w:color w:val="00B0F0"/>
+          <w:sz w:val="19"/>
+          <w:szCs w:val="19"/>
+          <w:shd w:val="clear" w:color="auto" w:fill="FFFFFF"/>
+        </w:rPr>
+        <w:t>, including one from each of the groups mentioned by the reviewer</w:t>
       </w:r>
       <w:r>
         <w:rPr>
@@ -4132,7 +4150,11 @@
     </w:p>
     <w:p>
       <w:r>
-        <w:t xml:space="preserve">Page 4: It is stated that entropy scaling approach requires a reference viscosity and an adequate equation of state. This statement is not fully valid, as excess entropy can be deduced from molecular </w:t>
+        <w:t xml:space="preserve">Page 4: </w:t>
+      </w:r>
+      <w:bookmarkStart w:id="0" w:name="_Hlk525547853"/>
+      <w:r>
+        <w:t xml:space="preserve">It is stated that entropy scaling approach requires a reference viscosity and an adequate equation of state. This statement is not fully valid, as excess entropy can be deduced from molecular </w:t>
       </w:r>
       <w:r>
         <w:lastRenderedPageBreak/>
@@ -4144,7 +4166,12 @@
       </w:r>
       <w:proofErr w:type="spellEnd"/>
       <w:r>
-        <w:t xml:space="preserve"> et al., J. Chem. Phys. 129, 2008) and some entropy scaling approach does not require a reference viscosity (e.g. </w:t>
+        <w:t xml:space="preserve"> et al., J. Chem. Phys</w:t>
+      </w:r>
+      <w:bookmarkStart w:id="1" w:name="_GoBack"/>
+      <w:bookmarkEnd w:id="1"/>
+      <w:r>
+        <w:t xml:space="preserve">. 129, 2008) and some entropy scaling approach does not require a reference viscosity (e.g. </w:t>
       </w:r>
       <w:proofErr w:type="spellStart"/>
       <w:r>
@@ -4154,6 +4181,7 @@
       <w:r>
         <w:t xml:space="preserve"> et al., J. Chem. Phys. 134, 2011)</w:t>
       </w:r>
+      <w:bookmarkEnd w:id="0"/>
     </w:p>
     <w:p>
       <w:pPr>
@@ -4190,6 +4218,7 @@
           <w:szCs w:val="19"/>
         </w:rPr>
       </w:pPr>
+      <w:bookmarkStart w:id="2" w:name="_Hlk525548300"/>
       <w:r>
         <w:rPr>
           <w:rFonts w:ascii="Arial" w:hAnsi="Arial" w:cs="Arial"/>
@@ -4215,7 +4244,25 @@
           <w:sz w:val="19"/>
           <w:szCs w:val="19"/>
         </w:rPr>
-        <w:t xml:space="preserve"> To clarify this, but without adding an inordinate amount of discussion, we include the word “typically” on page 4 so that it reads:</w:t>
+        <w:t xml:space="preserve"> To clarify this, but without adding an inordinate amount of discussion, we include the word “typically” on page 4 </w:t>
+      </w:r>
+      <w:r>
+        <w:rPr>
+          <w:rFonts w:ascii="Arial" w:hAnsi="Arial" w:cs="Arial"/>
+          <w:color w:val="00B0F0"/>
+          <w:sz w:val="19"/>
+          <w:szCs w:val="19"/>
+        </w:rPr>
+        <w:t>and an additional follow-up statement</w:t>
+      </w:r>
+      <w:r>
+        <w:rPr>
+          <w:rFonts w:ascii="Arial" w:hAnsi="Arial" w:cs="Arial"/>
+          <w:color w:val="00B0F0"/>
+          <w:sz w:val="19"/>
+          <w:szCs w:val="19"/>
+        </w:rPr>
+        <w:t>:</w:t>
       </w:r>
     </w:p>
     <w:p>
@@ -4228,6 +4275,7 @@
           <w:szCs w:val="19"/>
         </w:rPr>
       </w:pPr>
+      <w:bookmarkStart w:id="3" w:name="_Hlk525547812"/>
       <w:r>
         <w:rPr>
           <w:rFonts w:ascii="Arial" w:hAnsi="Arial" w:cs="Arial"/>
@@ -4254,18 +4302,125 @@
           <w:sz w:val="19"/>
           <w:szCs w:val="19"/>
         </w:rPr>
-        <w:t xml:space="preserve"> requires a reliable reference viscosity and an adequate equation-of-state</w:t>
-      </w:r>
-      <w:r>
-        <w:rPr>
-          <w:rFonts w:ascii="Arial" w:hAnsi="Arial" w:cs="Arial"/>
-          <w:color w:val="00B0F0"/>
-          <w:sz w:val="19"/>
-          <w:szCs w:val="19"/>
-        </w:rPr>
-        <w:t>…</w:t>
-      </w:r>
-    </w:p>
+        <w:t xml:space="preserve"> requires a reliable reference viscosity a</w:t>
+      </w:r>
+      <w:r>
+        <w:rPr>
+          <w:rFonts w:ascii="Arial" w:hAnsi="Arial" w:cs="Arial"/>
+          <w:color w:val="00B0F0"/>
+          <w:sz w:val="19"/>
+          <w:szCs w:val="19"/>
+        </w:rPr>
+        <w:t>nd an adequate equation-of-state</w:t>
+      </w:r>
+      <w:r>
+        <w:rPr>
+          <w:rFonts w:ascii="Arial" w:hAnsi="Arial" w:cs="Arial"/>
+          <w:color w:val="00B0F0"/>
+          <w:sz w:val="19"/>
+          <w:szCs w:val="19"/>
+        </w:rPr>
+        <w:t>,</w:t>
+      </w:r>
+      <w:r>
+        <w:rPr>
+          <w:rFonts w:ascii="Arial" w:hAnsi="Arial" w:cs="Arial"/>
+          <w:color w:val="00B0F0"/>
+          <w:sz w:val="19"/>
+          <w:szCs w:val="19"/>
+        </w:rPr>
+        <w:t xml:space="preserve"> which may not be readily available for the compound of interest.</w:t>
+      </w:r>
+      <w:bookmarkEnd w:id="3"/>
+      <w:r>
+        <w:rPr>
+          <w:rFonts w:ascii="Arial" w:hAnsi="Arial" w:cs="Arial"/>
+          <w:color w:val="00B0F0"/>
+          <w:sz w:val="19"/>
+          <w:szCs w:val="19"/>
+        </w:rPr>
+        <w:t xml:space="preserve"> </w:t>
+      </w:r>
+      <w:r>
+        <w:rPr>
+          <w:rFonts w:ascii="Arial" w:hAnsi="Arial" w:cs="Arial"/>
+          <w:color w:val="00B0F0"/>
+          <w:sz w:val="19"/>
+          <w:szCs w:val="19"/>
+        </w:rPr>
+        <w:t xml:space="preserve">Note that combining entropy scaling with molecular simulation can help alleviate </w:t>
+      </w:r>
+      <w:proofErr w:type="gramStart"/>
+      <w:r>
+        <w:rPr>
+          <w:rFonts w:ascii="Arial" w:hAnsi="Arial" w:cs="Arial"/>
+          <w:color w:val="00B0F0"/>
+          <w:sz w:val="19"/>
+          <w:szCs w:val="19"/>
+        </w:rPr>
+        <w:t>both of these</w:t>
+      </w:r>
+      <w:proofErr w:type="gramEnd"/>
+      <w:r>
+        <w:rPr>
+          <w:rFonts w:ascii="Arial" w:hAnsi="Arial" w:cs="Arial"/>
+          <w:color w:val="00B0F0"/>
+          <w:sz w:val="19"/>
+          <w:szCs w:val="19"/>
+        </w:rPr>
+        <w:t xml:space="preserve"> limitations</w:t>
+      </w:r>
+      <w:r>
+        <w:rPr>
+          <w:rFonts w:ascii="Arial" w:hAnsi="Arial" w:cs="Arial"/>
+          <w:color w:val="00B0F0"/>
+          <w:sz w:val="19"/>
+          <w:szCs w:val="19"/>
+        </w:rPr>
+        <w:t xml:space="preserve"> [References to </w:t>
+      </w:r>
+      <w:proofErr w:type="spellStart"/>
+      <w:r>
+        <w:rPr>
+          <w:rFonts w:ascii="Arial" w:hAnsi="Arial" w:cs="Arial"/>
+          <w:color w:val="00B0F0"/>
+          <w:sz w:val="19"/>
+          <w:szCs w:val="19"/>
+        </w:rPr>
+        <w:t>Goel</w:t>
+      </w:r>
+      <w:proofErr w:type="spellEnd"/>
+      <w:r>
+        <w:rPr>
+          <w:rFonts w:ascii="Arial" w:hAnsi="Arial" w:cs="Arial"/>
+          <w:color w:val="00B0F0"/>
+          <w:sz w:val="19"/>
+          <w:szCs w:val="19"/>
+        </w:rPr>
+        <w:t xml:space="preserve"> et al. and </w:t>
+      </w:r>
+      <w:proofErr w:type="spellStart"/>
+      <w:r>
+        <w:rPr>
+          <w:rFonts w:ascii="Arial" w:hAnsi="Arial" w:cs="Arial"/>
+          <w:color w:val="00B0F0"/>
+          <w:sz w:val="19"/>
+          <w:szCs w:val="19"/>
+        </w:rPr>
+        <w:t>Galliero</w:t>
+      </w:r>
+      <w:proofErr w:type="spellEnd"/>
+      <w:r>
+        <w:rPr>
+          <w:rFonts w:ascii="Arial" w:hAnsi="Arial" w:cs="Arial"/>
+          <w:color w:val="00B0F0"/>
+          <w:sz w:val="19"/>
+          <w:szCs w:val="19"/>
+        </w:rPr>
+        <w:t xml:space="preserve"> et al.].</w:t>
+      </w:r>
+    </w:p>
+    <w:bookmarkEnd w:id="2"/>
     <w:p>
       <w:r>
         <w:rPr>
@@ -4458,7 +4613,25 @@
           <w:sz w:val="19"/>
           <w:szCs w:val="19"/>
         </w:rPr>
-        <w:t xml:space="preserve"> is near optimal for predicting viscosities of small pseudo-spherical molecules </w:t>
+        <w:t xml:space="preserve"> is near optimal for predicting viscosities of small</w:t>
+      </w:r>
+      <w:r>
+        <w:rPr>
+          <w:rFonts w:ascii="Arial" w:hAnsi="Arial" w:cs="Arial"/>
+          <w:color w:val="00B0F0"/>
+          <w:sz w:val="19"/>
+          <w:szCs w:val="19"/>
+        </w:rPr>
+        <w:t>,</w:t>
+      </w:r>
+      <w:r>
+        <w:rPr>
+          <w:rFonts w:ascii="Arial" w:hAnsi="Arial" w:cs="Arial"/>
+          <w:color w:val="00B0F0"/>
+          <w:sz w:val="19"/>
+          <w:szCs w:val="19"/>
+        </w:rPr>
+        <w:t xml:space="preserve"> pseudo-spherical molecules </w:t>
       </w:r>
       <w:r>
         <w:rPr>
@@ -4692,7 +4865,90 @@
           <w:sz w:val="19"/>
           <w:szCs w:val="19"/>
         </w:rPr>
-        <w:t xml:space="preserve">why </w:t>
+        <w:t xml:space="preserve">why Potoff </w:t>
+      </w:r>
+      <w:r>
+        <w:rPr>
+          <w:rFonts w:ascii="Arial" w:hAnsi="Arial" w:cs="Arial"/>
+          <w:color w:val="00B0F0"/>
+          <w:sz w:val="19"/>
+          <w:szCs w:val="19"/>
+        </w:rPr>
+        <w:t>over estimates viscosity</w:t>
+      </w:r>
+      <w:r>
+        <w:rPr>
+          <w:rFonts w:ascii="Arial" w:hAnsi="Arial" w:cs="Arial"/>
+          <w:color w:val="00B0F0"/>
+          <w:sz w:val="19"/>
+          <w:szCs w:val="19"/>
+        </w:rPr>
+        <w:t xml:space="preserve"> at high densities and </w:t>
+      </w:r>
+      <w:proofErr w:type="gramStart"/>
+      <w:r>
+        <w:rPr>
+          <w:rFonts w:ascii="Arial" w:hAnsi="Arial" w:cs="Arial"/>
+          <w:color w:val="00B0F0"/>
+          <w:sz w:val="19"/>
+          <w:szCs w:val="19"/>
+        </w:rPr>
+        <w:t>pressures</w:t>
+      </w:r>
+      <w:proofErr w:type="gramEnd"/>
+      <w:r>
+        <w:rPr>
+          <w:rFonts w:ascii="Arial" w:hAnsi="Arial" w:cs="Arial"/>
+          <w:color w:val="00B0F0"/>
+          <w:sz w:val="19"/>
+          <w:szCs w:val="19"/>
+        </w:rPr>
+        <w:t xml:space="preserve"> but the other force fields </w:t>
+      </w:r>
+      <w:r>
+        <w:rPr>
+          <w:rFonts w:ascii="Arial" w:hAnsi="Arial" w:cs="Arial"/>
+          <w:color w:val="00B0F0"/>
+          <w:sz w:val="19"/>
+          <w:szCs w:val="19"/>
+        </w:rPr>
+        <w:t>do</w:t>
+      </w:r>
+      <w:r>
+        <w:rPr>
+          <w:rFonts w:ascii="Arial" w:hAnsi="Arial" w:cs="Arial"/>
+          <w:color w:val="00B0F0"/>
+          <w:sz w:val="19"/>
+          <w:szCs w:val="19"/>
+        </w:rPr>
+        <w:t xml:space="preserve"> not. </w:t>
+      </w:r>
+      <w:r>
+        <w:rPr>
+          <w:rFonts w:ascii="Arial" w:hAnsi="Arial" w:cs="Arial"/>
+          <w:color w:val="00B0F0"/>
+          <w:sz w:val="19"/>
+          <w:szCs w:val="19"/>
+        </w:rPr>
+        <w:t>A plot in real units is not as helpful for</w:t>
+      </w:r>
+      <w:r>
+        <w:rPr>
+          <w:rFonts w:ascii="Arial" w:hAnsi="Arial" w:cs="Arial"/>
+          <w:color w:val="00B0F0"/>
+          <w:sz w:val="19"/>
+          <w:szCs w:val="19"/>
+        </w:rPr>
+        <w:t xml:space="preserve"> this purpose</w:t>
+      </w:r>
+      <w:r>
+        <w:rPr>
+          <w:rFonts w:ascii="Arial" w:hAnsi="Arial" w:cs="Arial"/>
+          <w:color w:val="00B0F0"/>
+          <w:sz w:val="19"/>
+          <w:szCs w:val="19"/>
+        </w:rPr>
+        <w:t xml:space="preserve"> because each force field has a different value of </w:t>
       </w:r>
       <w:proofErr w:type="spellStart"/>
       <w:r>
@@ -4702,7 +4958,17 @@
           <w:sz w:val="19"/>
           <w:szCs w:val="19"/>
         </w:rPr>
-        <w:t>Potoff</w:t>
+        <w:t>r</w:t>
+      </w:r>
+      <w:r>
+        <w:rPr>
+          <w:rFonts w:ascii="Arial" w:hAnsi="Arial" w:cs="Arial"/>
+          <w:color w:val="00B0F0"/>
+          <w:sz w:val="19"/>
+          <w:szCs w:val="19"/>
+          <w:vertAlign w:val="subscript"/>
+        </w:rPr>
+        <w:t>min</w:t>
       </w:r>
       <w:proofErr w:type="spellEnd"/>
       <w:r>
@@ -4712,7 +4978,70 @@
           <w:sz w:val="19"/>
           <w:szCs w:val="19"/>
         </w:rPr>
-        <w:t xml:space="preserve"> was overly repulsive at high densities and </w:t>
+        <w:t>. However, as</w:t>
+      </w:r>
+      <w:r>
+        <w:rPr>
+          <w:rFonts w:ascii="Arial" w:hAnsi="Arial" w:cs="Arial"/>
+          <w:color w:val="00B0F0"/>
+          <w:sz w:val="19"/>
+          <w:szCs w:val="19"/>
+        </w:rPr>
+        <w:t xml:space="preserve"> a plot</w:t>
+      </w:r>
+      <w:r>
+        <w:rPr>
+          <w:rFonts w:ascii="Arial" w:hAnsi="Arial" w:cs="Arial"/>
+          <w:color w:val="00B0F0"/>
+          <w:sz w:val="19"/>
+          <w:szCs w:val="19"/>
+        </w:rPr>
+        <w:t xml:space="preserve"> in real units is more common and</w:t>
+      </w:r>
+      <w:r>
+        <w:rPr>
+          <w:rFonts w:ascii="Arial" w:hAnsi="Arial" w:cs="Arial"/>
+          <w:color w:val="00B0F0"/>
+          <w:sz w:val="19"/>
+          <w:szCs w:val="19"/>
+        </w:rPr>
+        <w:t xml:space="preserve"> could be useful for other reasons, w</w:t>
+      </w:r>
+      <w:r>
+        <w:rPr>
+          <w:rFonts w:ascii="Arial" w:hAnsi="Arial" w:cs="Arial"/>
+          <w:color w:val="00B0F0"/>
+          <w:sz w:val="19"/>
+          <w:szCs w:val="19"/>
+        </w:rPr>
+        <w:t>e now include</w:t>
+      </w:r>
+      <w:r>
+        <w:rPr>
+          <w:rFonts w:ascii="Arial" w:hAnsi="Arial" w:cs="Arial"/>
+          <w:color w:val="00B0F0"/>
+          <w:sz w:val="19"/>
+          <w:szCs w:val="19"/>
+        </w:rPr>
+        <w:t xml:space="preserve"> such</w:t>
+      </w:r>
+      <w:r>
+        <w:rPr>
+          <w:rFonts w:ascii="Arial" w:hAnsi="Arial" w:cs="Arial"/>
+          <w:color w:val="00B0F0"/>
+          <w:sz w:val="19"/>
+          <w:szCs w:val="19"/>
+        </w:rPr>
+        <w:t xml:space="preserve"> a plot in</w:t>
+      </w:r>
+      <w:r>
+        <w:rPr>
+          <w:rFonts w:ascii="Arial" w:hAnsi="Arial" w:cs="Arial"/>
+          <w:color w:val="00B0F0"/>
+          <w:sz w:val="19"/>
+          <w:szCs w:val="19"/>
+        </w:rPr>
+        <w:t xml:space="preserve"> Section </w:t>
       </w:r>
       <w:proofErr w:type="gramStart"/>
       <w:r>
@@ -4722,7 +5051,16 @@
           <w:sz w:val="19"/>
           <w:szCs w:val="19"/>
         </w:rPr>
-        <w:t>pressures</w:t>
+        <w:t>SI.VIII</w:t>
+      </w:r>
+      <w:r>
+        <w:rPr>
+          <w:rFonts w:ascii="Arial" w:hAnsi="Arial" w:cs="Arial"/>
+          <w:color w:val="00B0F0"/>
+          <w:sz w:val="19"/>
+          <w:szCs w:val="19"/>
+        </w:rPr>
+        <w:t>.</w:t>
       </w:r>
       <w:proofErr w:type="gramEnd"/>
       <w:r>
@@ -4732,34 +5070,145 @@
           <w:sz w:val="19"/>
           <w:szCs w:val="19"/>
         </w:rPr>
-        <w:t xml:space="preserve"> but the other force fields were not. </w:t>
-      </w:r>
-      <w:r>
-        <w:rPr>
-          <w:rFonts w:ascii="Arial" w:hAnsi="Arial" w:cs="Arial"/>
-          <w:color w:val="00B0F0"/>
-          <w:sz w:val="19"/>
-          <w:szCs w:val="19"/>
-        </w:rPr>
-        <w:t>A plot in real units is not as helpful for</w:t>
-      </w:r>
-      <w:r>
-        <w:rPr>
-          <w:rFonts w:ascii="Arial" w:hAnsi="Arial" w:cs="Arial"/>
-          <w:color w:val="00B0F0"/>
-          <w:sz w:val="19"/>
-          <w:szCs w:val="19"/>
-        </w:rPr>
-        <w:t xml:space="preserve"> this purpose. However, as such a plot could be useful for other reasons, w</w:t>
-      </w:r>
-      <w:r>
-        <w:rPr>
-          <w:rFonts w:ascii="Arial" w:hAnsi="Arial" w:cs="Arial"/>
-          <w:color w:val="00B0F0"/>
-          <w:sz w:val="19"/>
-          <w:szCs w:val="19"/>
-        </w:rPr>
-        <w:t xml:space="preserve">e now include a plot in real units in supporting information. </w:t>
+        <w:t xml:space="preserve"> of supporting information.</w:t>
+      </w:r>
+      <w:r>
+        <w:rPr>
+          <w:rFonts w:ascii="Arial" w:hAnsi="Arial" w:cs="Arial"/>
+          <w:color w:val="00B0F0"/>
+          <w:sz w:val="19"/>
+          <w:szCs w:val="19"/>
+        </w:rPr>
+        <w:t xml:space="preserve"> We also include a reference to the SI on page 27 of main text:</w:t>
+      </w:r>
+    </w:p>
+    <w:p>
+      <w:pPr>
+        <w:rPr>
+          <w:rFonts w:ascii="Arial" w:hAnsi="Arial" w:cs="Arial"/>
+          <w:color w:val="00B0F0"/>
+          <w:sz w:val="19"/>
+          <w:szCs w:val="19"/>
+        </w:rPr>
+      </w:pPr>
+      <w:r>
+        <w:rPr>
+          <w:rFonts w:ascii="Arial" w:hAnsi="Arial" w:cs="Arial"/>
+          <w:color w:val="00B0F0"/>
+          <w:sz w:val="19"/>
+          <w:szCs w:val="19"/>
+        </w:rPr>
+        <w:tab/>
+      </w:r>
+      <w:r>
+        <w:rPr>
+          <w:rFonts w:ascii="Arial" w:hAnsi="Arial" w:cs="Arial"/>
+          <w:color w:val="00B0F0"/>
+          <w:sz w:val="19"/>
+          <w:szCs w:val="19"/>
+        </w:rPr>
+        <w:t>RDF</w:t>
+      </w:r>
+      <w:r>
+        <w:rPr>
+          <w:rFonts w:ascii="Arial" w:hAnsi="Arial" w:cs="Arial"/>
+          <w:color w:val="00B0F0"/>
+          <w:sz w:val="19"/>
+          <w:szCs w:val="19"/>
+        </w:rPr>
+        <w:t>s</w:t>
+      </w:r>
+      <w:r>
+        <w:rPr>
+          <w:rFonts w:ascii="Arial" w:hAnsi="Arial" w:cs="Arial"/>
+          <w:color w:val="00B0F0"/>
+          <w:sz w:val="19"/>
+          <w:szCs w:val="19"/>
+        </w:rPr>
+        <w:t xml:space="preserve"> with</w:t>
+      </w:r>
+      <w:r>
+        <w:rPr>
+          <w:rFonts w:ascii="Arial" w:hAnsi="Arial" w:cs="Arial"/>
+          <w:color w:val="00B0F0"/>
+          <w:sz w:val="19"/>
+          <w:szCs w:val="19"/>
+        </w:rPr>
+        <w:t xml:space="preserve"> respect to non-reduced</w:t>
+      </w:r>
+      <w:r>
+        <w:rPr>
+          <w:rFonts w:ascii="Arial" w:hAnsi="Arial" w:cs="Arial"/>
+          <w:color w:val="00B0F0"/>
+          <w:sz w:val="19"/>
+          <w:szCs w:val="19"/>
+        </w:rPr>
+        <w:t xml:space="preserve"> distance</w:t>
+      </w:r>
+      <w:r>
+        <w:rPr>
+          <w:rFonts w:ascii="Arial" w:hAnsi="Arial" w:cs="Arial"/>
+          <w:color w:val="00B0F0"/>
+          <w:sz w:val="19"/>
+          <w:szCs w:val="19"/>
+        </w:rPr>
+        <w:t xml:space="preserve"> </w:t>
+      </w:r>
+      <m:oMath>
+        <m:r>
+          <w:rPr>
+            <w:rFonts w:ascii="Cambria Math" w:hAnsi="Cambria Math" w:cs="Arial"/>
+            <w:color w:val="00B0F0"/>
+            <w:sz w:val="19"/>
+            <w:szCs w:val="19"/>
+          </w:rPr>
+          <m:t>(</m:t>
+        </m:r>
+        <m:r>
+          <w:rPr>
+            <w:rFonts w:ascii="Cambria Math" w:hAnsi="Cambria Math" w:cs="Arial"/>
+            <w:color w:val="00B0F0"/>
+            <w:sz w:val="19"/>
+            <w:szCs w:val="19"/>
+          </w:rPr>
+          <m:t>r</m:t>
+        </m:r>
+        <m:r>
+          <w:rPr>
+            <w:rFonts w:ascii="Cambria Math" w:hAnsi="Cambria Math" w:cs="Arial"/>
+            <w:color w:val="00B0F0"/>
+            <w:sz w:val="19"/>
+            <w:szCs w:val="19"/>
+          </w:rPr>
+          <m:t>)</m:t>
+        </m:r>
+      </m:oMath>
+      <w:r>
+        <w:rPr>
+          <w:rFonts w:ascii="Arial" w:hAnsi="Arial" w:cs="Arial"/>
+          <w:color w:val="00B0F0"/>
+          <w:sz w:val="19"/>
+          <w:szCs w:val="19"/>
+        </w:rPr>
+        <w:t xml:space="preserve"> are found in Section </w:t>
+      </w:r>
+      <w:r>
+        <w:rPr>
+          <w:rFonts w:ascii="Arial" w:hAnsi="Arial" w:cs="Arial"/>
+          <w:color w:val="00B0F0"/>
+          <w:sz w:val="19"/>
+          <w:szCs w:val="19"/>
+        </w:rPr>
+        <w:t>SI.VII.</w:t>
+      </w:r>
+      <w:r>
+        <w:rPr>
+          <w:rFonts w:ascii="Arial" w:hAnsi="Arial" w:cs="Arial"/>
+          <w:color w:val="00B0F0"/>
+          <w:sz w:val="19"/>
+          <w:szCs w:val="19"/>
+        </w:rPr>
+        <w:t xml:space="preserve"> of Supporting Information.</w:t>
       </w:r>
     </w:p>
     <w:p>
@@ -4962,6 +5411,7 @@
           <w:sz w:val="19"/>
           <w:szCs w:val="19"/>
         </w:rPr>
+        <w:lastRenderedPageBreak/>
         <w:t>Viscosity, like many other properties, is highly sensitive to the treatment of long-range tail corrections</w:t>
       </w:r>
       <w:r>
@@ -5136,7 +5586,6 @@
           <w:sz w:val="19"/>
           <w:szCs w:val="19"/>
         </w:rPr>
-        <w:lastRenderedPageBreak/>
         <w:t xml:space="preserve">The small fluctuations in </w:t>
       </w:r>
       <m:oMath>
@@ -5609,7 +6058,7 @@
           <w:szCs w:val="19"/>
           <w:shd w:val="clear" w:color="auto" w:fill="FFFFFF"/>
         </w:rPr>
-        <w:t xml:space="preserve">, </w:t>
+        <w:t xml:space="preserve">, Potoff, and </w:t>
       </w:r>
       <w:proofErr w:type="spellStart"/>
       <w:r>
@@ -5620,7 +6069,7 @@
           <w:szCs w:val="19"/>
           <w:shd w:val="clear" w:color="auto" w:fill="FFFFFF"/>
         </w:rPr>
-        <w:t>Potoff</w:t>
+        <w:t>TAMie</w:t>
       </w:r>
       <w:proofErr w:type="spellEnd"/>
       <w:r>
@@ -5631,7 +6080,38 @@
           <w:szCs w:val="19"/>
           <w:shd w:val="clear" w:color="auto" w:fill="FFFFFF"/>
         </w:rPr>
-        <w:t xml:space="preserve">, and </w:t>
+        <w:t xml:space="preserve"> force fields are the same as those used in this study. Only the torsional intramolecular terms for AUA4 are different, but we don’t simulate any molecules that have torsions with AUA4. </w:t>
+      </w:r>
+      <w:r>
+        <w:rPr>
+          <w:rFonts w:ascii="Arial" w:hAnsi="Arial" w:cs="Arial"/>
+          <w:color w:val="00B0F0"/>
+          <w:sz w:val="19"/>
+          <w:szCs w:val="19"/>
+          <w:shd w:val="clear" w:color="auto" w:fill="FFFFFF"/>
+        </w:rPr>
+        <w:t>For this reason, no change is made regarding the intramolecular terms.</w:t>
+      </w:r>
+    </w:p>
+    <w:p>
+      <w:pPr>
+        <w:rPr>
+          <w:rFonts w:ascii="Arial" w:hAnsi="Arial" w:cs="Arial"/>
+          <w:color w:val="00B0F0"/>
+          <w:sz w:val="19"/>
+          <w:szCs w:val="19"/>
+          <w:shd w:val="clear" w:color="auto" w:fill="FFFFFF"/>
+        </w:rPr>
+      </w:pPr>
+      <w:r>
+        <w:rPr>
+          <w:rFonts w:ascii="Arial" w:hAnsi="Arial" w:cs="Arial"/>
+          <w:color w:val="00B0F0"/>
+          <w:sz w:val="19"/>
+          <w:szCs w:val="19"/>
+          <w:shd w:val="clear" w:color="auto" w:fill="FFFFFF"/>
+        </w:rPr>
+        <w:t xml:space="preserve">The cutoff prescribed by </w:t>
       </w:r>
       <w:proofErr w:type="spellStart"/>
       <w:r>
@@ -5642,6 +6122,28 @@
           <w:szCs w:val="19"/>
           <w:shd w:val="clear" w:color="auto" w:fill="FFFFFF"/>
         </w:rPr>
+        <w:t>TraPPE</w:t>
+      </w:r>
+      <w:proofErr w:type="spellEnd"/>
+      <w:r>
+        <w:rPr>
+          <w:rFonts w:ascii="Arial" w:hAnsi="Arial" w:cs="Arial"/>
+          <w:color w:val="00B0F0"/>
+          <w:sz w:val="19"/>
+          <w:szCs w:val="19"/>
+          <w:shd w:val="clear" w:color="auto" w:fill="FFFFFF"/>
+        </w:rPr>
+        <w:t xml:space="preserve"> and </w:t>
+      </w:r>
+      <w:proofErr w:type="spellStart"/>
+      <w:r>
+        <w:rPr>
+          <w:rFonts w:ascii="Arial" w:hAnsi="Arial" w:cs="Arial"/>
+          <w:color w:val="00B0F0"/>
+          <w:sz w:val="19"/>
+          <w:szCs w:val="19"/>
+          <w:shd w:val="clear" w:color="auto" w:fill="FFFFFF"/>
+        </w:rPr>
         <w:t>TAMie</w:t>
       </w:r>
       <w:proofErr w:type="spellEnd"/>
@@ -5653,7 +6155,7 @@
           <w:szCs w:val="19"/>
           <w:shd w:val="clear" w:color="auto" w:fill="FFFFFF"/>
         </w:rPr>
-        <w:t xml:space="preserve"> force fields are the same as those used in this study. Only the torsional intramolecular terms for AUA4 are different, but we don’t simulate any molecules that have torsions with AUA4. </w:t>
+        <w:t xml:space="preserve"> is 1.4 nm and for Potoff it is 1.0 nm, which are the same as reported by the corresponding authors. The cut-off for AUA4 in the original publication was 1.0 nm, but the developers of AUA4 </w:t>
       </w:r>
       <w:r>
         <w:rPr>
@@ -5663,11 +6165,9 @@
           <w:szCs w:val="19"/>
           <w:shd w:val="clear" w:color="auto" w:fill="FFFFFF"/>
         </w:rPr>
-        <w:t>For this reason, no change is made regarding the intramolecular terms.</w:t>
-      </w:r>
-    </w:p>
-    <w:p>
-      <w:pPr>
+        <w:t>subsequently</w:t>
+      </w:r>
+      <w:r>
         <w:rPr>
           <w:rFonts w:ascii="Arial" w:hAnsi="Arial" w:cs="Arial"/>
           <w:color w:val="00B0F0"/>
@@ -5675,7 +6175,8 @@
           <w:szCs w:val="19"/>
           <w:shd w:val="clear" w:color="auto" w:fill="FFFFFF"/>
         </w:rPr>
-      </w:pPr>
+        <w:t xml:space="preserve"> use</w:t>
+      </w:r>
       <w:r>
         <w:rPr>
           <w:rFonts w:ascii="Arial" w:hAnsi="Arial" w:cs="Arial"/>
@@ -5684,7 +6185,90 @@
           <w:szCs w:val="19"/>
           <w:shd w:val="clear" w:color="auto" w:fill="FFFFFF"/>
         </w:rPr>
-        <w:t xml:space="preserve">The cutoff prescribed by </w:t>
+        <w:t>d cut-off values of 1.2 nm and</w:t>
+      </w:r>
+      <w:r>
+        <w:rPr>
+          <w:rFonts w:ascii="Arial" w:hAnsi="Arial" w:cs="Arial"/>
+          <w:color w:val="00B0F0"/>
+          <w:sz w:val="19"/>
+          <w:szCs w:val="19"/>
+          <w:shd w:val="clear" w:color="auto" w:fill="FFFFFF"/>
+        </w:rPr>
+        <w:t xml:space="preserve"> “half the box length”, which is typically greater than 1.</w:t>
+      </w:r>
+      <w:r>
+        <w:rPr>
+          <w:rFonts w:ascii="Arial" w:hAnsi="Arial" w:cs="Arial"/>
+          <w:color w:val="00B0F0"/>
+          <w:sz w:val="19"/>
+          <w:szCs w:val="19"/>
+          <w:shd w:val="clear" w:color="auto" w:fill="FFFFFF"/>
+        </w:rPr>
+        <w:t>4</w:t>
+      </w:r>
+      <w:r>
+        <w:rPr>
+          <w:rFonts w:ascii="Arial" w:hAnsi="Arial" w:cs="Arial"/>
+          <w:color w:val="00B0F0"/>
+          <w:sz w:val="19"/>
+          <w:szCs w:val="19"/>
+          <w:shd w:val="clear" w:color="auto" w:fill="FFFFFF"/>
+        </w:rPr>
+        <w:t xml:space="preserve"> nm. For this reason, the use of a 1.4 nm cutoff with AUA4 seems justified.</w:t>
+      </w:r>
+      <w:r>
+        <w:rPr>
+          <w:rFonts w:ascii="Arial" w:hAnsi="Arial" w:cs="Arial"/>
+          <w:color w:val="00B0F0"/>
+          <w:sz w:val="19"/>
+          <w:szCs w:val="19"/>
+          <w:shd w:val="clear" w:color="auto" w:fill="FFFFFF"/>
+        </w:rPr>
+        <w:t xml:space="preserve"> To clarify this issue, we have modif</w:t>
+      </w:r>
+      <w:r>
+        <w:rPr>
+          <w:rFonts w:ascii="Arial" w:hAnsi="Arial" w:cs="Arial"/>
+          <w:color w:val="00B0F0"/>
+          <w:sz w:val="19"/>
+          <w:szCs w:val="19"/>
+          <w:shd w:val="clear" w:color="auto" w:fill="FFFFFF"/>
+        </w:rPr>
+        <w:t>ied the discussion on page 30</w:t>
+      </w:r>
+      <w:r>
+        <w:rPr>
+          <w:rFonts w:ascii="Arial" w:hAnsi="Arial" w:cs="Arial"/>
+          <w:color w:val="00B0F0"/>
+          <w:sz w:val="19"/>
+          <w:szCs w:val="19"/>
+          <w:shd w:val="clear" w:color="auto" w:fill="FFFFFF"/>
+        </w:rPr>
+        <w:t>:</w:t>
+      </w:r>
+    </w:p>
+    <w:p>
+      <w:pPr>
+        <w:ind w:left="720"/>
+        <w:rPr>
+          <w:rFonts w:ascii="Arial" w:hAnsi="Arial" w:cs="Arial"/>
+          <w:color w:val="00B0F0"/>
+          <w:sz w:val="19"/>
+          <w:szCs w:val="19"/>
+          <w:shd w:val="clear" w:color="auto" w:fill="FFFFFF"/>
+        </w:rPr>
+      </w:pPr>
+      <w:r>
+        <w:rPr>
+          <w:rFonts w:ascii="Arial" w:hAnsi="Arial" w:cs="Arial"/>
+          <w:color w:val="00B0F0"/>
+          <w:sz w:val="19"/>
+          <w:szCs w:val="19"/>
+          <w:shd w:val="clear" w:color="auto" w:fill="FFFFFF"/>
+        </w:rPr>
+        <w:lastRenderedPageBreak/>
+        <w:t xml:space="preserve">The results presented previously implement a 1.4 nm cut-off for </w:t>
       </w:r>
       <w:proofErr w:type="spellStart"/>
       <w:r>
@@ -5706,7 +6290,7 @@
           <w:szCs w:val="19"/>
           <w:shd w:val="clear" w:color="auto" w:fill="FFFFFF"/>
         </w:rPr>
-        <w:t xml:space="preserve"> and </w:t>
+        <w:t xml:space="preserve">, TraPPE-2, and </w:t>
       </w:r>
       <w:proofErr w:type="spellStart"/>
       <w:r>
@@ -5728,207 +6312,7 @@
           <w:szCs w:val="19"/>
           <w:shd w:val="clear" w:color="auto" w:fill="FFFFFF"/>
         </w:rPr>
-        <w:t xml:space="preserve"> is 1.4 nm and for </w:t>
-      </w:r>
-      <w:proofErr w:type="spellStart"/>
-      <w:r>
-        <w:rPr>
-          <w:rFonts w:ascii="Arial" w:hAnsi="Arial" w:cs="Arial"/>
-          <w:color w:val="00B0F0"/>
-          <w:sz w:val="19"/>
-          <w:szCs w:val="19"/>
-          <w:shd w:val="clear" w:color="auto" w:fill="FFFFFF"/>
-        </w:rPr>
-        <w:t>Potoff</w:t>
-      </w:r>
-      <w:proofErr w:type="spellEnd"/>
-      <w:r>
-        <w:rPr>
-          <w:rFonts w:ascii="Arial" w:hAnsi="Arial" w:cs="Arial"/>
-          <w:color w:val="00B0F0"/>
-          <w:sz w:val="19"/>
-          <w:szCs w:val="19"/>
-          <w:shd w:val="clear" w:color="auto" w:fill="FFFFFF"/>
-        </w:rPr>
-        <w:t xml:space="preserve"> it is 1.0 nm, which are the same as reported by the corresponding authors. The cut-off for AUA4 in the original publication was 1.0 nm, but the developers of AUA4 </w:t>
-      </w:r>
-      <w:r>
-        <w:rPr>
-          <w:rFonts w:ascii="Arial" w:hAnsi="Arial" w:cs="Arial"/>
-          <w:color w:val="00B0F0"/>
-          <w:sz w:val="19"/>
-          <w:szCs w:val="19"/>
-          <w:shd w:val="clear" w:color="auto" w:fill="FFFFFF"/>
-        </w:rPr>
-        <w:t>subsequently</w:t>
-      </w:r>
-      <w:r>
-        <w:rPr>
-          <w:rFonts w:ascii="Arial" w:hAnsi="Arial" w:cs="Arial"/>
-          <w:color w:val="00B0F0"/>
-          <w:sz w:val="19"/>
-          <w:szCs w:val="19"/>
-          <w:shd w:val="clear" w:color="auto" w:fill="FFFFFF"/>
-        </w:rPr>
-        <w:t xml:space="preserve"> use</w:t>
-      </w:r>
-      <w:r>
-        <w:rPr>
-          <w:rFonts w:ascii="Arial" w:hAnsi="Arial" w:cs="Arial"/>
-          <w:color w:val="00B0F0"/>
-          <w:sz w:val="19"/>
-          <w:szCs w:val="19"/>
-          <w:shd w:val="clear" w:color="auto" w:fill="FFFFFF"/>
-        </w:rPr>
-        <w:t>d cut-off values of 1.2 nm and</w:t>
-      </w:r>
-      <w:r>
-        <w:rPr>
-          <w:rFonts w:ascii="Arial" w:hAnsi="Arial" w:cs="Arial"/>
-          <w:color w:val="00B0F0"/>
-          <w:sz w:val="19"/>
-          <w:szCs w:val="19"/>
-          <w:shd w:val="clear" w:color="auto" w:fill="FFFFFF"/>
-        </w:rPr>
-        <w:t xml:space="preserve"> “half the box length”, which is typically greater than 1.</w:t>
-      </w:r>
-      <w:r>
-        <w:rPr>
-          <w:rFonts w:ascii="Arial" w:hAnsi="Arial" w:cs="Arial"/>
-          <w:color w:val="00B0F0"/>
-          <w:sz w:val="19"/>
-          <w:szCs w:val="19"/>
-          <w:shd w:val="clear" w:color="auto" w:fill="FFFFFF"/>
-        </w:rPr>
-        <w:t>4</w:t>
-      </w:r>
-      <w:r>
-        <w:rPr>
-          <w:rFonts w:ascii="Arial" w:hAnsi="Arial" w:cs="Arial"/>
-          <w:color w:val="00B0F0"/>
-          <w:sz w:val="19"/>
-          <w:szCs w:val="19"/>
-          <w:shd w:val="clear" w:color="auto" w:fill="FFFFFF"/>
-        </w:rPr>
-        <w:t xml:space="preserve"> nm. For this reason, the use of a 1.4 nm cutoff with AUA4 seems justified.</w:t>
-      </w:r>
-      <w:r>
-        <w:rPr>
-          <w:rFonts w:ascii="Arial" w:hAnsi="Arial" w:cs="Arial"/>
-          <w:color w:val="00B0F0"/>
-          <w:sz w:val="19"/>
-          <w:szCs w:val="19"/>
-          <w:shd w:val="clear" w:color="auto" w:fill="FFFFFF"/>
-        </w:rPr>
-        <w:t xml:space="preserve"> To clarify this issue, we have modif</w:t>
-      </w:r>
-      <w:r>
-        <w:rPr>
-          <w:rFonts w:ascii="Arial" w:hAnsi="Arial" w:cs="Arial"/>
-          <w:color w:val="00B0F0"/>
-          <w:sz w:val="19"/>
-          <w:szCs w:val="19"/>
-          <w:shd w:val="clear" w:color="auto" w:fill="FFFFFF"/>
-        </w:rPr>
-        <w:t>ied the discussion on page 30</w:t>
-      </w:r>
-      <w:r>
-        <w:rPr>
-          <w:rFonts w:ascii="Arial" w:hAnsi="Arial" w:cs="Arial"/>
-          <w:color w:val="00B0F0"/>
-          <w:sz w:val="19"/>
-          <w:szCs w:val="19"/>
-          <w:shd w:val="clear" w:color="auto" w:fill="FFFFFF"/>
-        </w:rPr>
-        <w:t>:</w:t>
-      </w:r>
-    </w:p>
-    <w:p>
-      <w:pPr>
-        <w:ind w:left="720"/>
-        <w:rPr>
-          <w:rFonts w:ascii="Arial" w:hAnsi="Arial" w:cs="Arial"/>
-          <w:color w:val="00B0F0"/>
-          <w:sz w:val="19"/>
-          <w:szCs w:val="19"/>
-          <w:shd w:val="clear" w:color="auto" w:fill="FFFFFF"/>
-        </w:rPr>
-      </w:pPr>
-      <w:r>
-        <w:rPr>
-          <w:rFonts w:ascii="Arial" w:hAnsi="Arial" w:cs="Arial"/>
-          <w:color w:val="00B0F0"/>
-          <w:sz w:val="19"/>
-          <w:szCs w:val="19"/>
-          <w:shd w:val="clear" w:color="auto" w:fill="FFFFFF"/>
-        </w:rPr>
-        <w:t xml:space="preserve">The results presented previously implement a 1.4 nm cut-off for </w:t>
-      </w:r>
-      <w:proofErr w:type="spellStart"/>
-      <w:r>
-        <w:rPr>
-          <w:rFonts w:ascii="Arial" w:hAnsi="Arial" w:cs="Arial"/>
-          <w:color w:val="00B0F0"/>
-          <w:sz w:val="19"/>
-          <w:szCs w:val="19"/>
-          <w:shd w:val="clear" w:color="auto" w:fill="FFFFFF"/>
-        </w:rPr>
-        <w:t>TraPPE</w:t>
-      </w:r>
-      <w:proofErr w:type="spellEnd"/>
-      <w:r>
-        <w:rPr>
-          <w:rFonts w:ascii="Arial" w:hAnsi="Arial" w:cs="Arial"/>
-          <w:color w:val="00B0F0"/>
-          <w:sz w:val="19"/>
-          <w:szCs w:val="19"/>
-          <w:shd w:val="clear" w:color="auto" w:fill="FFFFFF"/>
-        </w:rPr>
-        <w:t xml:space="preserve">, TraPPE-2, and </w:t>
-      </w:r>
-      <w:proofErr w:type="spellStart"/>
-      <w:r>
-        <w:rPr>
-          <w:rFonts w:ascii="Arial" w:hAnsi="Arial" w:cs="Arial"/>
-          <w:color w:val="00B0F0"/>
-          <w:sz w:val="19"/>
-          <w:szCs w:val="19"/>
-          <w:shd w:val="clear" w:color="auto" w:fill="FFFFFF"/>
-        </w:rPr>
-        <w:t>TAMie</w:t>
-      </w:r>
-      <w:proofErr w:type="spellEnd"/>
-      <w:r>
-        <w:rPr>
-          <w:rFonts w:ascii="Arial" w:hAnsi="Arial" w:cs="Arial"/>
-          <w:color w:val="00B0F0"/>
-          <w:sz w:val="19"/>
-          <w:szCs w:val="19"/>
-          <w:shd w:val="clear" w:color="auto" w:fill="FFFFFF"/>
-        </w:rPr>
-        <w:t xml:space="preserve"> but a 1.0 nm cut-off for </w:t>
-      </w:r>
-      <w:proofErr w:type="spellStart"/>
-      <w:r>
-        <w:rPr>
-          <w:rFonts w:ascii="Arial" w:hAnsi="Arial" w:cs="Arial"/>
-          <w:color w:val="00B0F0"/>
-          <w:sz w:val="19"/>
-          <w:szCs w:val="19"/>
-          <w:shd w:val="clear" w:color="auto" w:fill="FFFFFF"/>
-        </w:rPr>
-        <w:t>Potoff</w:t>
-      </w:r>
-      <w:proofErr w:type="spellEnd"/>
-      <w:r>
-        <w:rPr>
-          <w:rFonts w:ascii="Arial" w:hAnsi="Arial" w:cs="Arial"/>
-          <w:color w:val="00B0F0"/>
-          <w:sz w:val="19"/>
-          <w:szCs w:val="19"/>
-          <w:shd w:val="clear" w:color="auto" w:fill="FFFFFF"/>
-        </w:rPr>
-        <w:t xml:space="preserve">, as these are the cut-off lengths implemented by the respective authors. Note that the AUA4 developers utilize cut-off distances of </w:t>
+        <w:t xml:space="preserve"> but a 1.0 nm cut-off for Potoff, as these are the cut-off lengths implemented by the respective authors. Note that the AUA4 developers utilize cut-off distances of </w:t>
       </w:r>
       <w:r>
         <w:rPr>
@@ -6248,29 +6632,7 @@
         <w:szCs w:val="19"/>
         <w:shd w:val="clear" w:color="auto" w:fill="FFFFFF"/>
       </w:rPr>
-      <w:t xml:space="preserve">Richard A. Messerly, Michelle C. Anderson, S. Mostafa </w:t>
-    </w:r>
-    <w:proofErr w:type="spellStart"/>
-    <w:r>
-      <w:rPr>
-        <w:rFonts w:ascii="Arial" w:hAnsi="Arial" w:cs="Arial"/>
-        <w:color w:val="222222"/>
-        <w:sz w:val="24"/>
-        <w:szCs w:val="19"/>
-        <w:shd w:val="clear" w:color="auto" w:fill="FFFFFF"/>
-      </w:rPr>
-      <w:t>Razavi</w:t>
-    </w:r>
-    <w:proofErr w:type="spellEnd"/>
-    <w:r>
-      <w:rPr>
-        <w:rFonts w:ascii="Arial" w:hAnsi="Arial" w:cs="Arial"/>
-        <w:color w:val="222222"/>
-        <w:sz w:val="24"/>
-        <w:szCs w:val="19"/>
-        <w:shd w:val="clear" w:color="auto" w:fill="FFFFFF"/>
-      </w:rPr>
-      <w:t xml:space="preserve">, J. Richard Elliott </w:t>
+      <w:t xml:space="preserve">Richard A. Messerly, Michelle C. Anderson, S. Mostafa Razavi, J. Richard Elliott </w:t>
     </w:r>
   </w:p>
   <w:p>

</xml_diff>

<commit_message>
Modified entropy scaling discussion.
</commit_message>
<xml_diff>
--- a/Response_Special_Issue_Reviewers.docx
+++ b/Response_Special_Issue_Reviewers.docx
@@ -2412,16 +2412,7 @@
           <w:sz w:val="19"/>
           <w:szCs w:val="19"/>
         </w:rPr>
-        <w:t xml:space="preserve"> </w:t>
-      </w:r>
-      <w:r>
-        <w:rPr>
-          <w:rFonts w:ascii="Arial" w:eastAsiaTheme="minorEastAsia" w:hAnsi="Arial" w:cs="Arial"/>
-          <w:color w:val="00B0F0"/>
-          <w:sz w:val="19"/>
-          <w:szCs w:val="19"/>
-        </w:rPr>
-        <w:t>at close distances</w:t>
+        <w:t xml:space="preserve"> at close distances</w:t>
       </w:r>
       <w:r>
         <w:rPr>
@@ -4166,12 +4157,7 @@
       </w:r>
       <w:proofErr w:type="spellEnd"/>
       <w:r>
-        <w:t xml:space="preserve"> et al., J. Chem. Phys</w:t>
-      </w:r>
-      <w:bookmarkStart w:id="1" w:name="_GoBack"/>
-      <w:bookmarkEnd w:id="1"/>
-      <w:r>
-        <w:t xml:space="preserve">. 129, 2008) and some entropy scaling approach does not require a reference viscosity (e.g. </w:t>
+        <w:t xml:space="preserve"> et al., J. Chem. Phys. 129, 2008) and some entropy scaling approach does not require a reference viscosity (e.g. </w:t>
       </w:r>
       <w:proofErr w:type="spellStart"/>
       <w:r>
@@ -4218,7 +4204,7 @@
           <w:szCs w:val="19"/>
         </w:rPr>
       </w:pPr>
-      <w:bookmarkStart w:id="2" w:name="_Hlk525548300"/>
+      <w:bookmarkStart w:id="1" w:name="_Hlk525548300"/>
       <w:r>
         <w:rPr>
           <w:rFonts w:ascii="Arial" w:hAnsi="Arial" w:cs="Arial"/>
@@ -4235,34 +4221,135 @@
           <w:sz w:val="19"/>
           <w:szCs w:val="19"/>
         </w:rPr>
-        <w:t>appreciate the thoroughness of the reviewer, as it is true that some entropy scaling methods do not require reference viscosities or equations of state.</w:t>
-      </w:r>
-      <w:r>
-        <w:rPr>
-          <w:rFonts w:ascii="Arial" w:hAnsi="Arial" w:cs="Arial"/>
-          <w:color w:val="00B0F0"/>
-          <w:sz w:val="19"/>
-          <w:szCs w:val="19"/>
-        </w:rPr>
-        <w:t xml:space="preserve"> To clarify this, but without adding an inordinate amount of discussion, we include the word “typically” on page 4 </w:t>
-      </w:r>
-      <w:r>
-        <w:rPr>
-          <w:rFonts w:ascii="Arial" w:hAnsi="Arial" w:cs="Arial"/>
-          <w:color w:val="00B0F0"/>
-          <w:sz w:val="19"/>
-          <w:szCs w:val="19"/>
-        </w:rPr>
-        <w:t>and an additional follow-up statement</w:t>
-      </w:r>
-      <w:r>
-        <w:rPr>
-          <w:rFonts w:ascii="Arial" w:hAnsi="Arial" w:cs="Arial"/>
-          <w:color w:val="00B0F0"/>
-          <w:sz w:val="19"/>
-          <w:szCs w:val="19"/>
-        </w:rPr>
-        <w:t>:</w:t>
+        <w:t>appreciate the thoroughness of the reviewer</w:t>
+      </w:r>
+      <w:r>
+        <w:rPr>
+          <w:rFonts w:ascii="Arial" w:hAnsi="Arial" w:cs="Arial"/>
+          <w:color w:val="00B0F0"/>
+          <w:sz w:val="19"/>
+          <w:szCs w:val="19"/>
+        </w:rPr>
+        <w:t xml:space="preserve">. It is true that molecular simulation is capable of providing excess entropy without the need for an equation of state. It is also true that there are several different types of entropy scaling approaches (as shown by Bell [11]). However, even </w:t>
+      </w:r>
+      <w:proofErr w:type="spellStart"/>
+      <w:r>
+        <w:rPr>
+          <w:rFonts w:ascii="Arial" w:hAnsi="Arial" w:cs="Arial"/>
+          <w:color w:val="00B0F0"/>
+          <w:sz w:val="19"/>
+          <w:szCs w:val="19"/>
+        </w:rPr>
+        <w:t>Galliero</w:t>
+      </w:r>
+      <w:proofErr w:type="spellEnd"/>
+      <w:r>
+        <w:rPr>
+          <w:rFonts w:ascii="Arial" w:hAnsi="Arial" w:cs="Arial"/>
+          <w:color w:val="00B0F0"/>
+          <w:sz w:val="19"/>
+          <w:szCs w:val="19"/>
+        </w:rPr>
+        <w:t xml:space="preserve"> et al. utilizes a “reducing” viscosity for each method they consider. Therefore, we believe that part of the confusion is our use of the term “reference viscosity.” To clarify this point, w</w:t>
+      </w:r>
+      <w:r>
+        <w:rPr>
+          <w:rFonts w:ascii="Arial" w:hAnsi="Arial" w:cs="Arial"/>
+          <w:color w:val="00B0F0"/>
+          <w:sz w:val="19"/>
+          <w:szCs w:val="19"/>
+        </w:rPr>
+        <w:t>e have modified th</w:t>
+      </w:r>
+      <w:r>
+        <w:rPr>
+          <w:rFonts w:ascii="Arial" w:hAnsi="Arial" w:cs="Arial"/>
+          <w:color w:val="00B0F0"/>
+          <w:sz w:val="19"/>
+          <w:szCs w:val="19"/>
+        </w:rPr>
+        <w:t>e</w:t>
+      </w:r>
+      <w:r>
+        <w:rPr>
+          <w:rFonts w:ascii="Arial" w:hAnsi="Arial" w:cs="Arial"/>
+          <w:color w:val="00B0F0"/>
+          <w:sz w:val="19"/>
+          <w:szCs w:val="19"/>
+        </w:rPr>
+        <w:t xml:space="preserve"> sentence on page 4 by adding the word</w:t>
+      </w:r>
+      <w:r>
+        <w:rPr>
+          <w:rFonts w:ascii="Arial" w:hAnsi="Arial" w:cs="Arial"/>
+          <w:color w:val="00B0F0"/>
+          <w:sz w:val="19"/>
+          <w:szCs w:val="19"/>
+        </w:rPr>
+        <w:t>s</w:t>
+      </w:r>
+      <w:r>
+        <w:rPr>
+          <w:rFonts w:ascii="Arial" w:hAnsi="Arial" w:cs="Arial"/>
+          <w:color w:val="00B0F0"/>
+          <w:sz w:val="19"/>
+          <w:szCs w:val="19"/>
+        </w:rPr>
+        <w:t xml:space="preserve"> “typically” and “</w:t>
+      </w:r>
+      <w:r>
+        <w:rPr>
+          <w:rFonts w:ascii="Arial" w:hAnsi="Arial" w:cs="Arial"/>
+          <w:color w:val="00B0F0"/>
+          <w:sz w:val="19"/>
+          <w:szCs w:val="19"/>
+        </w:rPr>
+        <w:t>or ‘</w:t>
+      </w:r>
+      <w:r>
+        <w:rPr>
+          <w:rFonts w:ascii="Arial" w:hAnsi="Arial" w:cs="Arial"/>
+          <w:color w:val="00B0F0"/>
+          <w:sz w:val="19"/>
+          <w:szCs w:val="19"/>
+        </w:rPr>
+        <w:t>reducing</w:t>
+      </w:r>
+      <w:r>
+        <w:rPr>
+          <w:rFonts w:ascii="Arial" w:hAnsi="Arial" w:cs="Arial"/>
+          <w:color w:val="00B0F0"/>
+          <w:sz w:val="19"/>
+          <w:szCs w:val="19"/>
+        </w:rPr>
+        <w:t>’</w:t>
+      </w:r>
+      <w:r>
+        <w:rPr>
+          <w:rFonts w:ascii="Arial" w:hAnsi="Arial" w:cs="Arial"/>
+          <w:color w:val="00B0F0"/>
+          <w:sz w:val="19"/>
+          <w:szCs w:val="19"/>
+        </w:rPr>
+        <w:t xml:space="preserve"> viscosity</w:t>
+      </w:r>
+      <w:r>
+        <w:rPr>
+          <w:rFonts w:ascii="Arial" w:hAnsi="Arial" w:cs="Arial"/>
+          <w:color w:val="00B0F0"/>
+          <w:sz w:val="19"/>
+          <w:szCs w:val="19"/>
+        </w:rPr>
+        <w:t>”</w:t>
+      </w:r>
+      <w:r>
+        <w:rPr>
+          <w:rFonts w:ascii="Arial" w:hAnsi="Arial" w:cs="Arial"/>
+          <w:color w:val="00B0F0"/>
+          <w:sz w:val="19"/>
+          <w:szCs w:val="19"/>
+        </w:rPr>
+        <w:t>. We also include a follow-up sentence expressing the role molecular simulation can play.</w:t>
       </w:r>
     </w:p>
     <w:p>
@@ -4275,7 +4362,7 @@
           <w:szCs w:val="19"/>
         </w:rPr>
       </w:pPr>
-      <w:bookmarkStart w:id="3" w:name="_Hlk525547812"/>
+      <w:bookmarkStart w:id="2" w:name="_Hlk525547812"/>
       <w:r>
         <w:rPr>
           <w:rFonts w:ascii="Arial" w:hAnsi="Arial" w:cs="Arial"/>
@@ -4302,7 +4389,91 @@
           <w:sz w:val="19"/>
           <w:szCs w:val="19"/>
         </w:rPr>
-        <w:t xml:space="preserve"> requires a reliable reference viscosity a</w:t>
+        <w:t xml:space="preserve"> requires a </w:t>
+      </w:r>
+      <w:r>
+        <w:rPr>
+          <w:rFonts w:ascii="Arial" w:hAnsi="Arial" w:cs="Arial"/>
+          <w:color w:val="00B0F0"/>
+          <w:sz w:val="19"/>
+          <w:szCs w:val="19"/>
+        </w:rPr>
+        <w:t>non-arbitrary choice of the</w:t>
+      </w:r>
+      <w:r>
+        <w:rPr>
+          <w:rFonts w:ascii="Arial" w:hAnsi="Arial" w:cs="Arial"/>
+          <w:color w:val="00B0F0"/>
+          <w:sz w:val="19"/>
+          <w:szCs w:val="19"/>
+        </w:rPr>
+        <w:t xml:space="preserve"> reference</w:t>
+      </w:r>
+      <w:r>
+        <w:rPr>
+          <w:rFonts w:ascii="Arial" w:hAnsi="Arial" w:cs="Arial"/>
+          <w:color w:val="00B0F0"/>
+          <w:sz w:val="19"/>
+          <w:szCs w:val="19"/>
+        </w:rPr>
+        <w:t xml:space="preserve"> </w:t>
+      </w:r>
+      <w:r>
+        <w:rPr>
+          <w:rFonts w:ascii="Arial" w:hAnsi="Arial" w:cs="Arial"/>
+          <w:b/>
+          <w:color w:val="00B0F0"/>
+          <w:sz w:val="19"/>
+          <w:szCs w:val="19"/>
+        </w:rPr>
+        <w:t>or ``reducing’’</w:t>
+      </w:r>
+      <w:r>
+        <w:rPr>
+          <w:rFonts w:ascii="Arial" w:hAnsi="Arial" w:cs="Arial"/>
+          <w:color w:val="00B0F0"/>
+          <w:sz w:val="19"/>
+          <w:szCs w:val="19"/>
+        </w:rPr>
+        <w:t xml:space="preserve"> viscosity</w:t>
+      </w:r>
+      <w:r>
+        <w:rPr>
+          <w:rFonts w:ascii="Arial" w:hAnsi="Arial" w:cs="Arial"/>
+          <w:color w:val="00B0F0"/>
+          <w:sz w:val="19"/>
+          <w:szCs w:val="19"/>
+        </w:rPr>
+        <w:t xml:space="preserve"> [Reference to </w:t>
+      </w:r>
+      <w:proofErr w:type="spellStart"/>
+      <w:r>
+        <w:rPr>
+          <w:rFonts w:ascii="Arial" w:hAnsi="Arial" w:cs="Arial"/>
+          <w:color w:val="00B0F0"/>
+          <w:sz w:val="19"/>
+          <w:szCs w:val="19"/>
+        </w:rPr>
+        <w:t>Galliero</w:t>
+      </w:r>
+      <w:proofErr w:type="spellEnd"/>
+      <w:r>
+        <w:rPr>
+          <w:rFonts w:ascii="Arial" w:hAnsi="Arial" w:cs="Arial"/>
+          <w:color w:val="00B0F0"/>
+          <w:sz w:val="19"/>
+          <w:szCs w:val="19"/>
+        </w:rPr>
+        <w:t xml:space="preserve"> et al. and additional source]</w:t>
+      </w:r>
+      <w:r>
+        <w:rPr>
+          <w:rFonts w:ascii="Arial" w:hAnsi="Arial" w:cs="Arial"/>
+          <w:color w:val="00B0F0"/>
+          <w:sz w:val="19"/>
+          <w:szCs w:val="19"/>
+        </w:rPr>
+        <w:t xml:space="preserve"> a</w:t>
       </w:r>
       <w:r>
         <w:rPr>
@@ -4331,6 +4502,36 @@
         </w:rPr>
         <w:t xml:space="preserve"> which may not be readily available for the compound of interest.</w:t>
       </w:r>
+      <w:bookmarkEnd w:id="2"/>
+      <w:r>
+        <w:rPr>
+          <w:rFonts w:ascii="Arial" w:hAnsi="Arial" w:cs="Arial"/>
+          <w:color w:val="00B0F0"/>
+          <w:sz w:val="19"/>
+          <w:szCs w:val="19"/>
+        </w:rPr>
+        <w:t xml:space="preserve"> </w:t>
+      </w:r>
+      <w:r>
+        <w:rPr>
+          <w:rFonts w:ascii="Arial" w:hAnsi="Arial" w:cs="Arial"/>
+          <w:color w:val="00B0F0"/>
+          <w:sz w:val="19"/>
+          <w:szCs w:val="19"/>
+        </w:rPr>
+        <w:t xml:space="preserve">Note that combining entropy scaling with molecular simulation can help alleviate </w:t>
+      </w:r>
+      <w:proofErr w:type="gramStart"/>
+      <w:r>
+        <w:rPr>
+          <w:rFonts w:ascii="Arial" w:hAnsi="Arial" w:cs="Arial"/>
+          <w:color w:val="00B0F0"/>
+          <w:sz w:val="19"/>
+          <w:szCs w:val="19"/>
+        </w:rPr>
+        <w:t xml:space="preserve">both </w:t>
+      </w:r>
+      <w:bookmarkStart w:id="3" w:name="_GoBack"/>
       <w:bookmarkEnd w:id="3"/>
       <w:r>
         <w:rPr>
@@ -4339,26 +4540,7 @@
           <w:sz w:val="19"/>
           <w:szCs w:val="19"/>
         </w:rPr>
-        <w:t xml:space="preserve"> </w:t>
-      </w:r>
-      <w:r>
-        <w:rPr>
-          <w:rFonts w:ascii="Arial" w:hAnsi="Arial" w:cs="Arial"/>
-          <w:color w:val="00B0F0"/>
-          <w:sz w:val="19"/>
-          <w:szCs w:val="19"/>
-        </w:rPr>
-        <w:t xml:space="preserve">Note that combining entropy scaling with molecular simulation can help alleviate </w:t>
-      </w:r>
-      <w:proofErr w:type="gramStart"/>
-      <w:r>
-        <w:rPr>
-          <w:rFonts w:ascii="Arial" w:hAnsi="Arial" w:cs="Arial"/>
-          <w:color w:val="00B0F0"/>
-          <w:sz w:val="19"/>
-          <w:szCs w:val="19"/>
-        </w:rPr>
-        <w:t>both of these</w:t>
+        <w:t>of these</w:t>
       </w:r>
       <w:proofErr w:type="gramEnd"/>
       <w:r>
@@ -4417,10 +4599,28 @@
           <w:sz w:val="19"/>
           <w:szCs w:val="19"/>
         </w:rPr>
-        <w:t xml:space="preserve"> et al.].</w:t>
-      </w:r>
-    </w:p>
-    <w:bookmarkEnd w:id="2"/>
+        <w:t xml:space="preserve"> et al.</w:t>
+      </w:r>
+      <w:r>
+        <w:rPr>
+          <w:rFonts w:ascii="Arial" w:hAnsi="Arial" w:cs="Arial"/>
+          <w:color w:val="00B0F0"/>
+          <w:sz w:val="19"/>
+          <w:szCs w:val="19"/>
+        </w:rPr>
+        <w:t xml:space="preserve"> as well as two other additional sources</w:t>
+      </w:r>
+      <w:r>
+        <w:rPr>
+          <w:rFonts w:ascii="Arial" w:hAnsi="Arial" w:cs="Arial"/>
+          <w:color w:val="00B0F0"/>
+          <w:sz w:val="19"/>
+          <w:szCs w:val="19"/>
+        </w:rPr>
+        <w:t>].</w:t>
+      </w:r>
+    </w:p>
+    <w:bookmarkEnd w:id="1"/>
     <w:p>
       <w:r>
         <w:rPr>
@@ -5162,25 +5362,7 @@
             <w:sz w:val="19"/>
             <w:szCs w:val="19"/>
           </w:rPr>
-          <m:t>(</m:t>
-        </m:r>
-        <m:r>
-          <w:rPr>
-            <w:rFonts w:ascii="Cambria Math" w:hAnsi="Cambria Math" w:cs="Arial"/>
-            <w:color w:val="00B0F0"/>
-            <w:sz w:val="19"/>
-            <w:szCs w:val="19"/>
-          </w:rPr>
-          <m:t>r</m:t>
-        </m:r>
-        <m:r>
-          <w:rPr>
-            <w:rFonts w:ascii="Cambria Math" w:hAnsi="Cambria Math" w:cs="Arial"/>
-            <w:color w:val="00B0F0"/>
-            <w:sz w:val="19"/>
-            <w:szCs w:val="19"/>
-          </w:rPr>
-          <m:t>)</m:t>
+          <m:t>(r)</m:t>
         </m:r>
       </m:oMath>
       <w:r>
@@ -5292,6 +5474,7 @@
           <w:i/>
           <w:color w:val="00B0F0"/>
         </w:rPr>
+        <w:lastRenderedPageBreak/>
         <w:t>Response</w:t>
       </w:r>
       <w:r>
@@ -5411,7 +5594,6 @@
           <w:sz w:val="19"/>
           <w:szCs w:val="19"/>
         </w:rPr>
-        <w:lastRenderedPageBreak/>
         <w:t>Viscosity, like many other properties, is highly sensitive to the treatment of long-range tail corrections</w:t>
       </w:r>
       <w:r>
@@ -6111,6 +6293,7 @@
           <w:szCs w:val="19"/>
           <w:shd w:val="clear" w:color="auto" w:fill="FFFFFF"/>
         </w:rPr>
+        <w:lastRenderedPageBreak/>
         <w:t xml:space="preserve">The cutoff prescribed by </w:t>
       </w:r>
       <w:proofErr w:type="spellStart"/>
@@ -6267,7 +6450,6 @@
           <w:szCs w:val="19"/>
           <w:shd w:val="clear" w:color="auto" w:fill="FFFFFF"/>
         </w:rPr>
-        <w:lastRenderedPageBreak/>
         <w:t xml:space="preserve">The results presented previously implement a 1.4 nm cut-off for </w:t>
       </w:r>
       <w:proofErr w:type="spellStart"/>

</xml_diff>

<commit_message>
Michelles comments for reviewer response.
</commit_message>
<xml_diff>
--- a/Response_Special_Issue_Reviewers.docx
+++ b/Response_Special_Issue_Reviewers.docx
@@ -37,19 +37,28 @@
         <w:t>the</w:t>
       </w:r>
       <w:r>
-        <w:t xml:space="preserve"> comments and </w:t>
-      </w:r>
-      <w:r>
-        <w:t xml:space="preserve">feedback we received from </w:t>
-      </w:r>
-      <w:r>
-        <w:t>each</w:t>
-      </w:r>
-      <w:r>
-        <w:t xml:space="preserve"> revi</w:t>
-      </w:r>
-      <w:r>
-        <w:t>ewer. Specifically, we are encouraged</w:t>
+        <w:t xml:space="preserve"> </w:t>
+      </w:r>
+      <w:r>
+        <w:t xml:space="preserve">reviewer </w:t>
+      </w:r>
+      <w:r>
+        <w:t xml:space="preserve">comments and </w:t>
+      </w:r>
+      <w:r>
+        <w:t xml:space="preserve">feedback </w:t>
+      </w:r>
+      <w:r>
+        <w:t>and</w:t>
+      </w:r>
+      <w:r>
+        <w:t xml:space="preserve"> </w:t>
+      </w:r>
+      <w:r>
+        <w:t>w</w:t>
+      </w:r>
+      <w:r>
+        <w:t>e are encouraged</w:t>
       </w:r>
       <w:r>
         <w:t xml:space="preserve"> that</w:t>
@@ -1778,25 +1787,52 @@
           <w:sz w:val="19"/>
           <w:szCs w:val="19"/>
         </w:rPr>
-        <w:t xml:space="preserve"> in the Supporting Information. We </w:t>
-      </w:r>
-      <w:r>
-        <w:rPr>
-          <w:rFonts w:ascii="Arial" w:hAnsi="Arial" w:cs="Arial"/>
-          <w:color w:val="00B0F0"/>
-          <w:sz w:val="19"/>
-          <w:szCs w:val="19"/>
-        </w:rPr>
-        <w:t xml:space="preserve">direct the reader to the supporting information on page </w:t>
-      </w:r>
-      <w:r>
-        <w:rPr>
-          <w:rFonts w:ascii="Arial" w:hAnsi="Arial" w:cs="Arial"/>
-          <w:color w:val="00B0F0"/>
-          <w:sz w:val="19"/>
-          <w:szCs w:val="19"/>
-        </w:rPr>
-        <w:t>13.</w:t>
+        <w:t xml:space="preserve"> in the Supporting Information. </w:t>
+      </w:r>
+      <w:r>
+        <w:rPr>
+          <w:rFonts w:ascii="Arial" w:hAnsi="Arial" w:cs="Arial"/>
+          <w:color w:val="00B0F0"/>
+          <w:sz w:val="19"/>
+          <w:szCs w:val="19"/>
+        </w:rPr>
+        <w:t xml:space="preserve">The following statement on page 13 </w:t>
+      </w:r>
+      <w:r>
+        <w:rPr>
+          <w:rFonts w:ascii="Arial" w:hAnsi="Arial" w:cs="Arial"/>
+          <w:color w:val="00B0F0"/>
+          <w:sz w:val="19"/>
+          <w:szCs w:val="19"/>
+        </w:rPr>
+        <w:t>direct</w:t>
+      </w:r>
+      <w:r>
+        <w:rPr>
+          <w:rFonts w:ascii="Arial" w:hAnsi="Arial" w:cs="Arial"/>
+          <w:color w:val="00B0F0"/>
+          <w:sz w:val="19"/>
+          <w:szCs w:val="19"/>
+        </w:rPr>
+        <w:t>s</w:t>
+      </w:r>
+      <w:r>
+        <w:rPr>
+          <w:rFonts w:ascii="Arial" w:hAnsi="Arial" w:cs="Arial"/>
+          <w:color w:val="00B0F0"/>
+          <w:sz w:val="19"/>
+          <w:szCs w:val="19"/>
+        </w:rPr>
+        <w:t xml:space="preserve"> the reader to the</w:t>
+      </w:r>
+      <w:r>
+        <w:rPr>
+          <w:rFonts w:ascii="Arial" w:hAnsi="Arial" w:cs="Arial"/>
+          <w:color w:val="00B0F0"/>
+          <w:sz w:val="19"/>
+          <w:szCs w:val="19"/>
+        </w:rPr>
+        <w:t xml:space="preserve"> supporting information:</w:t>
       </w:r>
     </w:p>
     <w:p>
@@ -2111,7 +2147,25 @@
           <w:sz w:val="19"/>
           <w:szCs w:val="19"/>
         </w:rPr>
-        <w:t>Furthermore, considering the significant increase in computational cost of AA simulations, two promising alternatives have been investigated to improve the less-expensive UA and AUA force fields</w:t>
+        <w:t>Furthermore, considering the significant increase in computational cost of AA simulations, two promising alternatives have been investigated to i</w:t>
+      </w:r>
+      <w:r>
+        <w:rPr>
+          <w:rFonts w:ascii="Arial" w:hAnsi="Arial" w:cs="Arial"/>
+          <w:color w:val="00B0F0"/>
+          <w:sz w:val="19"/>
+          <w:szCs w:val="19"/>
+        </w:rPr>
+        <w:t xml:space="preserve">mprove the less-expensive UA and </w:t>
+      </w:r>
+      <w:r>
+        <w:rPr>
+          <w:rFonts w:ascii="Arial" w:hAnsi="Arial" w:cs="Arial"/>
+          <w:color w:val="00B0F0"/>
+          <w:sz w:val="19"/>
+          <w:szCs w:val="19"/>
+        </w:rPr>
+        <w:t>AUA force fields</w:t>
       </w:r>
     </w:p>
     <w:p>
@@ -2164,27 +2218,7 @@
           <w:sz w:val="19"/>
           <w:szCs w:val="19"/>
         </w:rPr>
-        <w:t xml:space="preserve"> -6 </w:t>
-      </w:r>
-      <w:proofErr w:type="gramStart"/>
-      <w:r>
-        <w:rPr>
-          <w:rFonts w:ascii="Arial" w:hAnsi="Arial" w:cs="Arial"/>
-          <w:color w:val="00B0F0"/>
-          <w:sz w:val="19"/>
-          <w:szCs w:val="19"/>
-        </w:rPr>
-        <w:t>potential</w:t>
-      </w:r>
-      <w:proofErr w:type="gramEnd"/>
-      <w:r>
-        <w:rPr>
-          <w:rFonts w:ascii="Arial" w:hAnsi="Arial" w:cs="Arial"/>
-          <w:color w:val="00B0F0"/>
-          <w:sz w:val="19"/>
-          <w:szCs w:val="19"/>
-        </w:rPr>
-        <w:t xml:space="preserve">. The first paragraph of Section 2.1 on page 6 discusses how some are UA and some are AUA force fields. </w:t>
+        <w:t xml:space="preserve">-6 potential. The first paragraph of Section 2.1 on page 6 discusses how some are UA and some are AUA force fields. </w:t>
       </w:r>
     </w:p>
     <w:p>
@@ -2204,74 +2238,65 @@
         <w:shd w:val="clear" w:color="auto" w:fill="FFFFFF"/>
         <w:spacing w:after="0" w:line="240" w:lineRule="auto"/>
         <w:rPr>
+          <w:rFonts w:ascii="Arial" w:hAnsi="Arial" w:cs="Arial"/>
+          <w:color w:val="00B0F0"/>
+          <w:sz w:val="19"/>
+          <w:szCs w:val="19"/>
+        </w:rPr>
+      </w:pPr>
+      <w:r>
+        <w:rPr>
+          <w:rFonts w:ascii="Arial" w:hAnsi="Arial" w:cs="Arial"/>
+          <w:color w:val="00B0F0"/>
+          <w:sz w:val="19"/>
+          <w:szCs w:val="19"/>
+        </w:rPr>
+        <w:t xml:space="preserve">However, </w:t>
+      </w:r>
+      <w:r>
+        <w:rPr>
+          <w:rFonts w:ascii="Arial" w:hAnsi="Arial" w:cs="Arial"/>
+          <w:color w:val="00B0F0"/>
+          <w:sz w:val="19"/>
+          <w:szCs w:val="19"/>
+        </w:rPr>
+        <w:t>al</w:t>
+      </w:r>
+      <w:r>
+        <w:rPr>
+          <w:rFonts w:ascii="Arial" w:hAnsi="Arial" w:cs="Arial"/>
+          <w:color w:val="00B0F0"/>
+          <w:sz w:val="19"/>
+          <w:szCs w:val="19"/>
+        </w:rPr>
+        <w:t xml:space="preserve">though </w:t>
+      </w:r>
+      <w:r>
+        <w:rPr>
+          <w:rFonts w:ascii="Arial" w:hAnsi="Arial" w:cs="Arial"/>
+          <w:color w:val="00B0F0"/>
+          <w:sz w:val="19"/>
+          <w:szCs w:val="19"/>
+        </w:rPr>
+        <w:t>we</w:t>
+      </w:r>
+      <w:r>
+        <w:rPr>
+          <w:rFonts w:ascii="Arial" w:hAnsi="Arial" w:cs="Arial"/>
+          <w:color w:val="00B0F0"/>
+          <w:sz w:val="19"/>
+          <w:szCs w:val="19"/>
+        </w:rPr>
+        <w:t xml:space="preserve"> </w:t>
+      </w:r>
+      <w:r>
+        <w:rPr>
           <w:rFonts w:ascii="Arial" w:eastAsiaTheme="minorEastAsia" w:hAnsi="Arial" w:cs="Arial"/>
           <w:color w:val="00B0F0"/>
           <w:sz w:val="19"/>
           <w:szCs w:val="19"/>
         </w:rPr>
-      </w:pPr>
-      <w:r>
-        <w:rPr>
-          <w:rFonts w:ascii="Arial" w:hAnsi="Arial" w:cs="Arial"/>
-          <w:color w:val="00B0F0"/>
-          <w:sz w:val="19"/>
-          <w:szCs w:val="19"/>
-        </w:rPr>
-        <w:t xml:space="preserve">The one important omission is </w:t>
-      </w:r>
-      <w:r>
-        <w:rPr>
-          <w:rFonts w:ascii="Arial" w:hAnsi="Arial" w:cs="Arial"/>
-          <w:color w:val="00B0F0"/>
-          <w:sz w:val="19"/>
-          <w:szCs w:val="19"/>
-        </w:rPr>
-        <w:t xml:space="preserve">that we do not discuss </w:t>
-      </w:r>
-      <w:r>
-        <w:rPr>
-          <w:rFonts w:ascii="Arial" w:hAnsi="Arial" w:cs="Arial"/>
-          <w:color w:val="00B0F0"/>
-          <w:sz w:val="19"/>
-          <w:szCs w:val="19"/>
-        </w:rPr>
-        <w:t>the</w:t>
-      </w:r>
-      <w:r>
-        <w:rPr>
-          <w:rFonts w:ascii="Arial" w:hAnsi="Arial" w:cs="Arial"/>
-          <w:color w:val="00B0F0"/>
-          <w:sz w:val="19"/>
-          <w:szCs w:val="19"/>
-        </w:rPr>
-        <w:t xml:space="preserve"> different</w:t>
-      </w:r>
-      <w:r>
-        <w:rPr>
-          <w:rFonts w:ascii="Arial" w:hAnsi="Arial" w:cs="Arial"/>
-          <w:color w:val="00B0F0"/>
-          <w:sz w:val="19"/>
-          <w:szCs w:val="19"/>
-        </w:rPr>
-        <w:t xml:space="preserve"> value</w:t>
-      </w:r>
-      <w:r>
-        <w:rPr>
-          <w:rFonts w:ascii="Arial" w:hAnsi="Arial" w:cs="Arial"/>
-          <w:color w:val="00B0F0"/>
-          <w:sz w:val="19"/>
-          <w:szCs w:val="19"/>
-        </w:rPr>
-        <w:t>s</w:t>
-      </w:r>
-      <w:r>
-        <w:rPr>
-          <w:rFonts w:ascii="Arial" w:hAnsi="Arial" w:cs="Arial"/>
-          <w:color w:val="00B0F0"/>
-          <w:sz w:val="19"/>
-          <w:szCs w:val="19"/>
-        </w:rPr>
-        <w:t xml:space="preserve"> of </w:t>
+        <w:t xml:space="preserve">report the different values of </w:t>
       </w:r>
       <m:oMath>
         <m:r>
@@ -2291,19 +2316,8 @@
           <w:sz w:val="19"/>
           <w:szCs w:val="19"/>
         </w:rPr>
-        <w:t xml:space="preserve">. Although we report the different values of </w:t>
-      </w:r>
-      <m:oMath>
-        <m:r>
-          <w:rPr>
-            <w:rFonts w:ascii="Cambria Math" w:hAnsi="Cambria Math" w:cs="Arial"/>
-            <w:color w:val="00B0F0"/>
-            <w:sz w:val="19"/>
-            <w:szCs w:val="19"/>
-          </w:rPr>
-          <m:t>λ</m:t>
-        </m:r>
-      </m:oMath>
+        <w:t xml:space="preserve"> in Table 4</w:t>
+      </w:r>
       <w:r>
         <w:rPr>
           <w:rFonts w:ascii="Arial" w:eastAsiaTheme="minorEastAsia" w:hAnsi="Arial" w:cs="Arial"/>
@@ -2311,25 +2325,52 @@
           <w:sz w:val="19"/>
           <w:szCs w:val="19"/>
         </w:rPr>
-        <w:t xml:space="preserve"> in Table 4, we do not emphasize this in the main text. For this reason, we have included the following statement on page </w:t>
-      </w:r>
-      <w:r>
-        <w:rPr>
-          <w:rFonts w:ascii="Arial" w:eastAsiaTheme="minorEastAsia" w:hAnsi="Arial" w:cs="Arial"/>
-          <w:color w:val="00B0F0"/>
-          <w:sz w:val="19"/>
-          <w:szCs w:val="19"/>
-        </w:rPr>
-        <w:t>8</w:t>
-      </w:r>
-      <w:r>
-        <w:rPr>
-          <w:rFonts w:ascii="Arial" w:eastAsiaTheme="minorEastAsia" w:hAnsi="Arial" w:cs="Arial"/>
-          <w:color w:val="00B0F0"/>
-          <w:sz w:val="19"/>
-          <w:szCs w:val="19"/>
-        </w:rPr>
-        <w:t>:</w:t>
+        <w:t xml:space="preserve"> for each force field</w:t>
+      </w:r>
+      <w:r>
+        <w:rPr>
+          <w:rFonts w:ascii="Arial" w:hAnsi="Arial" w:cs="Arial"/>
+          <w:color w:val="00B0F0"/>
+          <w:sz w:val="19"/>
+          <w:szCs w:val="19"/>
+        </w:rPr>
+        <w:t xml:space="preserve">, we did not </w:t>
+      </w:r>
+      <w:r>
+        <w:rPr>
+          <w:rFonts w:ascii="Arial" w:hAnsi="Arial" w:cs="Arial"/>
+          <w:color w:val="00B0F0"/>
+          <w:sz w:val="19"/>
+          <w:szCs w:val="19"/>
+        </w:rPr>
+        <w:t>emphasize</w:t>
+      </w:r>
+      <w:r>
+        <w:rPr>
+          <w:rFonts w:ascii="Arial" w:hAnsi="Arial" w:cs="Arial"/>
+          <w:color w:val="00B0F0"/>
+          <w:sz w:val="19"/>
+          <w:szCs w:val="19"/>
+        </w:rPr>
+        <w:t xml:space="preserve"> </w:t>
+      </w:r>
+      <w:r>
+        <w:rPr>
+          <w:rFonts w:ascii="Arial" w:hAnsi="Arial" w:cs="Arial"/>
+          <w:color w:val="00B0F0"/>
+          <w:sz w:val="19"/>
+          <w:szCs w:val="19"/>
+        </w:rPr>
+        <w:t xml:space="preserve">this </w:t>
+      </w:r>
+      <w:r>
+        <w:rPr>
+          <w:rFonts w:ascii="Arial" w:hAnsi="Arial" w:cs="Arial"/>
+          <w:color w:val="00B0F0"/>
+          <w:sz w:val="19"/>
+          <w:szCs w:val="19"/>
+        </w:rPr>
+        <w:t>in the text. As this parameter is of extreme importance, the following explanation has been added on page 8:</w:t>
       </w:r>
     </w:p>
     <w:p>
@@ -2337,7 +2378,7 @@
         <w:shd w:val="clear" w:color="auto" w:fill="FFFFFF"/>
         <w:spacing w:after="0" w:line="240" w:lineRule="auto"/>
         <w:rPr>
-          <w:rFonts w:ascii="Arial" w:eastAsiaTheme="minorEastAsia" w:hAnsi="Arial" w:cs="Arial"/>
+          <w:rFonts w:ascii="Arial" w:hAnsi="Arial" w:cs="Arial"/>
           <w:color w:val="00B0F0"/>
           <w:sz w:val="19"/>
           <w:szCs w:val="19"/>
@@ -2995,25 +3036,70 @@
           <w:sz w:val="19"/>
           <w:szCs w:val="19"/>
         </w:rPr>
-        <w:t>direct the reader to Section 4.9 of the GROMACS manual. The discussion therein is clear and too detailed for the present man</w:t>
-      </w:r>
-      <w:r>
-        <w:rPr>
-          <w:rFonts w:ascii="Arial" w:hAnsi="Arial" w:cs="Arial"/>
-          <w:color w:val="00B0F0"/>
-          <w:sz w:val="19"/>
-          <w:szCs w:val="19"/>
-        </w:rPr>
-        <w:t>uscript, b</w:t>
-      </w:r>
-      <w:r>
-        <w:rPr>
-          <w:rFonts w:ascii="Arial" w:hAnsi="Arial" w:cs="Arial"/>
-          <w:color w:val="00B0F0"/>
-          <w:sz w:val="19"/>
-          <w:szCs w:val="19"/>
-        </w:rPr>
-        <w:t xml:space="preserve">ut by including the specific section it should be obvious what type of cut-offs </w:t>
+        <w:t xml:space="preserve">direct the reader to Section 4.9 of the GROMACS manual. The discussion therein is clear </w:t>
+      </w:r>
+      <w:r>
+        <w:rPr>
+          <w:rFonts w:ascii="Arial" w:hAnsi="Arial" w:cs="Arial"/>
+          <w:color w:val="00B0F0"/>
+          <w:sz w:val="19"/>
+          <w:szCs w:val="19"/>
+        </w:rPr>
+        <w:t>but</w:t>
+      </w:r>
+      <w:r>
+        <w:rPr>
+          <w:rFonts w:ascii="Arial" w:hAnsi="Arial" w:cs="Arial"/>
+          <w:color w:val="00B0F0"/>
+          <w:sz w:val="19"/>
+          <w:szCs w:val="19"/>
+        </w:rPr>
+        <w:t xml:space="preserve"> too detailed for the present man</w:t>
+      </w:r>
+      <w:r>
+        <w:rPr>
+          <w:rFonts w:ascii="Arial" w:hAnsi="Arial" w:cs="Arial"/>
+          <w:color w:val="00B0F0"/>
+          <w:sz w:val="19"/>
+          <w:szCs w:val="19"/>
+        </w:rPr>
+        <w:t>uscript</w:t>
+      </w:r>
+      <w:r>
+        <w:rPr>
+          <w:rFonts w:ascii="Arial" w:hAnsi="Arial" w:cs="Arial"/>
+          <w:color w:val="00B0F0"/>
+          <w:sz w:val="19"/>
+          <w:szCs w:val="19"/>
+        </w:rPr>
+        <w:t xml:space="preserve">. Referencing this section </w:t>
+      </w:r>
+      <w:r>
+        <w:rPr>
+          <w:rFonts w:ascii="Arial" w:hAnsi="Arial" w:cs="Arial"/>
+          <w:color w:val="00B0F0"/>
+          <w:sz w:val="19"/>
+          <w:szCs w:val="19"/>
+        </w:rPr>
+        <w:t>should</w:t>
+      </w:r>
+      <w:r>
+        <w:rPr>
+          <w:rFonts w:ascii="Arial" w:hAnsi="Arial" w:cs="Arial"/>
+          <w:color w:val="00B0F0"/>
+          <w:sz w:val="19"/>
+          <w:szCs w:val="19"/>
+        </w:rPr>
+        <w:t xml:space="preserve"> make it </w:t>
+      </w:r>
+      <w:r>
+        <w:rPr>
+          <w:rFonts w:ascii="Arial" w:hAnsi="Arial" w:cs="Arial"/>
+          <w:color w:val="00B0F0"/>
+          <w:sz w:val="19"/>
+          <w:szCs w:val="19"/>
+        </w:rPr>
+        <w:t xml:space="preserve">obvious what type of cut-offs </w:t>
       </w:r>
       <w:r>
         <w:rPr>
@@ -3093,7 +3179,16 @@
           <w:sz w:val="19"/>
           <w:szCs w:val="19"/>
         </w:rPr>
-        <w:t>[29]</w:t>
+        <w:t>[40</w:t>
+      </w:r>
+      <w:r>
+        <w:rPr>
+          <w:rFonts w:ascii="Arial" w:hAnsi="Arial" w:cs="Arial"/>
+          <w:color w:val="00B0F0"/>
+          <w:sz w:val="19"/>
+          <w:szCs w:val="19"/>
+        </w:rPr>
+        <w:t>]</w:t>
       </w:r>
       <w:r>
         <w:rPr>
@@ -3621,7 +3716,25 @@
           <w:sz w:val="19"/>
           <w:szCs w:val="19"/>
         </w:rPr>
-        <w:t>Included reference for Ewen et al. [24] when listing studies that have investigated AA vs UA</w:t>
+        <w:t>Inclu</w:t>
+      </w:r>
+      <w:r>
+        <w:rPr>
+          <w:rFonts w:ascii="Arial" w:hAnsi="Arial" w:cs="Arial"/>
+          <w:color w:val="00B0F0"/>
+          <w:sz w:val="19"/>
+          <w:szCs w:val="19"/>
+        </w:rPr>
+        <w:t>ded reference for Ewen et al. [31</w:t>
+      </w:r>
+      <w:r>
+        <w:rPr>
+          <w:rFonts w:ascii="Arial" w:hAnsi="Arial" w:cs="Arial"/>
+          <w:color w:val="00B0F0"/>
+          <w:sz w:val="19"/>
+          <w:szCs w:val="19"/>
+        </w:rPr>
+        <w:t>] when listing studies that have investigated AA vs UA</w:t>
       </w:r>
     </w:p>
     <w:p>
@@ -3756,7 +3869,18 @@
           <w:sz w:val="19"/>
           <w:szCs w:val="19"/>
         </w:rPr>
-        <w:t>[24])</w:t>
+        <w:t>[31</w:t>
+      </w:r>
+      <w:bookmarkStart w:id="0" w:name="_GoBack"/>
+      <w:bookmarkEnd w:id="0"/>
+      <w:r>
+        <w:rPr>
+          <w:rFonts w:ascii="Arial" w:hAnsi="Arial" w:cs="Arial"/>
+          <w:color w:val="00B0F0"/>
+          <w:sz w:val="19"/>
+          <w:szCs w:val="19"/>
+        </w:rPr>
+        <w:t>])</w:t>
       </w:r>
     </w:p>
     <w:p>
@@ -4143,7 +4267,7 @@
       <w:r>
         <w:t xml:space="preserve">Page 4: </w:t>
       </w:r>
-      <w:bookmarkStart w:id="0" w:name="_Hlk525547853"/>
+      <w:bookmarkStart w:id="1" w:name="_Hlk525547853"/>
       <w:r>
         <w:t xml:space="preserve">It is stated that entropy scaling approach requires a reference viscosity and an adequate equation of state. This statement is not fully valid, as excess entropy can be deduced from molecular </w:t>
       </w:r>
@@ -4167,7 +4291,7 @@
       <w:r>
         <w:t xml:space="preserve"> et al., J. Chem. Phys. 134, 2011)</w:t>
       </w:r>
-      <w:bookmarkEnd w:id="0"/>
+      <w:bookmarkEnd w:id="1"/>
     </w:p>
     <w:p>
       <w:pPr>
@@ -4204,7 +4328,7 @@
           <w:szCs w:val="19"/>
         </w:rPr>
       </w:pPr>
-      <w:bookmarkStart w:id="1" w:name="_Hlk525548300"/>
+      <w:bookmarkStart w:id="2" w:name="_Hlk525548300"/>
       <w:r>
         <w:rPr>
           <w:rFonts w:ascii="Arial" w:hAnsi="Arial" w:cs="Arial"/>
@@ -4362,7 +4486,7 @@
           <w:szCs w:val="19"/>
         </w:rPr>
       </w:pPr>
-      <w:bookmarkStart w:id="2" w:name="_Hlk525547812"/>
+      <w:bookmarkStart w:id="3" w:name="_Hlk525547812"/>
       <w:r>
         <w:rPr>
           <w:rFonts w:ascii="Arial" w:hAnsi="Arial" w:cs="Arial"/>
@@ -4502,7 +4626,7 @@
         </w:rPr>
         <w:t xml:space="preserve"> which may not be readily available for the compound of interest.</w:t>
       </w:r>
-      <w:bookmarkEnd w:id="2"/>
+      <w:bookmarkEnd w:id="3"/>
       <w:r>
         <w:rPr>
           <w:rFonts w:ascii="Arial" w:hAnsi="Arial" w:cs="Arial"/>
@@ -4529,18 +4653,7 @@
           <w:sz w:val="19"/>
           <w:szCs w:val="19"/>
         </w:rPr>
-        <w:t xml:space="preserve">both </w:t>
-      </w:r>
-      <w:bookmarkStart w:id="3" w:name="_GoBack"/>
-      <w:bookmarkEnd w:id="3"/>
-      <w:r>
-        <w:rPr>
-          <w:rFonts w:ascii="Arial" w:hAnsi="Arial" w:cs="Arial"/>
-          <w:color w:val="00B0F0"/>
-          <w:sz w:val="19"/>
-          <w:szCs w:val="19"/>
-        </w:rPr>
-        <w:t>of these</w:t>
+        <w:t>both of these</w:t>
       </w:r>
       <w:proofErr w:type="gramEnd"/>
       <w:r>
@@ -4620,7 +4733,7 @@
         <w:t>].</w:t>
       </w:r>
     </w:p>
-    <w:bookmarkEnd w:id="1"/>
+    <w:bookmarkEnd w:id="2"/>
     <w:p>
       <w:r>
         <w:rPr>

</xml_diff>

<commit_message>
Moved figures to create source files.
</commit_message>
<xml_diff>
--- a/Response_Special_Issue_Reviewers.docx
+++ b/Response_Special_Issue_Reviewers.docx
@@ -156,7 +156,14 @@
           <w:sz w:val="24"/>
           <w:szCs w:val="24"/>
         </w:rPr>
-        <w:t>se to Reviewer 1, Comment 1: p 12</w:t>
+        <w:t>s</w:t>
+      </w:r>
+      <w:r>
+        <w:rPr>
+          <w:sz w:val="24"/>
+          <w:szCs w:val="24"/>
+        </w:rPr>
+        <w:t>e to Reviewer 1, Comment 1: p 13</w:t>
       </w:r>
     </w:p>
     <w:p>
@@ -216,7 +223,7 @@
           <w:sz w:val="24"/>
           <w:szCs w:val="24"/>
         </w:rPr>
-        <w:t>p 13</w:t>
+        <w:t>p 14</w:t>
       </w:r>
     </w:p>
     <w:p>
@@ -260,7 +267,7 @@
           <w:sz w:val="24"/>
           <w:szCs w:val="24"/>
         </w:rPr>
-        <w:t xml:space="preserve"> 8</w:t>
+        <w:t xml:space="preserve"> 9</w:t>
       </w:r>
     </w:p>
     <w:p>
@@ -290,7 +297,28 @@
           <w:sz w:val="24"/>
           <w:szCs w:val="24"/>
         </w:rPr>
-        <w:t>p 10</w:t>
+        <w:t>p</w:t>
+      </w:r>
+      <w:r>
+        <w:rPr>
+          <w:sz w:val="24"/>
+          <w:szCs w:val="24"/>
+        </w:rPr>
+        <w:t>p</w:t>
+      </w:r>
+      <w:r>
+        <w:rPr>
+          <w:sz w:val="24"/>
+          <w:szCs w:val="24"/>
+        </w:rPr>
+        <w:t xml:space="preserve"> 10</w:t>
+      </w:r>
+      <w:r>
+        <w:rPr>
+          <w:sz w:val="24"/>
+          <w:szCs w:val="24"/>
+        </w:rPr>
+        <w:t>-11</w:t>
       </w:r>
     </w:p>
     <w:p>
@@ -341,7 +369,21 @@
           <w:sz w:val="24"/>
           <w:szCs w:val="24"/>
         </w:rPr>
-        <w:t>, 21</w:t>
+        <w:t xml:space="preserve">, </w:t>
+      </w:r>
+      <w:r>
+        <w:rPr>
+          <w:sz w:val="24"/>
+          <w:szCs w:val="24"/>
+        </w:rPr>
+        <w:t>1</w:t>
+      </w:r>
+      <w:r>
+        <w:rPr>
+          <w:sz w:val="24"/>
+          <w:szCs w:val="24"/>
+        </w:rPr>
+        <w:t>9</w:t>
       </w:r>
     </w:p>
     <w:p>
@@ -503,7 +545,35 @@
           <w:sz w:val="24"/>
           <w:szCs w:val="24"/>
         </w:rPr>
-        <w:t xml:space="preserve">p 27 and </w:t>
+        <w:t>p</w:t>
+      </w:r>
+      <w:r>
+        <w:rPr>
+          <w:sz w:val="24"/>
+          <w:szCs w:val="24"/>
+        </w:rPr>
+        <w:t>p</w:t>
+      </w:r>
+      <w:r>
+        <w:rPr>
+          <w:sz w:val="24"/>
+          <w:szCs w:val="24"/>
+        </w:rPr>
+        <w:t xml:space="preserve"> 27</w:t>
+      </w:r>
+      <w:r>
+        <w:rPr>
+          <w:sz w:val="24"/>
+          <w:szCs w:val="24"/>
+        </w:rPr>
+        <w:t>, 34</w:t>
+      </w:r>
+      <w:r>
+        <w:rPr>
+          <w:sz w:val="24"/>
+          <w:szCs w:val="24"/>
+        </w:rPr>
+        <w:t xml:space="preserve"> and </w:t>
       </w:r>
       <w:proofErr w:type="gramStart"/>
       <w:r>
@@ -1095,7 +1165,16 @@
           <w:sz w:val="19"/>
           <w:szCs w:val="19"/>
         </w:rPr>
-        <w:t>ng the stress tensor on page 12</w:t>
+        <w:t>ng the stress tensor on page 1</w:t>
+      </w:r>
+      <w:r>
+        <w:rPr>
+          <w:rFonts w:ascii="Arial" w:hAnsi="Arial" w:cs="Arial"/>
+          <w:color w:val="00B0F0"/>
+          <w:sz w:val="19"/>
+          <w:szCs w:val="19"/>
+        </w:rPr>
+        <w:t>3</w:t>
       </w:r>
       <w:r>
         <w:rPr>
@@ -1699,6 +1778,45 @@
     </w:p>
     <w:p>
       <w:pPr>
+        <w:shd w:val="clear" w:color="auto" w:fill="FFFFFF"/>
+        <w:spacing w:after="0" w:line="240" w:lineRule="auto"/>
+        <w:rPr>
+          <w:rFonts w:ascii="Arial" w:hAnsi="Arial" w:cs="Arial"/>
+          <w:color w:val="222222"/>
+          <w:sz w:val="19"/>
+          <w:szCs w:val="19"/>
+          <w:shd w:val="clear" w:color="auto" w:fill="FFFFFF"/>
+        </w:rPr>
+      </w:pPr>
+    </w:p>
+    <w:p>
+      <w:pPr>
+        <w:shd w:val="clear" w:color="auto" w:fill="FFFFFF"/>
+        <w:spacing w:after="0" w:line="240" w:lineRule="auto"/>
+        <w:rPr>
+          <w:rFonts w:ascii="Arial" w:hAnsi="Arial" w:cs="Arial"/>
+          <w:color w:val="222222"/>
+          <w:sz w:val="19"/>
+          <w:szCs w:val="19"/>
+          <w:shd w:val="clear" w:color="auto" w:fill="FFFFFF"/>
+        </w:rPr>
+      </w:pPr>
+    </w:p>
+    <w:p>
+      <w:pPr>
+        <w:shd w:val="clear" w:color="auto" w:fill="FFFFFF"/>
+        <w:spacing w:after="0" w:line="240" w:lineRule="auto"/>
+        <w:rPr>
+          <w:rFonts w:ascii="Arial" w:hAnsi="Arial" w:cs="Arial"/>
+          <w:color w:val="222222"/>
+          <w:sz w:val="19"/>
+          <w:szCs w:val="19"/>
+          <w:shd w:val="clear" w:color="auto" w:fill="FFFFFF"/>
+        </w:rPr>
+      </w:pPr>
+    </w:p>
+    <w:p>
+      <w:pPr>
         <w:rPr>
           <w:rFonts w:ascii="Cambria" w:hAnsi="Cambria"/>
           <w:b/>
@@ -1712,6 +1830,7 @@
           <w:i/>
           <w:color w:val="00B0F0"/>
         </w:rPr>
+        <w:lastRenderedPageBreak/>
         <w:t>Response</w:t>
       </w:r>
       <w:r>
@@ -1741,7 +1860,6 @@
           <w:sz w:val="19"/>
           <w:szCs w:val="19"/>
         </w:rPr>
-        <w:lastRenderedPageBreak/>
         <w:t xml:space="preserve">We agree </w:t>
       </w:r>
       <w:r>
@@ -1796,7 +1914,25 @@
           <w:sz w:val="19"/>
           <w:szCs w:val="19"/>
         </w:rPr>
-        <w:t xml:space="preserve">The following statement on page 13 </w:t>
+        <w:t>The following statement on page 1</w:t>
+      </w:r>
+      <w:r>
+        <w:rPr>
+          <w:rFonts w:ascii="Arial" w:hAnsi="Arial" w:cs="Arial"/>
+          <w:color w:val="00B0F0"/>
+          <w:sz w:val="19"/>
+          <w:szCs w:val="19"/>
+        </w:rPr>
+        <w:t>4</w:t>
+      </w:r>
+      <w:r>
+        <w:rPr>
+          <w:rFonts w:ascii="Arial" w:hAnsi="Arial" w:cs="Arial"/>
+          <w:color w:val="00B0F0"/>
+          <w:sz w:val="19"/>
+          <w:szCs w:val="19"/>
+        </w:rPr>
+        <w:t xml:space="preserve"> </w:t>
       </w:r>
       <w:r>
         <w:rPr>
@@ -1943,7 +2079,23 @@
           <w:sz w:val="24"/>
           <w:szCs w:val="24"/>
         </w:rPr>
-        <w:t>It appears that all the potential models use in the simulations were of the UA or AUA</w:t>
+        <w:t>It appears that all the potential models use</w:t>
+      </w:r>
+      <w:r>
+        <w:rPr>
+          <w:rFonts w:ascii="CMR12" w:hAnsi="CMR12" w:cs="CMR12"/>
+          <w:sz w:val="24"/>
+          <w:szCs w:val="24"/>
+        </w:rPr>
+        <w:t>d</w:t>
+      </w:r>
+      <w:r>
+        <w:rPr>
+          <w:rFonts w:ascii="CMR12" w:hAnsi="CMR12" w:cs="CMR12"/>
+          <w:sz w:val="24"/>
+          <w:szCs w:val="24"/>
+        </w:rPr>
+        <w:t xml:space="preserve"> in the simulations were of the UA or AUA</w:t>
       </w:r>
     </w:p>
     <w:p>
@@ -2147,7 +2299,16 @@
           <w:sz w:val="19"/>
           <w:szCs w:val="19"/>
         </w:rPr>
-        <w:t>Furthermore, considering the significant increase in computational cost of AA simulations, two promising alternatives have been investigated to i</w:t>
+        <w:t>C</w:t>
+      </w:r>
+      <w:r>
+        <w:rPr>
+          <w:rFonts w:ascii="Arial" w:hAnsi="Arial" w:cs="Arial"/>
+          <w:color w:val="00B0F0"/>
+          <w:sz w:val="19"/>
+          <w:szCs w:val="19"/>
+        </w:rPr>
+        <w:t>onsidering the significant increase in computational cost of AA simulations, two promising alternatives have been investigated to i</w:t>
       </w:r>
       <w:r>
         <w:rPr>
@@ -2316,16 +2477,7 @@
           <w:sz w:val="19"/>
           <w:szCs w:val="19"/>
         </w:rPr>
-        <w:t xml:space="preserve"> in Table 4</w:t>
-      </w:r>
-      <w:r>
-        <w:rPr>
-          <w:rFonts w:ascii="Arial" w:eastAsiaTheme="minorEastAsia" w:hAnsi="Arial" w:cs="Arial"/>
-          <w:color w:val="00B0F0"/>
-          <w:sz w:val="19"/>
-          <w:szCs w:val="19"/>
-        </w:rPr>
-        <w:t xml:space="preserve"> for each force field</w:t>
+        <w:t xml:space="preserve"> in Table 4 for each force field</w:t>
       </w:r>
       <w:r>
         <w:rPr>
@@ -2370,7 +2522,25 @@
           <w:sz w:val="19"/>
           <w:szCs w:val="19"/>
         </w:rPr>
-        <w:t>in the text. As this parameter is of extreme importance, the following explanation has been added on page 8:</w:t>
+        <w:t>in the text. As this parameter is of extreme importance, the following expl</w:t>
+      </w:r>
+      <w:r>
+        <w:rPr>
+          <w:rFonts w:ascii="Arial" w:hAnsi="Arial" w:cs="Arial"/>
+          <w:color w:val="00B0F0"/>
+          <w:sz w:val="19"/>
+          <w:szCs w:val="19"/>
+        </w:rPr>
+        <w:t>anation has been added on page 9</w:t>
+      </w:r>
+      <w:r>
+        <w:rPr>
+          <w:rFonts w:ascii="Arial" w:hAnsi="Arial" w:cs="Arial"/>
+          <w:color w:val="00B0F0"/>
+          <w:sz w:val="19"/>
+          <w:szCs w:val="19"/>
+        </w:rPr>
+        <w:t>:</w:t>
       </w:r>
     </w:p>
     <w:p>
@@ -2948,43 +3118,140 @@
           <w:sz w:val="19"/>
           <w:szCs w:val="19"/>
         </w:rPr>
+        <w:t xml:space="preserve"> Also, we do not use a “cut-and-shift potential,” i.e., </w:t>
+      </w:r>
+      <m:oMath>
+        <m:r>
+          <w:rPr>
+            <w:rFonts w:ascii="Cambria Math" w:hAnsi="Cambria Math" w:cs="Arial"/>
+            <w:color w:val="00B0F0"/>
+            <w:sz w:val="19"/>
+            <w:szCs w:val="19"/>
+          </w:rPr>
+          <m:t>ϕ</m:t>
+        </m:r>
+        <m:d>
+          <m:dPr>
+            <m:ctrlPr>
+              <w:rPr>
+                <w:rFonts w:ascii="Cambria Math" w:hAnsi="Cambria Math" w:cs="Arial"/>
+                <w:color w:val="00B0F0"/>
+                <w:sz w:val="19"/>
+                <w:szCs w:val="19"/>
+              </w:rPr>
+            </m:ctrlPr>
+          </m:dPr>
+          <m:e>
+            <m:r>
+              <w:rPr>
+                <w:rFonts w:ascii="Cambria Math" w:hAnsi="Cambria Math" w:cs="Arial"/>
+                <w:color w:val="00B0F0"/>
+                <w:sz w:val="19"/>
+                <w:szCs w:val="19"/>
+              </w:rPr>
+              <m:t>r</m:t>
+            </m:r>
+          </m:e>
+        </m:d>
+        <m:r>
+          <m:rPr>
+            <m:sty m:val="p"/>
+          </m:rPr>
+          <w:rPr>
+            <w:rFonts w:ascii="Cambria Math" w:hAnsi="Cambria Math" w:cs="Arial"/>
+            <w:color w:val="00B0F0"/>
+            <w:sz w:val="19"/>
+            <w:szCs w:val="19"/>
+          </w:rPr>
+          <m:t>-</m:t>
+        </m:r>
+        <m:r>
+          <w:rPr>
+            <w:rFonts w:ascii="Cambria Math" w:hAnsi="Cambria Math" w:cs="Arial"/>
+            <w:color w:val="00B0F0"/>
+            <w:sz w:val="19"/>
+            <w:szCs w:val="19"/>
+          </w:rPr>
+          <m:t>ϕ</m:t>
+        </m:r>
+        <m:d>
+          <m:dPr>
+            <m:ctrlPr>
+              <w:rPr>
+                <w:rFonts w:ascii="Cambria Math" w:hAnsi="Cambria Math" w:cs="Arial"/>
+                <w:color w:val="00B0F0"/>
+                <w:sz w:val="19"/>
+                <w:szCs w:val="19"/>
+              </w:rPr>
+            </m:ctrlPr>
+          </m:dPr>
+          <m:e>
+            <m:sSub>
+              <m:sSubPr>
+                <m:ctrlPr>
+                  <w:rPr>
+                    <w:rFonts w:ascii="Cambria Math" w:hAnsi="Cambria Math" w:cs="Arial"/>
+                    <w:color w:val="00B0F0"/>
+                    <w:sz w:val="19"/>
+                    <w:szCs w:val="19"/>
+                  </w:rPr>
+                </m:ctrlPr>
+              </m:sSubPr>
+              <m:e>
+                <m:r>
+                  <w:rPr>
+                    <w:rFonts w:ascii="Cambria Math" w:hAnsi="Cambria Math" w:cs="Arial"/>
+                    <w:color w:val="00B0F0"/>
+                    <w:sz w:val="19"/>
+                    <w:szCs w:val="19"/>
+                  </w:rPr>
+                  <m:t>r</m:t>
+                </m:r>
+              </m:e>
+              <m:sub>
+                <m:r>
+                  <m:rPr>
+                    <m:sty m:val="p"/>
+                  </m:rPr>
+                  <w:rPr>
+                    <w:rFonts w:ascii="Cambria Math" w:hAnsi="Cambria Math" w:cs="Arial"/>
+                    <w:color w:val="00B0F0"/>
+                    <w:sz w:val="19"/>
+                    <w:szCs w:val="19"/>
+                  </w:rPr>
+                  <m:t>c</m:t>
+                </m:r>
+              </m:sub>
+            </m:sSub>
+          </m:e>
+        </m:d>
+      </m:oMath>
+      <w:r>
+        <w:rPr>
+          <w:rFonts w:ascii="Arial" w:hAnsi="Arial" w:cs="Arial"/>
+          <w:color w:val="00B0F0"/>
+          <w:sz w:val="19"/>
+          <w:szCs w:val="19"/>
+        </w:rPr>
+        <w:t>.</w:t>
+      </w:r>
+      <w:r>
+        <w:rPr>
+          <w:rFonts w:ascii="Arial" w:hAnsi="Arial" w:cs="Arial"/>
+          <w:color w:val="00B0F0"/>
+          <w:sz w:val="19"/>
+          <w:szCs w:val="19"/>
+        </w:rPr>
+        <w:t xml:space="preserve"> We use a cut-off (without shifting the potential) with analytical tail corrections.</w:t>
+      </w:r>
+      <w:r>
+        <w:rPr>
+          <w:rFonts w:ascii="Arial" w:hAnsi="Arial" w:cs="Arial"/>
+          <w:color w:val="00B0F0"/>
+          <w:sz w:val="19"/>
+          <w:szCs w:val="19"/>
+        </w:rPr>
         <w:t xml:space="preserve"> </w:t>
-      </w:r>
-      <w:r>
-        <w:rPr>
-          <w:rFonts w:ascii="Arial" w:hAnsi="Arial" w:cs="Arial"/>
-          <w:color w:val="00B0F0"/>
-          <w:sz w:val="19"/>
-          <w:szCs w:val="19"/>
-        </w:rPr>
-        <w:t>We have made two changes</w:t>
-      </w:r>
-      <w:r>
-        <w:rPr>
-          <w:rFonts w:ascii="Arial" w:hAnsi="Arial" w:cs="Arial"/>
-          <w:color w:val="00B0F0"/>
-          <w:sz w:val="19"/>
-          <w:szCs w:val="19"/>
-        </w:rPr>
-        <w:t xml:space="preserve"> on page 10</w:t>
-      </w:r>
-      <w:r>
-        <w:rPr>
-          <w:rFonts w:ascii="Arial" w:hAnsi="Arial" w:cs="Arial"/>
-          <w:color w:val="00B0F0"/>
-          <w:sz w:val="19"/>
-          <w:szCs w:val="19"/>
-        </w:rPr>
-        <w:t xml:space="preserve"> to clarify</w:t>
-      </w:r>
-      <w:r>
-        <w:rPr>
-          <w:rFonts w:ascii="Arial" w:hAnsi="Arial" w:cs="Arial"/>
-          <w:color w:val="00B0F0"/>
-          <w:sz w:val="19"/>
-          <w:szCs w:val="19"/>
-        </w:rPr>
-        <w:t xml:space="preserve"> what type of tail corrections are used in this study.</w:t>
       </w:r>
     </w:p>
     <w:p>
@@ -3017,7 +3284,51 @@
           <w:sz w:val="19"/>
           <w:szCs w:val="19"/>
         </w:rPr>
-        <w:lastRenderedPageBreak/>
+        <w:t>We have made two changes</w:t>
+      </w:r>
+      <w:r>
+        <w:rPr>
+          <w:rFonts w:ascii="Arial" w:hAnsi="Arial" w:cs="Arial"/>
+          <w:color w:val="00B0F0"/>
+          <w:sz w:val="19"/>
+          <w:szCs w:val="19"/>
+        </w:rPr>
+        <w:t xml:space="preserve"> </w:t>
+      </w:r>
+      <w:r>
+        <w:rPr>
+          <w:rFonts w:ascii="Arial" w:hAnsi="Arial" w:cs="Arial"/>
+          <w:color w:val="00B0F0"/>
+          <w:sz w:val="19"/>
+          <w:szCs w:val="19"/>
+        </w:rPr>
+        <w:t>to clarify</w:t>
+      </w:r>
+      <w:r>
+        <w:rPr>
+          <w:rFonts w:ascii="Arial" w:hAnsi="Arial" w:cs="Arial"/>
+          <w:color w:val="00B0F0"/>
+          <w:sz w:val="19"/>
+          <w:szCs w:val="19"/>
+        </w:rPr>
+        <w:t xml:space="preserve"> what type of tail corrections are used in this study.</w:t>
+      </w:r>
+      <w:r>
+        <w:rPr>
+          <w:rFonts w:ascii="Arial" w:hAnsi="Arial" w:cs="Arial"/>
+          <w:color w:val="00B0F0"/>
+          <w:sz w:val="19"/>
+          <w:szCs w:val="19"/>
+        </w:rPr>
+        <w:t xml:space="preserve"> </w:t>
+      </w:r>
+      <w:r>
+        <w:rPr>
+          <w:rFonts w:ascii="Arial" w:hAnsi="Arial" w:cs="Arial"/>
+          <w:color w:val="00B0F0"/>
+          <w:sz w:val="19"/>
+          <w:szCs w:val="19"/>
+        </w:rPr>
         <w:t xml:space="preserve">First, we </w:t>
       </w:r>
       <w:r>
@@ -3117,7 +3428,25 @@
           <w:sz w:val="19"/>
           <w:szCs w:val="19"/>
         </w:rPr>
-        <w:t xml:space="preserve">. Second, we moved a simplified and modified version of Item 27 to the main text on page </w:t>
+        <w:t>. Second, we moved a simplified and modified version of Item 27 to the main text on page</w:t>
+      </w:r>
+      <w:r>
+        <w:rPr>
+          <w:rFonts w:ascii="Arial" w:hAnsi="Arial" w:cs="Arial"/>
+          <w:color w:val="00B0F0"/>
+          <w:sz w:val="19"/>
+          <w:szCs w:val="19"/>
+        </w:rPr>
+        <w:t>s</w:t>
+      </w:r>
+      <w:r>
+        <w:rPr>
+          <w:rFonts w:ascii="Arial" w:hAnsi="Arial" w:cs="Arial"/>
+          <w:color w:val="00B0F0"/>
+          <w:sz w:val="19"/>
+          <w:szCs w:val="19"/>
+        </w:rPr>
+        <w:t xml:space="preserve"> </w:t>
       </w:r>
       <w:r>
         <w:rPr>
@@ -3127,6 +3456,15 @@
           <w:szCs w:val="19"/>
         </w:rPr>
         <w:t>10</w:t>
+      </w:r>
+      <w:r>
+        <w:rPr>
+          <w:rFonts w:ascii="Arial" w:hAnsi="Arial" w:cs="Arial"/>
+          <w:color w:val="00B0F0"/>
+          <w:sz w:val="19"/>
+          <w:szCs w:val="19"/>
+        </w:rPr>
+        <w:t>-11</w:t>
       </w:r>
       <w:r>
         <w:rPr>
@@ -3170,7 +3508,25 @@
           <w:sz w:val="19"/>
           <w:szCs w:val="19"/>
         </w:rPr>
-        <w:t xml:space="preserve">Analytical non-bonded tail corrections for internal energy and pressure are applied in all cases (see Section 4.9 of Reference </w:t>
+        <w:t>Analytical non-bonded tail corrections for internal energy and pressure</w:t>
+      </w:r>
+      <w:r>
+        <w:rPr>
+          <w:rFonts w:ascii="Arial" w:hAnsi="Arial" w:cs="Arial"/>
+          <w:color w:val="00B0F0"/>
+          <w:sz w:val="19"/>
+          <w:szCs w:val="19"/>
+        </w:rPr>
+        <w:t>/stress</w:t>
+      </w:r>
+      <w:r>
+        <w:rPr>
+          <w:rFonts w:ascii="Arial" w:hAnsi="Arial" w:cs="Arial"/>
+          <w:color w:val="00B0F0"/>
+          <w:sz w:val="19"/>
+          <w:szCs w:val="19"/>
+        </w:rPr>
+        <w:t xml:space="preserve"> are applied in all cases (see Section 4.9 of Reference </w:t>
       </w:r>
       <w:r>
         <w:rPr>
@@ -3206,7 +3562,25 @@
           <w:sz w:val="19"/>
           <w:szCs w:val="19"/>
         </w:rPr>
-        <w:t>Note that GROMACS neglects the long-range contribution from the repulsive (</w:t>
+        <w:t xml:space="preserve">Note that GROMACS </w:t>
+      </w:r>
+      <w:r>
+        <w:rPr>
+          <w:rFonts w:ascii="Arial" w:hAnsi="Arial" w:cs="Arial"/>
+          <w:color w:val="00B0F0"/>
+          <w:sz w:val="19"/>
+          <w:szCs w:val="19"/>
+        </w:rPr>
+        <w:t xml:space="preserve">tail corrections </w:t>
+      </w:r>
+      <w:r>
+        <w:rPr>
+          <w:rFonts w:ascii="Arial" w:hAnsi="Arial" w:cs="Arial"/>
+          <w:color w:val="00B0F0"/>
+          <w:sz w:val="19"/>
+          <w:szCs w:val="19"/>
+        </w:rPr>
+        <w:t>neglect the long-range contribution from the repulsive (</w:t>
       </w:r>
       <m:oMath>
         <m:sSup>
@@ -3316,7 +3690,25 @@
           <w:sz w:val="19"/>
           <w:szCs w:val="19"/>
         </w:rPr>
-        <w:t xml:space="preserve">. With this simplification, the energy and pressure corrections are proportional </w:t>
+        <w:t xml:space="preserve">. With this simplification, the energy and pressure </w:t>
+      </w:r>
+      <w:r>
+        <w:rPr>
+          <w:rFonts w:ascii="Arial" w:hAnsi="Arial" w:cs="Arial"/>
+          <w:color w:val="00B0F0"/>
+          <w:sz w:val="19"/>
+          <w:szCs w:val="19"/>
+        </w:rPr>
+        <w:t xml:space="preserve">tail </w:t>
+      </w:r>
+      <w:r>
+        <w:rPr>
+          <w:rFonts w:ascii="Arial" w:hAnsi="Arial" w:cs="Arial"/>
+          <w:color w:val="00B0F0"/>
+          <w:sz w:val="19"/>
+          <w:szCs w:val="19"/>
+        </w:rPr>
+        <w:t xml:space="preserve">corrections are proportional </w:t>
       </w:r>
       <w:r>
         <w:rPr>
@@ -3660,25 +4052,61 @@
           <w:sz w:val="19"/>
           <w:szCs w:val="19"/>
         </w:rPr>
-        <w:t xml:space="preserve">. The following additions are made on pages </w:t>
-      </w:r>
-      <w:r>
-        <w:rPr>
-          <w:rFonts w:ascii="Arial" w:hAnsi="Arial" w:cs="Arial"/>
-          <w:color w:val="00B0F0"/>
-          <w:sz w:val="19"/>
-          <w:szCs w:val="19"/>
-        </w:rPr>
-        <w:t>5, 6, and 21</w:t>
-      </w:r>
-      <w:r>
-        <w:rPr>
-          <w:rFonts w:ascii="Arial" w:hAnsi="Arial" w:cs="Arial"/>
-          <w:color w:val="00B0F0"/>
-          <w:sz w:val="19"/>
-          <w:szCs w:val="19"/>
-        </w:rPr>
-        <w:t>:</w:t>
+        <w:t>.</w:t>
+      </w:r>
+      <w:r>
+        <w:rPr>
+          <w:rFonts w:ascii="Arial" w:hAnsi="Arial" w:cs="Arial"/>
+          <w:color w:val="00B0F0"/>
+          <w:sz w:val="19"/>
+          <w:szCs w:val="19"/>
+        </w:rPr>
+        <w:t xml:space="preserve"> Specifically, on page 5 </w:t>
+      </w:r>
+      <w:r>
+        <w:rPr>
+          <w:rFonts w:ascii="Arial" w:hAnsi="Arial" w:cs="Arial"/>
+          <w:color w:val="00B0F0"/>
+          <w:sz w:val="19"/>
+          <w:szCs w:val="19"/>
+        </w:rPr>
+        <w:t>we now reference</w:t>
+      </w:r>
+      <w:r>
+        <w:rPr>
+          <w:rFonts w:ascii="Arial" w:hAnsi="Arial" w:cs="Arial"/>
+          <w:color w:val="00B0F0"/>
+          <w:sz w:val="19"/>
+          <w:szCs w:val="19"/>
+        </w:rPr>
+        <w:t xml:space="preserve"> Ewen et al. [31</w:t>
+      </w:r>
+      <w:r>
+        <w:rPr>
+          <w:rFonts w:ascii="Arial" w:hAnsi="Arial" w:cs="Arial"/>
+          <w:color w:val="00B0F0"/>
+          <w:sz w:val="19"/>
+          <w:szCs w:val="19"/>
+        </w:rPr>
+        <w:t>] when listing studies that have investigated AA vs UA</w:t>
+      </w:r>
+      <w:r>
+        <w:rPr>
+          <w:rFonts w:ascii="Arial" w:hAnsi="Arial" w:cs="Arial"/>
+          <w:color w:val="00B0F0"/>
+          <w:sz w:val="19"/>
+          <w:szCs w:val="19"/>
+        </w:rPr>
+        <w:t>. We also include the following sentence</w:t>
+      </w:r>
+      <w:r>
+        <w:rPr>
+          <w:rFonts w:ascii="Arial" w:hAnsi="Arial" w:cs="Arial"/>
+          <w:color w:val="00B0F0"/>
+          <w:sz w:val="19"/>
+          <w:szCs w:val="19"/>
+        </w:rPr>
+        <w:t>s/statements:</w:t>
       </w:r>
     </w:p>
     <w:p>
@@ -3695,11 +4123,6 @@
     </w:p>
     <w:p>
       <w:pPr>
-        <w:pStyle w:val="ListParagraph"/>
-        <w:numPr>
-          <w:ilvl w:val="0"/>
-          <w:numId w:val="6"/>
-        </w:numPr>
         <w:shd w:val="clear" w:color="auto" w:fill="FFFFFF"/>
         <w:spacing w:after="0" w:line="240" w:lineRule="auto"/>
         <w:rPr>
@@ -3716,34 +4139,20 @@
           <w:sz w:val="19"/>
           <w:szCs w:val="19"/>
         </w:rPr>
-        <w:t>Inclu</w:t>
-      </w:r>
-      <w:r>
-        <w:rPr>
-          <w:rFonts w:ascii="Arial" w:hAnsi="Arial" w:cs="Arial"/>
-          <w:color w:val="00B0F0"/>
-          <w:sz w:val="19"/>
-          <w:szCs w:val="19"/>
-        </w:rPr>
-        <w:t>ded reference for Ewen et al. [31</w:t>
-      </w:r>
-      <w:r>
-        <w:rPr>
-          <w:rFonts w:ascii="Arial" w:hAnsi="Arial" w:cs="Arial"/>
-          <w:color w:val="00B0F0"/>
-          <w:sz w:val="19"/>
-          <w:szCs w:val="19"/>
-        </w:rPr>
-        <w:t>] when listing studies that have investigated AA vs UA</w:t>
-      </w:r>
-    </w:p>
-    <w:p>
-      <w:pPr>
-        <w:pStyle w:val="ListParagraph"/>
-        <w:numPr>
-          <w:ilvl w:val="0"/>
-          <w:numId w:val="6"/>
-        </w:numPr>
+        <w:t>P</w:t>
+      </w:r>
+      <w:r>
+        <w:rPr>
+          <w:rFonts w:ascii="Arial" w:hAnsi="Arial" w:cs="Arial"/>
+          <w:color w:val="00B0F0"/>
+          <w:sz w:val="19"/>
+          <w:szCs w:val="19"/>
+        </w:rPr>
+        <w:t>age 5:</w:t>
+      </w:r>
+    </w:p>
+    <w:p>
+      <w:pPr>
         <w:shd w:val="clear" w:color="auto" w:fill="FFFFFF"/>
         <w:spacing w:after="0" w:line="240" w:lineRule="auto"/>
         <w:rPr>
@@ -3753,236 +4162,108 @@
           <w:szCs w:val="19"/>
         </w:rPr>
       </w:pPr>
-      <w:r>
-        <w:rPr>
-          <w:rFonts w:ascii="Arial" w:hAnsi="Arial" w:cs="Arial"/>
-          <w:color w:val="00B0F0"/>
-          <w:sz w:val="19"/>
-          <w:szCs w:val="19"/>
-        </w:rPr>
-        <w:t>“</w:t>
-      </w:r>
-      <w:r>
-        <w:rPr>
-          <w:rFonts w:ascii="Arial" w:hAnsi="Arial" w:cs="Arial"/>
-          <w:color w:val="00B0F0"/>
-          <w:sz w:val="19"/>
-          <w:szCs w:val="19"/>
-        </w:rPr>
-        <w:t xml:space="preserve">Despite AA force fields being more physically realistic, most do not provide quantitatively reliable </w:t>
-      </w:r>
-      <w:proofErr w:type="gramStart"/>
-      <w:r>
-        <w:rPr>
-          <w:rFonts w:ascii="Arial" w:hAnsi="Arial" w:cs="Arial"/>
-          <w:color w:val="00B0F0"/>
-          <w:sz w:val="19"/>
-          <w:szCs w:val="19"/>
-        </w:rPr>
-        <w:t>viscosities</w:t>
-      </w:r>
-      <w:proofErr w:type="gramEnd"/>
-      <w:r>
-        <w:rPr>
-          <w:rFonts w:ascii="Arial" w:hAnsi="Arial" w:cs="Arial"/>
-          <w:color w:val="00B0F0"/>
-          <w:sz w:val="19"/>
-          <w:szCs w:val="19"/>
-        </w:rPr>
-        <w:t xml:space="preserve"> and some </w:t>
-      </w:r>
-      <w:r>
-        <w:rPr>
-          <w:rFonts w:ascii="Arial" w:hAnsi="Arial" w:cs="Arial"/>
-          <w:color w:val="00B0F0"/>
-          <w:sz w:val="19"/>
-          <w:szCs w:val="19"/>
-        </w:rPr>
-        <w:t>are actually</w:t>
-      </w:r>
-      <w:r>
-        <w:rPr>
-          <w:rFonts w:ascii="Arial" w:hAnsi="Arial" w:cs="Arial"/>
-          <w:color w:val="00B0F0"/>
-          <w:sz w:val="19"/>
-          <w:szCs w:val="19"/>
-        </w:rPr>
-        <w:t xml:space="preserve"> less accurate than their simpler UA counterparts</w:t>
-      </w:r>
-      <w:r>
-        <w:rPr>
-          <w:rFonts w:ascii="Arial" w:hAnsi="Arial" w:cs="Arial"/>
-          <w:color w:val="00B0F0"/>
-          <w:sz w:val="19"/>
-          <w:szCs w:val="19"/>
-        </w:rPr>
-        <w:t>”</w:t>
-      </w:r>
-    </w:p>
-    <w:p>
-      <w:pPr>
-        <w:pStyle w:val="ListParagraph"/>
-        <w:numPr>
-          <w:ilvl w:val="0"/>
-          <w:numId w:val="6"/>
-        </w:numPr>
+    </w:p>
+    <w:p>
+      <w:pPr>
         <w:shd w:val="clear" w:color="auto" w:fill="FFFFFF"/>
         <w:spacing w:after="0" w:line="240" w:lineRule="auto"/>
-        <w:rPr>
-          <w:rFonts w:ascii="Arial" w:hAnsi="Arial" w:cs="Arial"/>
-          <w:color w:val="00B0F0"/>
-          <w:sz w:val="19"/>
-          <w:szCs w:val="19"/>
-        </w:rPr>
-      </w:pPr>
-      <w:r>
-        <w:rPr>
-          <w:rFonts w:ascii="Arial" w:hAnsi="Arial" w:cs="Arial"/>
-          <w:color w:val="00B0F0"/>
-          <w:sz w:val="19"/>
-          <w:szCs w:val="19"/>
-        </w:rPr>
-        <w:t>(we are aware of only three</w:t>
-      </w:r>
-      <w:r>
-        <w:rPr>
-          <w:rFonts w:ascii="Arial" w:hAnsi="Arial" w:cs="Arial"/>
-          <w:color w:val="00B0F0"/>
-          <w:sz w:val="19"/>
-          <w:szCs w:val="19"/>
-        </w:rPr>
-        <w:t xml:space="preserve"> reported viscosity values with</w:t>
-      </w:r>
-      <w:r>
-        <w:rPr>
-          <w:rFonts w:ascii="Arial" w:hAnsi="Arial" w:cs="Arial"/>
-          <w:color w:val="00B0F0"/>
-          <w:sz w:val="19"/>
-          <w:szCs w:val="19"/>
-        </w:rPr>
-        <w:t xml:space="preserve"> the Potoff force field for normal or branched alkanes </w:t>
-      </w:r>
-      <w:r>
-        <w:rPr>
-          <w:rFonts w:ascii="Arial" w:hAnsi="Arial" w:cs="Arial"/>
-          <w:color w:val="00B0F0"/>
-          <w:sz w:val="19"/>
-          <w:szCs w:val="19"/>
-        </w:rPr>
-        <w:t>[31</w:t>
-      </w:r>
-      <w:bookmarkStart w:id="0" w:name="_GoBack"/>
-      <w:bookmarkEnd w:id="0"/>
-      <w:r>
-        <w:rPr>
-          <w:rFonts w:ascii="Arial" w:hAnsi="Arial" w:cs="Arial"/>
-          <w:color w:val="00B0F0"/>
-          <w:sz w:val="19"/>
-          <w:szCs w:val="19"/>
-        </w:rPr>
-        <w:t>])</w:t>
-      </w:r>
-    </w:p>
-    <w:p>
-      <w:pPr>
-        <w:pStyle w:val="ListParagraph"/>
-        <w:numPr>
-          <w:ilvl w:val="0"/>
-          <w:numId w:val="6"/>
-        </w:numPr>
+        <w:ind w:left="360" w:firstLine="360"/>
+        <w:rPr>
+          <w:rFonts w:ascii="Arial" w:hAnsi="Arial" w:cs="Arial"/>
+          <w:color w:val="00B0F0"/>
+          <w:sz w:val="19"/>
+          <w:szCs w:val="19"/>
+        </w:rPr>
+      </w:pPr>
+      <w:r>
+        <w:rPr>
+          <w:rFonts w:ascii="Arial" w:hAnsi="Arial" w:cs="Arial"/>
+          <w:color w:val="00B0F0"/>
+          <w:sz w:val="19"/>
+          <w:szCs w:val="19"/>
+        </w:rPr>
+        <w:t>Despite AA force fields being more physically realistic, most do not provide quantitatively reliable v</w:t>
+      </w:r>
+      <w:r>
+        <w:rPr>
+          <w:rFonts w:ascii="Arial" w:hAnsi="Arial" w:cs="Arial"/>
+          <w:color w:val="00B0F0"/>
+          <w:sz w:val="19"/>
+          <w:szCs w:val="19"/>
+        </w:rPr>
+        <w:tab/>
+      </w:r>
+      <w:proofErr w:type="spellStart"/>
+      <w:r>
+        <w:rPr>
+          <w:rFonts w:ascii="Arial" w:hAnsi="Arial" w:cs="Arial"/>
+          <w:color w:val="00B0F0"/>
+          <w:sz w:val="19"/>
+          <w:szCs w:val="19"/>
+        </w:rPr>
+        <w:t>iscosities</w:t>
+      </w:r>
+      <w:proofErr w:type="spellEnd"/>
+      <w:r>
+        <w:rPr>
+          <w:rFonts w:ascii="Arial" w:hAnsi="Arial" w:cs="Arial"/>
+          <w:color w:val="00B0F0"/>
+          <w:sz w:val="19"/>
+          <w:szCs w:val="19"/>
+        </w:rPr>
+        <w:t xml:space="preserve"> and some </w:t>
+      </w:r>
+      <w:r>
+        <w:rPr>
+          <w:rFonts w:ascii="Arial" w:hAnsi="Arial" w:cs="Arial"/>
+          <w:color w:val="00B0F0"/>
+          <w:sz w:val="19"/>
+          <w:szCs w:val="19"/>
+        </w:rPr>
+        <w:t xml:space="preserve">are </w:t>
+      </w:r>
+      <w:proofErr w:type="gramStart"/>
+      <w:r>
+        <w:rPr>
+          <w:rFonts w:ascii="Arial" w:hAnsi="Arial" w:cs="Arial"/>
+          <w:color w:val="00B0F0"/>
+          <w:sz w:val="19"/>
+          <w:szCs w:val="19"/>
+        </w:rPr>
+        <w:t>actually</w:t>
+      </w:r>
+      <w:r>
+        <w:rPr>
+          <w:rFonts w:ascii="Arial" w:hAnsi="Arial" w:cs="Arial"/>
+          <w:color w:val="00B0F0"/>
+          <w:sz w:val="19"/>
+          <w:szCs w:val="19"/>
+        </w:rPr>
+        <w:t xml:space="preserve"> less</w:t>
+      </w:r>
+      <w:proofErr w:type="gramEnd"/>
+      <w:r>
+        <w:rPr>
+          <w:rFonts w:ascii="Arial" w:hAnsi="Arial" w:cs="Arial"/>
+          <w:color w:val="00B0F0"/>
+          <w:sz w:val="19"/>
+          <w:szCs w:val="19"/>
+        </w:rPr>
+        <w:t xml:space="preserve"> accurate than their simpler UA counterparts</w:t>
+      </w:r>
+    </w:p>
+    <w:p>
+      <w:pPr>
         <w:shd w:val="clear" w:color="auto" w:fill="FFFFFF"/>
         <w:spacing w:after="0" w:line="240" w:lineRule="auto"/>
-        <w:rPr>
-          <w:rFonts w:ascii="Arial" w:hAnsi="Arial" w:cs="Arial"/>
-          <w:color w:val="00B0F0"/>
-          <w:sz w:val="19"/>
-          <w:szCs w:val="19"/>
-        </w:rPr>
-      </w:pPr>
-      <w:r>
-        <w:rPr>
-          <w:rFonts w:ascii="Arial" w:hAnsi="Arial" w:cs="Arial"/>
-          <w:color w:val="00B0F0"/>
-          <w:sz w:val="19"/>
-          <w:szCs w:val="19"/>
-        </w:rPr>
-        <w:t>Surprisingly</w:t>
-      </w:r>
-      <w:r>
-        <w:rPr>
-          <w:rFonts w:ascii="Arial" w:hAnsi="Arial" w:cs="Arial"/>
-          <w:color w:val="00B0F0"/>
-          <w:sz w:val="19"/>
-          <w:szCs w:val="19"/>
-        </w:rPr>
-        <w:t xml:space="preserve">, Ewen et al. </w:t>
-      </w:r>
-      <w:r>
-        <w:rPr>
-          <w:rFonts w:ascii="Arial" w:hAnsi="Arial" w:cs="Arial"/>
-          <w:color w:val="00B0F0"/>
-          <w:sz w:val="19"/>
-          <w:szCs w:val="19"/>
-        </w:rPr>
-        <w:t>re</w:t>
-      </w:r>
-      <w:r>
-        <w:rPr>
-          <w:rFonts w:ascii="Arial" w:hAnsi="Arial" w:cs="Arial"/>
-          <w:color w:val="00B0F0"/>
-          <w:sz w:val="19"/>
-          <w:szCs w:val="19"/>
-        </w:rPr>
-        <w:t xml:space="preserve">port that the Potoff (UA Mie 16-6) force field </w:t>
-      </w:r>
-      <w:r>
-        <w:rPr>
-          <w:rFonts w:ascii="Arial" w:hAnsi="Arial" w:cs="Arial"/>
-          <w:color w:val="00B0F0"/>
-          <w:sz w:val="19"/>
-          <w:szCs w:val="19"/>
-        </w:rPr>
-        <w:t xml:space="preserve">significantly under predicts viscosity for </w:t>
-      </w:r>
-      <w:r>
-        <w:rPr>
-          <w:rFonts w:ascii="Arial" w:hAnsi="Arial" w:cs="Arial"/>
-          <w:i/>
-          <w:color w:val="00B0F0"/>
-          <w:sz w:val="19"/>
-          <w:szCs w:val="19"/>
-        </w:rPr>
-        <w:t>n</w:t>
-      </w:r>
-      <w:r>
-        <w:rPr>
-          <w:rFonts w:ascii="Arial" w:hAnsi="Arial" w:cs="Arial"/>
-          <w:color w:val="00B0F0"/>
-          <w:sz w:val="19"/>
-          <w:szCs w:val="19"/>
-        </w:rPr>
-        <w:t xml:space="preserve">-hexadecane at a pressure of 202.7 </w:t>
-      </w:r>
-      <w:proofErr w:type="spellStart"/>
-      <w:r>
-        <w:rPr>
-          <w:rFonts w:ascii="Arial" w:hAnsi="Arial" w:cs="Arial"/>
-          <w:color w:val="00B0F0"/>
-          <w:sz w:val="19"/>
-          <w:szCs w:val="19"/>
-        </w:rPr>
-        <w:t>MPa</w:t>
-      </w:r>
-      <w:proofErr w:type="spellEnd"/>
-      <w:r>
-        <w:rPr>
-          <w:rFonts w:ascii="Arial" w:hAnsi="Arial" w:cs="Arial"/>
-          <w:color w:val="00B0F0"/>
-          <w:sz w:val="19"/>
-          <w:szCs w:val="19"/>
-        </w:rPr>
-        <w:t xml:space="preserve"> and a temperature of 423 K</w:t>
-      </w:r>
+        <w:ind w:left="360" w:firstLine="360"/>
+        <w:rPr>
+          <w:rFonts w:ascii="Arial" w:hAnsi="Arial" w:cs="Arial"/>
+          <w:color w:val="00B0F0"/>
+          <w:sz w:val="19"/>
+          <w:szCs w:val="19"/>
+        </w:rPr>
+      </w:pPr>
     </w:p>
     <w:p>
       <w:pPr>
@@ -3995,6 +4276,472 @@
           <w:szCs w:val="19"/>
         </w:rPr>
       </w:pPr>
+      <w:r>
+        <w:rPr>
+          <w:rFonts w:ascii="Arial" w:hAnsi="Arial" w:cs="Arial"/>
+          <w:color w:val="00B0F0"/>
+          <w:sz w:val="19"/>
+          <w:szCs w:val="19"/>
+        </w:rPr>
+        <w:t>P</w:t>
+      </w:r>
+      <w:r>
+        <w:rPr>
+          <w:rFonts w:ascii="Arial" w:hAnsi="Arial" w:cs="Arial"/>
+          <w:color w:val="00B0F0"/>
+          <w:sz w:val="19"/>
+          <w:szCs w:val="19"/>
+        </w:rPr>
+        <w:t>age 6</w:t>
+      </w:r>
+      <w:r>
+        <w:rPr>
+          <w:rFonts w:ascii="Arial" w:hAnsi="Arial" w:cs="Arial"/>
+          <w:color w:val="00B0F0"/>
+          <w:sz w:val="19"/>
+          <w:szCs w:val="19"/>
+        </w:rPr>
+        <w:t>:</w:t>
+      </w:r>
+    </w:p>
+    <w:p>
+      <w:pPr>
+        <w:shd w:val="clear" w:color="auto" w:fill="FFFFFF"/>
+        <w:spacing w:after="0" w:line="240" w:lineRule="auto"/>
+        <w:rPr>
+          <w:rFonts w:ascii="Arial" w:hAnsi="Arial" w:cs="Arial"/>
+          <w:color w:val="00B0F0"/>
+          <w:sz w:val="19"/>
+          <w:szCs w:val="19"/>
+        </w:rPr>
+      </w:pPr>
+    </w:p>
+    <w:p>
+      <w:pPr>
+        <w:pStyle w:val="ListParagraph"/>
+        <w:shd w:val="clear" w:color="auto" w:fill="FFFFFF"/>
+        <w:spacing w:after="0" w:line="240" w:lineRule="auto"/>
+        <w:rPr>
+          <w:rFonts w:ascii="Arial" w:hAnsi="Arial" w:cs="Arial"/>
+          <w:color w:val="00B0F0"/>
+          <w:sz w:val="19"/>
+          <w:szCs w:val="19"/>
+        </w:rPr>
+      </w:pPr>
+      <w:r>
+        <w:rPr>
+          <w:rFonts w:ascii="Arial" w:hAnsi="Arial" w:cs="Arial"/>
+          <w:color w:val="00B0F0"/>
+          <w:sz w:val="19"/>
+          <w:szCs w:val="19"/>
+        </w:rPr>
+        <w:t>(we are aware of only three</w:t>
+      </w:r>
+      <w:r>
+        <w:rPr>
+          <w:rFonts w:ascii="Arial" w:hAnsi="Arial" w:cs="Arial"/>
+          <w:color w:val="00B0F0"/>
+          <w:sz w:val="19"/>
+          <w:szCs w:val="19"/>
+        </w:rPr>
+        <w:t xml:space="preserve"> reported viscosity values with</w:t>
+      </w:r>
+      <w:r>
+        <w:rPr>
+          <w:rFonts w:ascii="Arial" w:hAnsi="Arial" w:cs="Arial"/>
+          <w:color w:val="00B0F0"/>
+          <w:sz w:val="19"/>
+          <w:szCs w:val="19"/>
+        </w:rPr>
+        <w:t xml:space="preserve"> the Potoff force field for normal or branched alkanes </w:t>
+      </w:r>
+      <w:r>
+        <w:rPr>
+          <w:rFonts w:ascii="Arial" w:hAnsi="Arial" w:cs="Arial"/>
+          <w:color w:val="00B0F0"/>
+          <w:sz w:val="19"/>
+          <w:szCs w:val="19"/>
+        </w:rPr>
+        <w:t>[31</w:t>
+      </w:r>
+      <w:r>
+        <w:rPr>
+          <w:rFonts w:ascii="Arial" w:hAnsi="Arial" w:cs="Arial"/>
+          <w:color w:val="00B0F0"/>
+          <w:sz w:val="19"/>
+          <w:szCs w:val="19"/>
+        </w:rPr>
+        <w:t>])</w:t>
+      </w:r>
+    </w:p>
+    <w:p>
+      <w:pPr>
+        <w:pStyle w:val="ListParagraph"/>
+        <w:shd w:val="clear" w:color="auto" w:fill="FFFFFF"/>
+        <w:spacing w:after="0" w:line="240" w:lineRule="auto"/>
+        <w:rPr>
+          <w:rFonts w:ascii="Arial" w:hAnsi="Arial" w:cs="Arial"/>
+          <w:color w:val="00B0F0"/>
+          <w:sz w:val="19"/>
+          <w:szCs w:val="19"/>
+        </w:rPr>
+      </w:pPr>
+    </w:p>
+    <w:p>
+      <w:pPr>
+        <w:shd w:val="clear" w:color="auto" w:fill="FFFFFF"/>
+        <w:spacing w:after="0" w:line="240" w:lineRule="auto"/>
+        <w:rPr>
+          <w:rFonts w:ascii="Arial" w:hAnsi="Arial" w:cs="Arial"/>
+          <w:color w:val="00B0F0"/>
+          <w:sz w:val="19"/>
+          <w:szCs w:val="19"/>
+        </w:rPr>
+      </w:pPr>
+      <w:r>
+        <w:rPr>
+          <w:rFonts w:ascii="Arial" w:hAnsi="Arial" w:cs="Arial"/>
+          <w:color w:val="00B0F0"/>
+          <w:sz w:val="19"/>
+          <w:szCs w:val="19"/>
+        </w:rPr>
+        <w:t>Page 19:</w:t>
+      </w:r>
+    </w:p>
+    <w:p>
+      <w:pPr>
+        <w:pStyle w:val="ListParagraph"/>
+        <w:shd w:val="clear" w:color="auto" w:fill="FFFFFF"/>
+        <w:spacing w:after="0" w:line="240" w:lineRule="auto"/>
+        <w:rPr>
+          <w:rFonts w:ascii="Arial" w:hAnsi="Arial" w:cs="Arial"/>
+          <w:color w:val="00B0F0"/>
+          <w:sz w:val="19"/>
+          <w:szCs w:val="19"/>
+        </w:rPr>
+      </w:pPr>
+    </w:p>
+    <w:p>
+      <w:pPr>
+        <w:pStyle w:val="ListParagraph"/>
+        <w:shd w:val="clear" w:color="auto" w:fill="FFFFFF"/>
+        <w:spacing w:after="0" w:line="240" w:lineRule="auto"/>
+        <w:rPr>
+          <w:rFonts w:ascii="Arial" w:hAnsi="Arial" w:cs="Arial"/>
+          <w:color w:val="00B0F0"/>
+          <w:sz w:val="19"/>
+          <w:szCs w:val="19"/>
+        </w:rPr>
+      </w:pPr>
+      <w:r>
+        <w:rPr>
+          <w:rFonts w:ascii="Arial" w:hAnsi="Arial" w:cs="Arial"/>
+          <w:color w:val="00B0F0"/>
+          <w:sz w:val="19"/>
+          <w:szCs w:val="19"/>
+        </w:rPr>
+        <w:t>Surprisingly</w:t>
+      </w:r>
+      <w:r>
+        <w:rPr>
+          <w:rFonts w:ascii="Arial" w:hAnsi="Arial" w:cs="Arial"/>
+          <w:color w:val="00B0F0"/>
+          <w:sz w:val="19"/>
+          <w:szCs w:val="19"/>
+        </w:rPr>
+        <w:t xml:space="preserve">, Ewen et al. </w:t>
+      </w:r>
+      <w:r>
+        <w:rPr>
+          <w:rFonts w:ascii="Arial" w:hAnsi="Arial" w:cs="Arial"/>
+          <w:color w:val="00B0F0"/>
+          <w:sz w:val="19"/>
+          <w:szCs w:val="19"/>
+        </w:rPr>
+        <w:t>re</w:t>
+      </w:r>
+      <w:r>
+        <w:rPr>
+          <w:rFonts w:ascii="Arial" w:hAnsi="Arial" w:cs="Arial"/>
+          <w:color w:val="00B0F0"/>
+          <w:sz w:val="19"/>
+          <w:szCs w:val="19"/>
+        </w:rPr>
+        <w:t xml:space="preserve">port that the Potoff (UA Mie 16-6) force field </w:t>
+      </w:r>
+      <w:r>
+        <w:rPr>
+          <w:rFonts w:ascii="Arial" w:hAnsi="Arial" w:cs="Arial"/>
+          <w:color w:val="00B0F0"/>
+          <w:sz w:val="19"/>
+          <w:szCs w:val="19"/>
+        </w:rPr>
+        <w:t xml:space="preserve">significantly under predicts viscosity for </w:t>
+      </w:r>
+      <w:r>
+        <w:rPr>
+          <w:rFonts w:ascii="Arial" w:hAnsi="Arial" w:cs="Arial"/>
+          <w:i/>
+          <w:color w:val="00B0F0"/>
+          <w:sz w:val="19"/>
+          <w:szCs w:val="19"/>
+        </w:rPr>
+        <w:t>n</w:t>
+      </w:r>
+      <w:r>
+        <w:rPr>
+          <w:rFonts w:ascii="Arial" w:hAnsi="Arial" w:cs="Arial"/>
+          <w:color w:val="00B0F0"/>
+          <w:sz w:val="19"/>
+          <w:szCs w:val="19"/>
+        </w:rPr>
+        <w:t xml:space="preserve">-hexadecane at a pressure of 202.7 </w:t>
+      </w:r>
+      <w:proofErr w:type="spellStart"/>
+      <w:r>
+        <w:rPr>
+          <w:rFonts w:ascii="Arial" w:hAnsi="Arial" w:cs="Arial"/>
+          <w:color w:val="00B0F0"/>
+          <w:sz w:val="19"/>
+          <w:szCs w:val="19"/>
+        </w:rPr>
+        <w:t>MPa</w:t>
+      </w:r>
+      <w:proofErr w:type="spellEnd"/>
+      <w:r>
+        <w:rPr>
+          <w:rFonts w:ascii="Arial" w:hAnsi="Arial" w:cs="Arial"/>
+          <w:color w:val="00B0F0"/>
+          <w:sz w:val="19"/>
+          <w:szCs w:val="19"/>
+        </w:rPr>
+        <w:t xml:space="preserve"> and a temperature of 423 K</w:t>
+      </w:r>
+      <w:r>
+        <w:rPr>
+          <w:rFonts w:ascii="Arial" w:hAnsi="Arial" w:cs="Arial"/>
+          <w:color w:val="00B0F0"/>
+          <w:sz w:val="19"/>
+          <w:szCs w:val="19"/>
+        </w:rPr>
+        <w:t xml:space="preserve"> [31].</w:t>
+      </w:r>
+    </w:p>
+    <w:p>
+      <w:pPr>
+        <w:shd w:val="clear" w:color="auto" w:fill="FFFFFF"/>
+        <w:spacing w:after="0" w:line="240" w:lineRule="auto"/>
+        <w:rPr>
+          <w:rFonts w:ascii="Arial" w:hAnsi="Arial" w:cs="Arial"/>
+          <w:color w:val="00B0F0"/>
+          <w:sz w:val="19"/>
+          <w:szCs w:val="19"/>
+        </w:rPr>
+      </w:pPr>
+    </w:p>
+    <w:p>
+      <w:pPr>
+        <w:shd w:val="clear" w:color="auto" w:fill="FFFFFF"/>
+        <w:spacing w:after="0" w:line="240" w:lineRule="auto"/>
+        <w:rPr>
+          <w:rFonts w:ascii="Arial" w:hAnsi="Arial" w:cs="Arial"/>
+          <w:color w:val="00B0F0"/>
+          <w:sz w:val="19"/>
+          <w:szCs w:val="19"/>
+        </w:rPr>
+      </w:pPr>
+    </w:p>
+    <w:p>
+      <w:pPr>
+        <w:shd w:val="clear" w:color="auto" w:fill="FFFFFF"/>
+        <w:spacing w:after="0" w:line="240" w:lineRule="auto"/>
+        <w:rPr>
+          <w:rFonts w:ascii="Arial" w:hAnsi="Arial" w:cs="Arial"/>
+          <w:color w:val="00B0F0"/>
+          <w:sz w:val="19"/>
+          <w:szCs w:val="19"/>
+        </w:rPr>
+      </w:pPr>
+    </w:p>
+    <w:p>
+      <w:pPr>
+        <w:shd w:val="clear" w:color="auto" w:fill="FFFFFF"/>
+        <w:spacing w:after="0" w:line="240" w:lineRule="auto"/>
+        <w:rPr>
+          <w:rFonts w:ascii="Arial" w:hAnsi="Arial" w:cs="Arial"/>
+          <w:color w:val="00B0F0"/>
+          <w:sz w:val="19"/>
+          <w:szCs w:val="19"/>
+        </w:rPr>
+      </w:pPr>
+    </w:p>
+    <w:p>
+      <w:pPr>
+        <w:shd w:val="clear" w:color="auto" w:fill="FFFFFF"/>
+        <w:spacing w:after="0" w:line="240" w:lineRule="auto"/>
+        <w:rPr>
+          <w:rFonts w:ascii="Arial" w:hAnsi="Arial" w:cs="Arial"/>
+          <w:color w:val="00B0F0"/>
+          <w:sz w:val="19"/>
+          <w:szCs w:val="19"/>
+        </w:rPr>
+      </w:pPr>
+    </w:p>
+    <w:p>
+      <w:pPr>
+        <w:shd w:val="clear" w:color="auto" w:fill="FFFFFF"/>
+        <w:spacing w:after="0" w:line="240" w:lineRule="auto"/>
+        <w:rPr>
+          <w:rFonts w:ascii="Arial" w:hAnsi="Arial" w:cs="Arial"/>
+          <w:color w:val="00B0F0"/>
+          <w:sz w:val="19"/>
+          <w:szCs w:val="19"/>
+        </w:rPr>
+      </w:pPr>
+    </w:p>
+    <w:p>
+      <w:pPr>
+        <w:shd w:val="clear" w:color="auto" w:fill="FFFFFF"/>
+        <w:spacing w:after="0" w:line="240" w:lineRule="auto"/>
+        <w:rPr>
+          <w:rFonts w:ascii="Arial" w:hAnsi="Arial" w:cs="Arial"/>
+          <w:color w:val="00B0F0"/>
+          <w:sz w:val="19"/>
+          <w:szCs w:val="19"/>
+        </w:rPr>
+      </w:pPr>
+    </w:p>
+    <w:p>
+      <w:pPr>
+        <w:shd w:val="clear" w:color="auto" w:fill="FFFFFF"/>
+        <w:spacing w:after="0" w:line="240" w:lineRule="auto"/>
+        <w:rPr>
+          <w:rFonts w:ascii="Arial" w:hAnsi="Arial" w:cs="Arial"/>
+          <w:color w:val="00B0F0"/>
+          <w:sz w:val="19"/>
+          <w:szCs w:val="19"/>
+        </w:rPr>
+      </w:pPr>
+    </w:p>
+    <w:p>
+      <w:pPr>
+        <w:shd w:val="clear" w:color="auto" w:fill="FFFFFF"/>
+        <w:spacing w:after="0" w:line="240" w:lineRule="auto"/>
+        <w:rPr>
+          <w:rFonts w:ascii="Arial" w:hAnsi="Arial" w:cs="Arial"/>
+          <w:color w:val="00B0F0"/>
+          <w:sz w:val="19"/>
+          <w:szCs w:val="19"/>
+        </w:rPr>
+      </w:pPr>
+    </w:p>
+    <w:p>
+      <w:pPr>
+        <w:shd w:val="clear" w:color="auto" w:fill="FFFFFF"/>
+        <w:spacing w:after="0" w:line="240" w:lineRule="auto"/>
+        <w:rPr>
+          <w:rFonts w:ascii="Arial" w:hAnsi="Arial" w:cs="Arial"/>
+          <w:color w:val="00B0F0"/>
+          <w:sz w:val="19"/>
+          <w:szCs w:val="19"/>
+        </w:rPr>
+      </w:pPr>
+    </w:p>
+    <w:p>
+      <w:pPr>
+        <w:shd w:val="clear" w:color="auto" w:fill="FFFFFF"/>
+        <w:spacing w:after="0" w:line="240" w:lineRule="auto"/>
+        <w:rPr>
+          <w:rFonts w:ascii="Arial" w:hAnsi="Arial" w:cs="Arial"/>
+          <w:color w:val="00B0F0"/>
+          <w:sz w:val="19"/>
+          <w:szCs w:val="19"/>
+        </w:rPr>
+      </w:pPr>
+    </w:p>
+    <w:p>
+      <w:pPr>
+        <w:shd w:val="clear" w:color="auto" w:fill="FFFFFF"/>
+        <w:spacing w:after="0" w:line="240" w:lineRule="auto"/>
+        <w:rPr>
+          <w:rFonts w:ascii="Arial" w:hAnsi="Arial" w:cs="Arial"/>
+          <w:color w:val="00B0F0"/>
+          <w:sz w:val="19"/>
+          <w:szCs w:val="19"/>
+        </w:rPr>
+      </w:pPr>
+    </w:p>
+    <w:p>
+      <w:pPr>
+        <w:shd w:val="clear" w:color="auto" w:fill="FFFFFF"/>
+        <w:spacing w:after="0" w:line="240" w:lineRule="auto"/>
+        <w:rPr>
+          <w:rFonts w:ascii="Arial" w:hAnsi="Arial" w:cs="Arial"/>
+          <w:color w:val="00B0F0"/>
+          <w:sz w:val="19"/>
+          <w:szCs w:val="19"/>
+        </w:rPr>
+      </w:pPr>
+    </w:p>
+    <w:p>
+      <w:pPr>
+        <w:shd w:val="clear" w:color="auto" w:fill="FFFFFF"/>
+        <w:spacing w:after="0" w:line="240" w:lineRule="auto"/>
+        <w:rPr>
+          <w:rFonts w:ascii="Arial" w:hAnsi="Arial" w:cs="Arial"/>
+          <w:color w:val="00B0F0"/>
+          <w:sz w:val="19"/>
+          <w:szCs w:val="19"/>
+        </w:rPr>
+      </w:pPr>
+    </w:p>
+    <w:p>
+      <w:pPr>
+        <w:shd w:val="clear" w:color="auto" w:fill="FFFFFF"/>
+        <w:spacing w:after="0" w:line="240" w:lineRule="auto"/>
+        <w:rPr>
+          <w:rFonts w:ascii="Arial" w:hAnsi="Arial" w:cs="Arial"/>
+          <w:color w:val="00B0F0"/>
+          <w:sz w:val="19"/>
+          <w:szCs w:val="19"/>
+        </w:rPr>
+      </w:pPr>
+    </w:p>
+    <w:p>
+      <w:pPr>
+        <w:shd w:val="clear" w:color="auto" w:fill="FFFFFF"/>
+        <w:spacing w:after="0" w:line="240" w:lineRule="auto"/>
+        <w:rPr>
+          <w:rFonts w:ascii="Arial" w:hAnsi="Arial" w:cs="Arial"/>
+          <w:color w:val="00B0F0"/>
+          <w:sz w:val="19"/>
+          <w:szCs w:val="19"/>
+        </w:rPr>
+      </w:pPr>
+    </w:p>
+    <w:p>
+      <w:pPr>
+        <w:shd w:val="clear" w:color="auto" w:fill="FFFFFF"/>
+        <w:spacing w:after="0" w:line="240" w:lineRule="auto"/>
+        <w:rPr>
+          <w:rFonts w:ascii="Arial" w:hAnsi="Arial" w:cs="Arial"/>
+          <w:color w:val="00B0F0"/>
+          <w:sz w:val="19"/>
+          <w:szCs w:val="19"/>
+        </w:rPr>
+      </w:pPr>
+    </w:p>
+    <w:p>
+      <w:pPr>
+        <w:shd w:val="clear" w:color="auto" w:fill="FFFFFF"/>
+        <w:spacing w:after="0" w:line="240" w:lineRule="auto"/>
+        <w:rPr>
+          <w:rFonts w:ascii="Arial" w:hAnsi="Arial" w:cs="Arial"/>
+          <w:color w:val="00B0F0"/>
+          <w:sz w:val="19"/>
+          <w:szCs w:val="19"/>
+        </w:rPr>
+      </w:pPr>
     </w:p>
     <w:p>
       <w:pPr>
@@ -4008,6 +4755,7 @@
           <w:rFonts w:ascii="Cambria" w:hAnsi="Cambria"/>
           <w:sz w:val="32"/>
         </w:rPr>
+        <w:lastRenderedPageBreak/>
         <w:t>Reviewer #</w:t>
       </w:r>
       <w:r>
@@ -4267,13 +5015,9 @@
       <w:r>
         <w:t xml:space="preserve">Page 4: </w:t>
       </w:r>
-      <w:bookmarkStart w:id="1" w:name="_Hlk525547853"/>
-      <w:r>
-        <w:t xml:space="preserve">It is stated that entropy scaling approach requires a reference viscosity and an adequate equation of state. This statement is not fully valid, as excess entropy can be deduced from molecular </w:t>
-      </w:r>
-      <w:r>
-        <w:lastRenderedPageBreak/>
-        <w:t xml:space="preserve">simulations (e.g. </w:t>
+      <w:bookmarkStart w:id="0" w:name="_Hlk525547853"/>
+      <w:r>
+        <w:t xml:space="preserve">It is stated that entropy scaling approach requires a reference viscosity and an adequate equation of state. This statement is not fully valid, as excess entropy can be deduced from molecular simulations (e.g. </w:t>
       </w:r>
       <w:proofErr w:type="spellStart"/>
       <w:r>
@@ -4291,7 +5035,7 @@
       <w:r>
         <w:t xml:space="preserve"> et al., J. Chem. Phys. 134, 2011)</w:t>
       </w:r>
-      <w:bookmarkEnd w:id="1"/>
+      <w:bookmarkEnd w:id="0"/>
     </w:p>
     <w:p>
       <w:pPr>
@@ -4328,7 +5072,7 @@
           <w:szCs w:val="19"/>
         </w:rPr>
       </w:pPr>
-      <w:bookmarkStart w:id="2" w:name="_Hlk525548300"/>
+      <w:bookmarkStart w:id="1" w:name="_Hlk525548300"/>
       <w:r>
         <w:rPr>
           <w:rFonts w:ascii="Arial" w:hAnsi="Arial" w:cs="Arial"/>
@@ -4401,52 +5145,112 @@
           <w:sz w:val="19"/>
           <w:szCs w:val="19"/>
         </w:rPr>
-        <w:t xml:space="preserve"> sentence on page 4 by adding the word</w:t>
-      </w:r>
-      <w:r>
-        <w:rPr>
-          <w:rFonts w:ascii="Arial" w:hAnsi="Arial" w:cs="Arial"/>
-          <w:color w:val="00B0F0"/>
-          <w:sz w:val="19"/>
-          <w:szCs w:val="19"/>
-        </w:rPr>
-        <w:t>s</w:t>
-      </w:r>
-      <w:r>
-        <w:rPr>
-          <w:rFonts w:ascii="Arial" w:hAnsi="Arial" w:cs="Arial"/>
-          <w:color w:val="00B0F0"/>
-          <w:sz w:val="19"/>
-          <w:szCs w:val="19"/>
-        </w:rPr>
-        <w:t xml:space="preserve"> “typically” and “</w:t>
-      </w:r>
-      <w:r>
-        <w:rPr>
-          <w:rFonts w:ascii="Arial" w:hAnsi="Arial" w:cs="Arial"/>
-          <w:color w:val="00B0F0"/>
-          <w:sz w:val="19"/>
-          <w:szCs w:val="19"/>
-        </w:rPr>
-        <w:t>or ‘</w:t>
-      </w:r>
-      <w:r>
-        <w:rPr>
-          <w:rFonts w:ascii="Arial" w:hAnsi="Arial" w:cs="Arial"/>
-          <w:color w:val="00B0F0"/>
-          <w:sz w:val="19"/>
-          <w:szCs w:val="19"/>
-        </w:rPr>
-        <w:t>reducing</w:t>
-      </w:r>
-      <w:r>
-        <w:rPr>
-          <w:rFonts w:ascii="Arial" w:hAnsi="Arial" w:cs="Arial"/>
-          <w:color w:val="00B0F0"/>
-          <w:sz w:val="19"/>
-          <w:szCs w:val="19"/>
-        </w:rPr>
-        <w:t>’</w:t>
+        <w:t xml:space="preserve"> sentence on page 4</w:t>
+      </w:r>
+      <w:r>
+        <w:rPr>
+          <w:rFonts w:ascii="Arial" w:hAnsi="Arial" w:cs="Arial"/>
+          <w:color w:val="00B0F0"/>
+          <w:sz w:val="19"/>
+          <w:szCs w:val="19"/>
+        </w:rPr>
+        <w:t xml:space="preserve"> (see below)</w:t>
+      </w:r>
+      <w:r>
+        <w:rPr>
+          <w:rFonts w:ascii="Arial" w:hAnsi="Arial" w:cs="Arial"/>
+          <w:color w:val="00B0F0"/>
+          <w:sz w:val="19"/>
+          <w:szCs w:val="19"/>
+        </w:rPr>
+        <w:t>. We also include a follow-up sentence expressing the role molecular simulation can play.</w:t>
+      </w:r>
+    </w:p>
+    <w:p>
+      <w:pPr>
+        <w:ind w:left="720"/>
+        <w:rPr>
+          <w:rFonts w:ascii="Arial" w:hAnsi="Arial" w:cs="Arial"/>
+          <w:color w:val="00B0F0"/>
+          <w:sz w:val="19"/>
+          <w:szCs w:val="19"/>
+        </w:rPr>
+      </w:pPr>
+      <w:bookmarkStart w:id="2" w:name="_Hlk525547812"/>
+      <w:r>
+        <w:rPr>
+          <w:rFonts w:ascii="Arial" w:hAnsi="Arial" w:cs="Arial"/>
+          <w:color w:val="00B0F0"/>
+          <w:sz w:val="19"/>
+          <w:szCs w:val="19"/>
+        </w:rPr>
+        <w:t xml:space="preserve">While entropy scaling has a stronger theoretical basis, it </w:t>
+      </w:r>
+      <w:r>
+        <w:rPr>
+          <w:rFonts w:ascii="Arial" w:hAnsi="Arial" w:cs="Arial"/>
+          <w:b/>
+          <w:color w:val="00B0F0"/>
+          <w:sz w:val="19"/>
+          <w:szCs w:val="19"/>
+        </w:rPr>
+        <w:t>typically</w:t>
+      </w:r>
+      <w:r>
+        <w:rPr>
+          <w:rFonts w:ascii="Arial" w:hAnsi="Arial" w:cs="Arial"/>
+          <w:color w:val="00B0F0"/>
+          <w:sz w:val="19"/>
+          <w:szCs w:val="19"/>
+        </w:rPr>
+        <w:t xml:space="preserve"> requires a </w:t>
+      </w:r>
+      <w:r>
+        <w:rPr>
+          <w:rFonts w:ascii="Arial" w:hAnsi="Arial" w:cs="Arial"/>
+          <w:b/>
+          <w:color w:val="00B0F0"/>
+          <w:sz w:val="19"/>
+          <w:szCs w:val="19"/>
+        </w:rPr>
+        <w:t>non-arbitrary choice</w:t>
+      </w:r>
+      <w:r>
+        <w:rPr>
+          <w:rFonts w:ascii="Arial" w:hAnsi="Arial" w:cs="Arial"/>
+          <w:color w:val="00B0F0"/>
+          <w:sz w:val="19"/>
+          <w:szCs w:val="19"/>
+        </w:rPr>
+        <w:t xml:space="preserve"> of the</w:t>
+      </w:r>
+      <w:r>
+        <w:rPr>
+          <w:rFonts w:ascii="Arial" w:hAnsi="Arial" w:cs="Arial"/>
+          <w:color w:val="00B0F0"/>
+          <w:sz w:val="19"/>
+          <w:szCs w:val="19"/>
+        </w:rPr>
+        <w:t xml:space="preserve"> reference</w:t>
+      </w:r>
+      <w:r>
+        <w:rPr>
+          <w:rFonts w:ascii="Arial" w:hAnsi="Arial" w:cs="Arial"/>
+          <w:color w:val="00B0F0"/>
+          <w:sz w:val="19"/>
+          <w:szCs w:val="19"/>
+        </w:rPr>
+        <w:t xml:space="preserve"> </w:t>
+      </w:r>
+      <w:r>
+        <w:rPr>
+          <w:rFonts w:ascii="Arial" w:hAnsi="Arial" w:cs="Arial"/>
+          <w:b/>
+          <w:color w:val="00B0F0"/>
+          <w:sz w:val="19"/>
+          <w:szCs w:val="19"/>
+        </w:rPr>
+        <w:t>or ``reducing’’</w:t>
       </w:r>
       <w:r>
         <w:rPr>
@@ -4464,75 +5268,65 @@
           <w:sz w:val="19"/>
           <w:szCs w:val="19"/>
         </w:rPr>
-        <w:t>”</w:t>
-      </w:r>
-      <w:r>
-        <w:rPr>
-          <w:rFonts w:ascii="Arial" w:hAnsi="Arial" w:cs="Arial"/>
-          <w:color w:val="00B0F0"/>
-          <w:sz w:val="19"/>
-          <w:szCs w:val="19"/>
-        </w:rPr>
-        <w:t>. We also include a follow-up sentence expressing the role molecular simulation can play.</w:t>
-      </w:r>
-    </w:p>
-    <w:p>
-      <w:pPr>
-        <w:ind w:left="720"/>
-        <w:rPr>
-          <w:rFonts w:ascii="Arial" w:hAnsi="Arial" w:cs="Arial"/>
-          <w:color w:val="00B0F0"/>
-          <w:sz w:val="19"/>
-          <w:szCs w:val="19"/>
-        </w:rPr>
-      </w:pPr>
-      <w:bookmarkStart w:id="3" w:name="_Hlk525547812"/>
-      <w:r>
-        <w:rPr>
-          <w:rFonts w:ascii="Arial" w:hAnsi="Arial" w:cs="Arial"/>
-          <w:color w:val="00B0F0"/>
-          <w:sz w:val="19"/>
-          <w:szCs w:val="19"/>
-        </w:rPr>
-        <w:t xml:space="preserve">While entropy scaling has a stronger theoretical basis, it </w:t>
-      </w:r>
-      <w:r>
-        <w:rPr>
-          <w:rFonts w:ascii="Arial" w:hAnsi="Arial" w:cs="Arial"/>
-          <w:b/>
-          <w:color w:val="00B0F0"/>
-          <w:sz w:val="19"/>
-          <w:szCs w:val="19"/>
-        </w:rPr>
-        <w:t>typically</w:t>
-      </w:r>
-      <w:r>
-        <w:rPr>
-          <w:rFonts w:ascii="Arial" w:hAnsi="Arial" w:cs="Arial"/>
-          <w:color w:val="00B0F0"/>
-          <w:sz w:val="19"/>
-          <w:szCs w:val="19"/>
-        </w:rPr>
-        <w:t xml:space="preserve"> requires a </w:t>
-      </w:r>
-      <w:r>
-        <w:rPr>
-          <w:rFonts w:ascii="Arial" w:hAnsi="Arial" w:cs="Arial"/>
-          <w:color w:val="00B0F0"/>
-          <w:sz w:val="19"/>
-          <w:szCs w:val="19"/>
-        </w:rPr>
-        <w:t>non-arbitrary choice of the</w:t>
-      </w:r>
-      <w:r>
-        <w:rPr>
-          <w:rFonts w:ascii="Arial" w:hAnsi="Arial" w:cs="Arial"/>
-          <w:color w:val="00B0F0"/>
-          <w:sz w:val="19"/>
-          <w:szCs w:val="19"/>
-        </w:rPr>
-        <w:t xml:space="preserve"> reference</w:t>
-      </w:r>
+        <w:t xml:space="preserve"> [Reference to </w:t>
+      </w:r>
+      <w:proofErr w:type="spellStart"/>
+      <w:r>
+        <w:rPr>
+          <w:rFonts w:ascii="Arial" w:hAnsi="Arial" w:cs="Arial"/>
+          <w:color w:val="00B0F0"/>
+          <w:sz w:val="19"/>
+          <w:szCs w:val="19"/>
+        </w:rPr>
+        <w:t>Galliero</w:t>
+      </w:r>
+      <w:proofErr w:type="spellEnd"/>
+      <w:r>
+        <w:rPr>
+          <w:rFonts w:ascii="Arial" w:hAnsi="Arial" w:cs="Arial"/>
+          <w:color w:val="00B0F0"/>
+          <w:sz w:val="19"/>
+          <w:szCs w:val="19"/>
+        </w:rPr>
+        <w:t xml:space="preserve"> et al. and additional source]</w:t>
+      </w:r>
+      <w:r>
+        <w:rPr>
+          <w:rFonts w:ascii="Arial" w:hAnsi="Arial" w:cs="Arial"/>
+          <w:color w:val="00B0F0"/>
+          <w:sz w:val="19"/>
+          <w:szCs w:val="19"/>
+        </w:rPr>
+        <w:t xml:space="preserve"> a</w:t>
+      </w:r>
+      <w:r>
+        <w:rPr>
+          <w:rFonts w:ascii="Arial" w:hAnsi="Arial" w:cs="Arial"/>
+          <w:color w:val="00B0F0"/>
+          <w:sz w:val="19"/>
+          <w:szCs w:val="19"/>
+        </w:rPr>
+        <w:t>nd an adequate equation-of-state</w:t>
+      </w:r>
+      <w:r>
+        <w:rPr>
+          <w:rFonts w:ascii="Arial" w:hAnsi="Arial" w:cs="Arial"/>
+          <w:color w:val="00B0F0"/>
+          <w:sz w:val="19"/>
+          <w:szCs w:val="19"/>
+        </w:rPr>
+        <w:t>,</w:t>
+      </w:r>
+      <w:r>
+        <w:rPr>
+          <w:rFonts w:ascii="Arial" w:hAnsi="Arial" w:cs="Arial"/>
+          <w:color w:val="00B0F0"/>
+          <w:sz w:val="19"/>
+          <w:szCs w:val="19"/>
+        </w:rPr>
+        <w:t xml:space="preserve"> which may not be readily available for the compound of interest.</w:t>
+      </w:r>
+      <w:bookmarkEnd w:id="2"/>
       <w:r>
         <w:rPr>
           <w:rFonts w:ascii="Arial" w:hAnsi="Arial" w:cs="Arial"/>
@@ -4545,30 +5339,40 @@
       <w:r>
         <w:rPr>
           <w:rFonts w:ascii="Arial" w:hAnsi="Arial" w:cs="Arial"/>
-          <w:b/>
-          <w:color w:val="00B0F0"/>
-          <w:sz w:val="19"/>
-          <w:szCs w:val="19"/>
-        </w:rPr>
-        <w:t>or ``reducing’’</w:t>
-      </w:r>
-      <w:r>
-        <w:rPr>
-          <w:rFonts w:ascii="Arial" w:hAnsi="Arial" w:cs="Arial"/>
-          <w:color w:val="00B0F0"/>
-          <w:sz w:val="19"/>
-          <w:szCs w:val="19"/>
-        </w:rPr>
-        <w:t xml:space="preserve"> viscosity</w:t>
-      </w:r>
-      <w:r>
-        <w:rPr>
-          <w:rFonts w:ascii="Arial" w:hAnsi="Arial" w:cs="Arial"/>
-          <w:color w:val="00B0F0"/>
-          <w:sz w:val="19"/>
-          <w:szCs w:val="19"/>
-        </w:rPr>
-        <w:t xml:space="preserve"> [Reference to </w:t>
+          <w:color w:val="00B0F0"/>
+          <w:sz w:val="19"/>
+          <w:szCs w:val="19"/>
+        </w:rPr>
+        <w:t xml:space="preserve">Note that combining entropy scaling with molecular simulation can help alleviate </w:t>
+      </w:r>
+      <w:proofErr w:type="gramStart"/>
+      <w:r>
+        <w:rPr>
+          <w:rFonts w:ascii="Arial" w:hAnsi="Arial" w:cs="Arial"/>
+          <w:color w:val="00B0F0"/>
+          <w:sz w:val="19"/>
+          <w:szCs w:val="19"/>
+        </w:rPr>
+        <w:t>both of these</w:t>
+      </w:r>
+      <w:proofErr w:type="gramEnd"/>
+      <w:r>
+        <w:rPr>
+          <w:rFonts w:ascii="Arial" w:hAnsi="Arial" w:cs="Arial"/>
+          <w:color w:val="00B0F0"/>
+          <w:sz w:val="19"/>
+          <w:szCs w:val="19"/>
+        </w:rPr>
+        <w:t xml:space="preserve"> limitations</w:t>
+      </w:r>
+      <w:r>
+        <w:rPr>
+          <w:rFonts w:ascii="Arial" w:hAnsi="Arial" w:cs="Arial"/>
+          <w:color w:val="00B0F0"/>
+          <w:sz w:val="19"/>
+          <w:szCs w:val="19"/>
+        </w:rPr>
+        <w:t xml:space="preserve"> [References to </w:t>
       </w:r>
       <w:proofErr w:type="spellStart"/>
       <w:r>
@@ -4578,6 +5382,26 @@
           <w:sz w:val="19"/>
           <w:szCs w:val="19"/>
         </w:rPr>
+        <w:t>Goel</w:t>
+      </w:r>
+      <w:proofErr w:type="spellEnd"/>
+      <w:r>
+        <w:rPr>
+          <w:rFonts w:ascii="Arial" w:hAnsi="Arial" w:cs="Arial"/>
+          <w:color w:val="00B0F0"/>
+          <w:sz w:val="19"/>
+          <w:szCs w:val="19"/>
+        </w:rPr>
+        <w:t xml:space="preserve"> et al. and </w:t>
+      </w:r>
+      <w:proofErr w:type="spellStart"/>
+      <w:r>
+        <w:rPr>
+          <w:rFonts w:ascii="Arial" w:hAnsi="Arial" w:cs="Arial"/>
+          <w:color w:val="00B0F0"/>
+          <w:sz w:val="19"/>
+          <w:szCs w:val="19"/>
+        </w:rPr>
         <w:t>Galliero</w:t>
       </w:r>
       <w:proofErr w:type="spellEnd"/>
@@ -4588,130 +5412,6 @@
           <w:sz w:val="19"/>
           <w:szCs w:val="19"/>
         </w:rPr>
-        <w:t xml:space="preserve"> et al. and additional source]</w:t>
-      </w:r>
-      <w:r>
-        <w:rPr>
-          <w:rFonts w:ascii="Arial" w:hAnsi="Arial" w:cs="Arial"/>
-          <w:color w:val="00B0F0"/>
-          <w:sz w:val="19"/>
-          <w:szCs w:val="19"/>
-        </w:rPr>
-        <w:t xml:space="preserve"> a</w:t>
-      </w:r>
-      <w:r>
-        <w:rPr>
-          <w:rFonts w:ascii="Arial" w:hAnsi="Arial" w:cs="Arial"/>
-          <w:color w:val="00B0F0"/>
-          <w:sz w:val="19"/>
-          <w:szCs w:val="19"/>
-        </w:rPr>
-        <w:t>nd an adequate equation-of-state</w:t>
-      </w:r>
-      <w:r>
-        <w:rPr>
-          <w:rFonts w:ascii="Arial" w:hAnsi="Arial" w:cs="Arial"/>
-          <w:color w:val="00B0F0"/>
-          <w:sz w:val="19"/>
-          <w:szCs w:val="19"/>
-        </w:rPr>
-        <w:t>,</w:t>
-      </w:r>
-      <w:r>
-        <w:rPr>
-          <w:rFonts w:ascii="Arial" w:hAnsi="Arial" w:cs="Arial"/>
-          <w:color w:val="00B0F0"/>
-          <w:sz w:val="19"/>
-          <w:szCs w:val="19"/>
-        </w:rPr>
-        <w:t xml:space="preserve"> which may not be readily available for the compound of interest.</w:t>
-      </w:r>
-      <w:bookmarkEnd w:id="3"/>
-      <w:r>
-        <w:rPr>
-          <w:rFonts w:ascii="Arial" w:hAnsi="Arial" w:cs="Arial"/>
-          <w:color w:val="00B0F0"/>
-          <w:sz w:val="19"/>
-          <w:szCs w:val="19"/>
-        </w:rPr>
-        <w:t xml:space="preserve"> </w:t>
-      </w:r>
-      <w:r>
-        <w:rPr>
-          <w:rFonts w:ascii="Arial" w:hAnsi="Arial" w:cs="Arial"/>
-          <w:color w:val="00B0F0"/>
-          <w:sz w:val="19"/>
-          <w:szCs w:val="19"/>
-        </w:rPr>
-        <w:t xml:space="preserve">Note that combining entropy scaling with molecular simulation can help alleviate </w:t>
-      </w:r>
-      <w:proofErr w:type="gramStart"/>
-      <w:r>
-        <w:rPr>
-          <w:rFonts w:ascii="Arial" w:hAnsi="Arial" w:cs="Arial"/>
-          <w:color w:val="00B0F0"/>
-          <w:sz w:val="19"/>
-          <w:szCs w:val="19"/>
-        </w:rPr>
-        <w:t>both of these</w:t>
-      </w:r>
-      <w:proofErr w:type="gramEnd"/>
-      <w:r>
-        <w:rPr>
-          <w:rFonts w:ascii="Arial" w:hAnsi="Arial" w:cs="Arial"/>
-          <w:color w:val="00B0F0"/>
-          <w:sz w:val="19"/>
-          <w:szCs w:val="19"/>
-        </w:rPr>
-        <w:t xml:space="preserve"> limitations</w:t>
-      </w:r>
-      <w:r>
-        <w:rPr>
-          <w:rFonts w:ascii="Arial" w:hAnsi="Arial" w:cs="Arial"/>
-          <w:color w:val="00B0F0"/>
-          <w:sz w:val="19"/>
-          <w:szCs w:val="19"/>
-        </w:rPr>
-        <w:t xml:space="preserve"> [References to </w:t>
-      </w:r>
-      <w:proofErr w:type="spellStart"/>
-      <w:r>
-        <w:rPr>
-          <w:rFonts w:ascii="Arial" w:hAnsi="Arial" w:cs="Arial"/>
-          <w:color w:val="00B0F0"/>
-          <w:sz w:val="19"/>
-          <w:szCs w:val="19"/>
-        </w:rPr>
-        <w:t>Goel</w:t>
-      </w:r>
-      <w:proofErr w:type="spellEnd"/>
-      <w:r>
-        <w:rPr>
-          <w:rFonts w:ascii="Arial" w:hAnsi="Arial" w:cs="Arial"/>
-          <w:color w:val="00B0F0"/>
-          <w:sz w:val="19"/>
-          <w:szCs w:val="19"/>
-        </w:rPr>
-        <w:t xml:space="preserve"> et al. and </w:t>
-      </w:r>
-      <w:proofErr w:type="spellStart"/>
-      <w:r>
-        <w:rPr>
-          <w:rFonts w:ascii="Arial" w:hAnsi="Arial" w:cs="Arial"/>
-          <w:color w:val="00B0F0"/>
-          <w:sz w:val="19"/>
-          <w:szCs w:val="19"/>
-        </w:rPr>
-        <w:t>Galliero</w:t>
-      </w:r>
-      <w:proofErr w:type="spellEnd"/>
-      <w:r>
-        <w:rPr>
-          <w:rFonts w:ascii="Arial" w:hAnsi="Arial" w:cs="Arial"/>
-          <w:color w:val="00B0F0"/>
-          <w:sz w:val="19"/>
-          <w:szCs w:val="19"/>
-        </w:rPr>
         <w:t xml:space="preserve"> et al.</w:t>
       </w:r>
       <w:r>
@@ -4733,7 +5433,7 @@
         <w:t>].</w:t>
       </w:r>
     </w:p>
-    <w:bookmarkEnd w:id="2"/>
+    <w:bookmarkEnd w:id="1"/>
     <w:p>
       <w:r>
         <w:rPr>
@@ -4888,6 +5588,7 @@
           <w:sz w:val="19"/>
           <w:szCs w:val="19"/>
         </w:rPr>
+        <w:lastRenderedPageBreak/>
         <w:t xml:space="preserve">While the LJ 12-6 potential </w:t>
       </w:r>
       <w:r>
@@ -5392,7 +6093,71 @@
           <w:sz w:val="19"/>
           <w:szCs w:val="19"/>
         </w:rPr>
-        <w:t xml:space="preserve"> We also include a reference to the SI on page 27 of main text:</w:t>
+        <w:t xml:space="preserve"> We also include </w:t>
+      </w:r>
+      <w:r>
+        <w:rPr>
+          <w:rFonts w:ascii="Arial" w:hAnsi="Arial" w:cs="Arial"/>
+          <w:color w:val="00B0F0"/>
+          <w:sz w:val="19"/>
+          <w:szCs w:val="19"/>
+        </w:rPr>
+        <w:t xml:space="preserve">the following </w:t>
+      </w:r>
+      <w:r>
+        <w:rPr>
+          <w:rFonts w:ascii="Arial" w:hAnsi="Arial" w:cs="Arial"/>
+          <w:color w:val="00B0F0"/>
+          <w:sz w:val="19"/>
+          <w:szCs w:val="19"/>
+        </w:rPr>
+        <w:t>reference</w:t>
+      </w:r>
+      <w:r>
+        <w:rPr>
+          <w:rFonts w:ascii="Arial" w:hAnsi="Arial" w:cs="Arial"/>
+          <w:color w:val="00B0F0"/>
+          <w:sz w:val="19"/>
+          <w:szCs w:val="19"/>
+        </w:rPr>
+        <w:t>s</w:t>
+      </w:r>
+      <w:r>
+        <w:rPr>
+          <w:rFonts w:ascii="Arial" w:hAnsi="Arial" w:cs="Arial"/>
+          <w:color w:val="00B0F0"/>
+          <w:sz w:val="19"/>
+          <w:szCs w:val="19"/>
+        </w:rPr>
+        <w:t xml:space="preserve"> to the SI </w:t>
+      </w:r>
+      <w:r>
+        <w:rPr>
+          <w:rFonts w:ascii="Arial" w:hAnsi="Arial" w:cs="Arial"/>
+          <w:color w:val="00B0F0"/>
+          <w:sz w:val="19"/>
+          <w:szCs w:val="19"/>
+        </w:rPr>
+        <w:t>in the main text:</w:t>
+      </w:r>
+    </w:p>
+    <w:p>
+      <w:pPr>
+        <w:rPr>
+          <w:rFonts w:ascii="Arial" w:hAnsi="Arial" w:cs="Arial"/>
+          <w:color w:val="00B0F0"/>
+          <w:sz w:val="19"/>
+          <w:szCs w:val="19"/>
+        </w:rPr>
+      </w:pPr>
+      <w:r>
+        <w:rPr>
+          <w:rFonts w:ascii="Arial" w:hAnsi="Arial" w:cs="Arial"/>
+          <w:color w:val="00B0F0"/>
+          <w:sz w:val="19"/>
+          <w:szCs w:val="19"/>
+        </w:rPr>
+        <w:t>Page 27:</w:t>
       </w:r>
     </w:p>
     <w:p>
@@ -5509,6 +6274,81 @@
     <w:p>
       <w:pPr>
         <w:rPr>
+          <w:rFonts w:ascii="Arial" w:hAnsi="Arial" w:cs="Arial"/>
+          <w:color w:val="00B0F0"/>
+          <w:sz w:val="19"/>
+          <w:szCs w:val="19"/>
+        </w:rPr>
+      </w:pPr>
+      <w:r>
+        <w:rPr>
+          <w:rFonts w:ascii="Arial" w:hAnsi="Arial" w:cs="Arial"/>
+          <w:color w:val="00B0F0"/>
+          <w:sz w:val="19"/>
+          <w:szCs w:val="19"/>
+        </w:rPr>
+        <w:t>Page 34</w:t>
+      </w:r>
+      <w:r>
+        <w:rPr>
+          <w:rFonts w:ascii="Arial" w:hAnsi="Arial" w:cs="Arial"/>
+          <w:color w:val="00B0F0"/>
+          <w:sz w:val="19"/>
+          <w:szCs w:val="19"/>
+        </w:rPr>
+        <w:t>:</w:t>
+      </w:r>
+    </w:p>
+    <w:p>
+      <w:pPr>
+        <w:rPr>
+          <w:rFonts w:ascii="Arial" w:hAnsi="Arial" w:cs="Arial"/>
+          <w:color w:val="00B0F0"/>
+          <w:sz w:val="19"/>
+          <w:szCs w:val="19"/>
+        </w:rPr>
+      </w:pPr>
+      <w:r>
+        <w:rPr>
+          <w:rFonts w:ascii="Arial" w:hAnsi="Arial" w:cs="Arial"/>
+          <w:color w:val="00B0F0"/>
+          <w:sz w:val="19"/>
+          <w:szCs w:val="19"/>
+        </w:rPr>
+        <w:tab/>
+        <w:t>Section SI.VII. presents</w:t>
+      </w:r>
+      <w:r>
+        <w:rPr>
+          <w:rFonts w:ascii="Arial" w:hAnsi="Arial" w:cs="Arial"/>
+          <w:color w:val="00B0F0"/>
+          <w:sz w:val="19"/>
+          <w:szCs w:val="19"/>
+        </w:rPr>
+        <w:t xml:space="preserve"> RDFs </w:t>
+      </w:r>
+      <w:r>
+        <w:rPr>
+          <w:rFonts w:ascii="Arial" w:hAnsi="Arial" w:cs="Arial"/>
+          <w:color w:val="00B0F0"/>
+          <w:sz w:val="19"/>
+          <w:szCs w:val="19"/>
+        </w:rPr>
+        <w:t>with respect to non-reduced distance</w:t>
+      </w:r>
+      <w:r>
+        <w:rPr>
+          <w:rFonts w:ascii="Arial" w:hAnsi="Arial" w:cs="Arial"/>
+          <w:color w:val="00B0F0"/>
+          <w:sz w:val="19"/>
+          <w:szCs w:val="19"/>
+        </w:rPr>
+        <w:t>.</w:t>
+      </w:r>
+    </w:p>
+    <w:p>
+      <w:pPr>
+        <w:rPr>
           <w:rFonts w:ascii="Cambria" w:hAnsi="Cambria"/>
           <w:b/>
           <w:u w:val="single"/>
@@ -5587,7 +6427,6 @@
           <w:i/>
           <w:color w:val="00B0F0"/>
         </w:rPr>
-        <w:lastRenderedPageBreak/>
         <w:t>Response</w:t>
       </w:r>
       <w:r>
@@ -5615,7 +6454,25 @@
           <w:sz w:val="19"/>
           <w:szCs w:val="19"/>
         </w:rPr>
-        <w:t>We are grateful for the reviewer bringing th</w:t>
+        <w:t xml:space="preserve">We are grateful </w:t>
+      </w:r>
+      <w:r>
+        <w:rPr>
+          <w:rFonts w:ascii="Arial" w:hAnsi="Arial" w:cs="Arial"/>
+          <w:color w:val="00B0F0"/>
+          <w:sz w:val="19"/>
+          <w:szCs w:val="19"/>
+        </w:rPr>
+        <w:t>that the reviewer brought</w:t>
+      </w:r>
+      <w:r>
+        <w:rPr>
+          <w:rFonts w:ascii="Arial" w:hAnsi="Arial" w:cs="Arial"/>
+          <w:color w:val="00B0F0"/>
+          <w:sz w:val="19"/>
+          <w:szCs w:val="19"/>
+        </w:rPr>
+        <w:t xml:space="preserve"> th</w:t>
       </w:r>
       <w:r>
         <w:rPr>
@@ -5669,7 +6526,16 @@
           <w:sz w:val="19"/>
           <w:szCs w:val="19"/>
         </w:rPr>
-        <w:t xml:space="preserve"> We mention the primary conclusion of this study in the opening sentence for Section 4.3 “Cut-off distance”</w:t>
+        <w:t xml:space="preserve"> We now </w:t>
+      </w:r>
+      <w:r>
+        <w:rPr>
+          <w:rFonts w:ascii="Arial" w:hAnsi="Arial" w:cs="Arial"/>
+          <w:color w:val="00B0F0"/>
+          <w:sz w:val="19"/>
+          <w:szCs w:val="19"/>
+        </w:rPr>
+        <w:t>mention the primary conclusion of this study in the opening sentence for Section 4.3 “Cut-off distance”</w:t>
       </w:r>
       <w:r>
         <w:rPr>
@@ -6068,6 +6934,48 @@
     <w:p>
       <w:pPr>
         <w:rPr>
+          <w:rFonts w:ascii="Arial" w:hAnsi="Arial" w:cs="Arial"/>
+          <w:color w:val="00B0F0"/>
+          <w:sz w:val="19"/>
+          <w:szCs w:val="19"/>
+        </w:rPr>
+      </w:pPr>
+    </w:p>
+    <w:p>
+      <w:pPr>
+        <w:rPr>
+          <w:rFonts w:ascii="Arial" w:hAnsi="Arial" w:cs="Arial"/>
+          <w:color w:val="00B0F0"/>
+          <w:sz w:val="19"/>
+          <w:szCs w:val="19"/>
+        </w:rPr>
+      </w:pPr>
+    </w:p>
+    <w:p>
+      <w:pPr>
+        <w:rPr>
+          <w:rFonts w:ascii="Arial" w:hAnsi="Arial" w:cs="Arial"/>
+          <w:color w:val="00B0F0"/>
+          <w:sz w:val="19"/>
+          <w:szCs w:val="19"/>
+        </w:rPr>
+      </w:pPr>
+    </w:p>
+    <w:p>
+      <w:pPr>
+        <w:rPr>
+          <w:rFonts w:ascii="Arial" w:hAnsi="Arial" w:cs="Arial"/>
+          <w:color w:val="00B0F0"/>
+          <w:sz w:val="19"/>
+          <w:szCs w:val="19"/>
+        </w:rPr>
+      </w:pPr>
+      <w:bookmarkStart w:id="3" w:name="_GoBack"/>
+      <w:bookmarkEnd w:id="3"/>
+    </w:p>
+    <w:p>
+      <w:pPr>
+        <w:rPr>
           <w:rFonts w:ascii="Cambria" w:hAnsi="Cambria"/>
           <w:sz w:val="32"/>
         </w:rPr>
@@ -6077,6 +6985,7 @@
           <w:rFonts w:ascii="Cambria" w:hAnsi="Cambria"/>
           <w:sz w:val="32"/>
         </w:rPr>
+        <w:lastRenderedPageBreak/>
         <w:t>Reviewer #3</w:t>
       </w:r>
     </w:p>
@@ -6406,7 +7315,6 @@
           <w:szCs w:val="19"/>
           <w:shd w:val="clear" w:color="auto" w:fill="FFFFFF"/>
         </w:rPr>
-        <w:lastRenderedPageBreak/>
         <w:t xml:space="preserve">The cutoff prescribed by </w:t>
       </w:r>
       <w:proofErr w:type="spellStart"/>

</xml_diff>